<commit_message>
! Update de la doc
</commit_message>
<xml_diff>
--- a/docs/1. Instalacion de OpenHab en RaspberryPi3.docx
+++ b/docs/1. Instalacion de OpenHab en RaspberryPi3.docx
@@ -6,6 +6,7 @@
       <w:pPr>
         <w:pStyle w:val="Title"/>
       </w:pPr>
+      <w:bookmarkStart w:id="0" w:name="_GoBack"/>
       <w:r>
         <w:t xml:space="preserve">Instalación y configuración de </w:t>
       </w:r>
@@ -42,6 +43,7 @@
       <w:sdtEndPr>
         <w:rPr>
           <w:noProof/>
+          <w:lang w:val="es-419"/>
         </w:rPr>
       </w:sdtEndPr>
       <w:sdtContent>
@@ -74,7 +76,7 @@
           <w:r>
             <w:fldChar w:fldCharType="separate"/>
           </w:r>
-          <w:hyperlink w:anchor="_Toc486577814" w:history="1">
+          <w:hyperlink w:anchor="_Toc487027113" w:history="1">
             <w:r>
               <w:rPr>
                 <w:rStyle w:val="Hyperlink"/>
@@ -101,7 +103,7 @@
                 <w:noProof/>
                 <w:webHidden/>
               </w:rPr>
-              <w:instrText xml:space="preserve"> PAGEREF _Toc486577814 \h </w:instrText>
+              <w:instrText xml:space="preserve"> PAGEREF _Toc487027113 \h </w:instrText>
             </w:r>
             <w:r>
               <w:rPr>
@@ -121,7 +123,7 @@
                 <w:noProof/>
                 <w:webHidden/>
               </w:rPr>
-              <w:t>2</w:t>
+              <w:t>3</w:t>
             </w:r>
             <w:r>
               <w:rPr>
@@ -144,7 +146,7 @@
               <w:lang w:eastAsia="es-AR"/>
             </w:rPr>
           </w:pPr>
-          <w:hyperlink w:anchor="_Toc486577815" w:history="1">
+          <w:hyperlink w:anchor="_Toc487027114" w:history="1">
             <w:r>
               <w:rPr>
                 <w:rStyle w:val="Hyperlink"/>
@@ -171,7 +173,7 @@
                 <w:noProof/>
                 <w:webHidden/>
               </w:rPr>
-              <w:instrText xml:space="preserve"> PAGEREF _Toc486577815 \h </w:instrText>
+              <w:instrText xml:space="preserve"> PAGEREF _Toc487027114 \h </w:instrText>
             </w:r>
             <w:r>
               <w:rPr>
@@ -191,7 +193,7 @@
                 <w:noProof/>
                 <w:webHidden/>
               </w:rPr>
-              <w:t>2</w:t>
+              <w:t>3</w:t>
             </w:r>
             <w:r>
               <w:rPr>
@@ -214,7 +216,7 @@
               <w:lang w:eastAsia="es-AR"/>
             </w:rPr>
           </w:pPr>
-          <w:hyperlink w:anchor="_Toc486577816" w:history="1">
+          <w:hyperlink w:anchor="_Toc487027115" w:history="1">
             <w:r>
               <w:rPr>
                 <w:rStyle w:val="Hyperlink"/>
@@ -241,7 +243,7 @@
                 <w:noProof/>
                 <w:webHidden/>
               </w:rPr>
-              <w:instrText xml:space="preserve"> PAGEREF _Toc486577816 \h </w:instrText>
+              <w:instrText xml:space="preserve"> PAGEREF _Toc487027115 \h </w:instrText>
             </w:r>
             <w:r>
               <w:rPr>
@@ -261,7 +263,7 @@
                 <w:noProof/>
                 <w:webHidden/>
               </w:rPr>
-              <w:t>2</w:t>
+              <w:t>3</w:t>
             </w:r>
             <w:r>
               <w:rPr>
@@ -284,7 +286,7 @@
               <w:lang w:eastAsia="es-AR"/>
             </w:rPr>
           </w:pPr>
-          <w:hyperlink w:anchor="_Toc486577817" w:history="1">
+          <w:hyperlink w:anchor="_Toc487027116" w:history="1">
             <w:r>
               <w:rPr>
                 <w:rStyle w:val="Hyperlink"/>
@@ -311,7 +313,7 @@
                 <w:noProof/>
                 <w:webHidden/>
               </w:rPr>
-              <w:instrText xml:space="preserve"> PAGEREF _Toc486577817 \h </w:instrText>
+              <w:instrText xml:space="preserve"> PAGEREF _Toc487027116 \h </w:instrText>
             </w:r>
             <w:r>
               <w:rPr>
@@ -331,7 +333,7 @@
                 <w:noProof/>
                 <w:webHidden/>
               </w:rPr>
-              <w:t>2</w:t>
+              <w:t>3</w:t>
             </w:r>
             <w:r>
               <w:rPr>
@@ -354,7 +356,7 @@
               <w:lang w:eastAsia="es-AR"/>
             </w:rPr>
           </w:pPr>
-          <w:hyperlink w:anchor="_Toc486577818" w:history="1">
+          <w:hyperlink w:anchor="_Toc487027117" w:history="1">
             <w:r>
               <w:rPr>
                 <w:rStyle w:val="Hyperlink"/>
@@ -381,7 +383,7 @@
                 <w:noProof/>
                 <w:webHidden/>
               </w:rPr>
-              <w:instrText xml:space="preserve"> PAGEREF _Toc486577818 \h </w:instrText>
+              <w:instrText xml:space="preserve"> PAGEREF _Toc487027117 \h </w:instrText>
             </w:r>
             <w:r>
               <w:rPr>
@@ -401,7 +403,7 @@
                 <w:noProof/>
                 <w:webHidden/>
               </w:rPr>
-              <w:t>3</w:t>
+              <w:t>4</w:t>
             </w:r>
             <w:r>
               <w:rPr>
@@ -424,7 +426,7 @@
               <w:lang w:eastAsia="es-AR"/>
             </w:rPr>
           </w:pPr>
-          <w:hyperlink w:anchor="_Toc486577819" w:history="1">
+          <w:hyperlink w:anchor="_Toc487027118" w:history="1">
             <w:r>
               <w:rPr>
                 <w:rStyle w:val="Hyperlink"/>
@@ -451,7 +453,7 @@
                 <w:noProof/>
                 <w:webHidden/>
               </w:rPr>
-              <w:instrText xml:space="preserve"> PAGEREF _Toc486577819 \h </w:instrText>
+              <w:instrText xml:space="preserve"> PAGEREF _Toc487027118 \h </w:instrText>
             </w:r>
             <w:r>
               <w:rPr>
@@ -471,7 +473,7 @@
                 <w:noProof/>
                 <w:webHidden/>
               </w:rPr>
-              <w:t>3</w:t>
+              <w:t>4</w:t>
             </w:r>
             <w:r>
               <w:rPr>
@@ -494,7 +496,7 @@
               <w:lang w:eastAsia="es-AR"/>
             </w:rPr>
           </w:pPr>
-          <w:hyperlink w:anchor="_Toc486577820" w:history="1">
+          <w:hyperlink w:anchor="_Toc487027119" w:history="1">
             <w:r>
               <w:rPr>
                 <w:rStyle w:val="Hyperlink"/>
@@ -521,7 +523,7 @@
                 <w:noProof/>
                 <w:webHidden/>
               </w:rPr>
-              <w:instrText xml:space="preserve"> PAGEREF _Toc486577820 \h </w:instrText>
+              <w:instrText xml:space="preserve"> PAGEREF _Toc487027119 \h </w:instrText>
             </w:r>
             <w:r>
               <w:rPr>
@@ -541,7 +543,7 @@
                 <w:noProof/>
                 <w:webHidden/>
               </w:rPr>
-              <w:t>4</w:t>
+              <w:t>5</w:t>
             </w:r>
             <w:r>
               <w:rPr>
@@ -564,7 +566,7 @@
               <w:lang w:eastAsia="es-AR"/>
             </w:rPr>
           </w:pPr>
-          <w:hyperlink w:anchor="_Toc486577821" w:history="1">
+          <w:hyperlink w:anchor="_Toc487027120" w:history="1">
             <w:r>
               <w:rPr>
                 <w:rStyle w:val="Hyperlink"/>
@@ -591,7 +593,7 @@
                 <w:noProof/>
                 <w:webHidden/>
               </w:rPr>
-              <w:instrText xml:space="preserve"> PAGEREF _Toc486577821 \h </w:instrText>
+              <w:instrText xml:space="preserve"> PAGEREF _Toc487027120 \h </w:instrText>
             </w:r>
             <w:r>
               <w:rPr>
@@ -611,7 +613,7 @@
                 <w:noProof/>
                 <w:webHidden/>
               </w:rPr>
-              <w:t>5</w:t>
+              <w:t>6</w:t>
             </w:r>
             <w:r>
               <w:rPr>
@@ -634,7 +636,7 @@
               <w:lang w:eastAsia="es-AR"/>
             </w:rPr>
           </w:pPr>
-          <w:hyperlink w:anchor="_Toc486577822" w:history="1">
+          <w:hyperlink w:anchor="_Toc487027121" w:history="1">
             <w:r>
               <w:rPr>
                 <w:rStyle w:val="Hyperlink"/>
@@ -661,7 +663,7 @@
                 <w:noProof/>
                 <w:webHidden/>
               </w:rPr>
-              <w:instrText xml:space="preserve"> PAGEREF _Toc486577822 \h </w:instrText>
+              <w:instrText xml:space="preserve"> PAGEREF _Toc487027121 \h </w:instrText>
             </w:r>
             <w:r>
               <w:rPr>
@@ -681,7 +683,7 @@
                 <w:noProof/>
                 <w:webHidden/>
               </w:rPr>
-              <w:t>5</w:t>
+              <w:t>6</w:t>
             </w:r>
             <w:r>
               <w:rPr>
@@ -704,7 +706,7 @@
               <w:lang w:eastAsia="es-AR"/>
             </w:rPr>
           </w:pPr>
-          <w:hyperlink w:anchor="_Toc486577823" w:history="1">
+          <w:hyperlink w:anchor="_Toc487027122" w:history="1">
             <w:r>
               <w:rPr>
                 <w:rStyle w:val="Hyperlink"/>
@@ -731,7 +733,7 @@
                 <w:noProof/>
                 <w:webHidden/>
               </w:rPr>
-              <w:instrText xml:space="preserve"> PAGEREF _Toc486577823 \h </w:instrText>
+              <w:instrText xml:space="preserve"> PAGEREF _Toc487027122 \h </w:instrText>
             </w:r>
             <w:r>
               <w:rPr>
@@ -751,7 +753,7 @@
                 <w:noProof/>
                 <w:webHidden/>
               </w:rPr>
-              <w:t>5</w:t>
+              <w:t>6</w:t>
             </w:r>
             <w:r>
               <w:rPr>
@@ -774,7 +776,7 @@
               <w:lang w:eastAsia="es-AR"/>
             </w:rPr>
           </w:pPr>
-          <w:hyperlink w:anchor="_Toc486577824" w:history="1">
+          <w:hyperlink w:anchor="_Toc487027123" w:history="1">
             <w:r>
               <w:rPr>
                 <w:rStyle w:val="Hyperlink"/>
@@ -801,7 +803,7 @@
                 <w:noProof/>
                 <w:webHidden/>
               </w:rPr>
-              <w:instrText xml:space="preserve"> PAGEREF _Toc486577824 \h </w:instrText>
+              <w:instrText xml:space="preserve"> PAGEREF _Toc487027123 \h </w:instrText>
             </w:r>
             <w:r>
               <w:rPr>
@@ -821,7 +823,7 @@
                 <w:noProof/>
                 <w:webHidden/>
               </w:rPr>
-              <w:t>5</w:t>
+              <w:t>6</w:t>
             </w:r>
             <w:r>
               <w:rPr>
@@ -844,7 +846,7 @@
               <w:lang w:eastAsia="es-AR"/>
             </w:rPr>
           </w:pPr>
-          <w:hyperlink w:anchor="_Toc486577825" w:history="1">
+          <w:hyperlink w:anchor="_Toc487027124" w:history="1">
             <w:r>
               <w:rPr>
                 <w:rStyle w:val="Hyperlink"/>
@@ -871,7 +873,7 @@
                 <w:noProof/>
                 <w:webHidden/>
               </w:rPr>
-              <w:instrText xml:space="preserve"> PAGEREF _Toc486577825 \h </w:instrText>
+              <w:instrText xml:space="preserve"> PAGEREF _Toc487027124 \h </w:instrText>
             </w:r>
             <w:r>
               <w:rPr>
@@ -891,7 +893,7 @@
                 <w:noProof/>
                 <w:webHidden/>
               </w:rPr>
-              <w:t>5</w:t>
+              <w:t>6</w:t>
             </w:r>
             <w:r>
               <w:rPr>
@@ -914,7 +916,7 @@
               <w:lang w:eastAsia="es-AR"/>
             </w:rPr>
           </w:pPr>
-          <w:hyperlink w:anchor="_Toc486577826" w:history="1">
+          <w:hyperlink w:anchor="_Toc487027125" w:history="1">
             <w:r>
               <w:rPr>
                 <w:rStyle w:val="Hyperlink"/>
@@ -941,7 +943,7 @@
                 <w:noProof/>
                 <w:webHidden/>
               </w:rPr>
-              <w:instrText xml:space="preserve"> PAGEREF _Toc486577826 \h </w:instrText>
+              <w:instrText xml:space="preserve"> PAGEREF _Toc487027125 \h </w:instrText>
             </w:r>
             <w:r>
               <w:rPr>
@@ -961,7 +963,7 @@
                 <w:noProof/>
                 <w:webHidden/>
               </w:rPr>
-              <w:t>5</w:t>
+              <w:t>6</w:t>
             </w:r>
             <w:r>
               <w:rPr>
@@ -984,7 +986,7 @@
               <w:lang w:eastAsia="es-AR"/>
             </w:rPr>
           </w:pPr>
-          <w:hyperlink w:anchor="_Toc486577827" w:history="1">
+          <w:hyperlink w:anchor="_Toc487027126" w:history="1">
             <w:r>
               <w:rPr>
                 <w:rStyle w:val="Hyperlink"/>
@@ -1011,7 +1013,7 @@
                 <w:noProof/>
                 <w:webHidden/>
               </w:rPr>
-              <w:instrText xml:space="preserve"> PAGEREF _Toc486577827 \h </w:instrText>
+              <w:instrText xml:space="preserve"> PAGEREF _Toc487027126 \h </w:instrText>
             </w:r>
             <w:r>
               <w:rPr>
@@ -1031,7 +1033,7 @@
                 <w:noProof/>
                 <w:webHidden/>
               </w:rPr>
-              <w:t>6</w:t>
+              <w:t>7</w:t>
             </w:r>
             <w:r>
               <w:rPr>
@@ -1054,7 +1056,7 @@
               <w:lang w:eastAsia="es-AR"/>
             </w:rPr>
           </w:pPr>
-          <w:hyperlink w:anchor="_Toc486577828" w:history="1">
+          <w:hyperlink w:anchor="_Toc487027127" w:history="1">
             <w:r>
               <w:rPr>
                 <w:rStyle w:val="Hyperlink"/>
@@ -1081,7 +1083,7 @@
                 <w:noProof/>
                 <w:webHidden/>
               </w:rPr>
-              <w:instrText xml:space="preserve"> PAGEREF _Toc486577828 \h </w:instrText>
+              <w:instrText xml:space="preserve"> PAGEREF _Toc487027127 \h </w:instrText>
             </w:r>
             <w:r>
               <w:rPr>
@@ -1101,7 +1103,7 @@
                 <w:noProof/>
                 <w:webHidden/>
               </w:rPr>
-              <w:t>6</w:t>
+              <w:t>7</w:t>
             </w:r>
             <w:r>
               <w:rPr>
@@ -1124,7 +1126,7 @@
               <w:lang w:eastAsia="es-AR"/>
             </w:rPr>
           </w:pPr>
-          <w:hyperlink w:anchor="_Toc486577829" w:history="1">
+          <w:hyperlink w:anchor="_Toc487027128" w:history="1">
             <w:r>
               <w:rPr>
                 <w:rStyle w:val="Hyperlink"/>
@@ -1151,7 +1153,7 @@
                 <w:noProof/>
                 <w:webHidden/>
               </w:rPr>
-              <w:instrText xml:space="preserve"> PAGEREF _Toc486577829 \h </w:instrText>
+              <w:instrText xml:space="preserve"> PAGEREF _Toc487027128 \h </w:instrText>
             </w:r>
             <w:r>
               <w:rPr>
@@ -1171,7 +1173,7 @@
                 <w:noProof/>
                 <w:webHidden/>
               </w:rPr>
-              <w:t>6</w:t>
+              <w:t>7</w:t>
             </w:r>
             <w:r>
               <w:rPr>
@@ -1194,13 +1196,21 @@
               <w:lang w:eastAsia="es-AR"/>
             </w:rPr>
           </w:pPr>
-          <w:hyperlink w:anchor="_Toc486577830" w:history="1">
+          <w:hyperlink w:anchor="_Toc487027129" w:history="1">
             <w:r>
               <w:rPr>
                 <w:rStyle w:val="Hyperlink"/>
                 <w:noProof/>
               </w:rPr>
-              <w:t>Instalar MAP Transform</w:t>
+              <w:t xml:space="preserve">Instalar MAP </w:t>
+            </w:r>
+            <w:r>
+              <w:rPr>
+                <w:rStyle w:val="Hyperlink"/>
+                <w:noProof/>
+                <w:lang w:val="en-US"/>
+              </w:rPr>
+              <w:t>Transform</w:t>
             </w:r>
             <w:r>
               <w:rPr>
@@ -1221,7 +1231,7 @@
                 <w:noProof/>
                 <w:webHidden/>
               </w:rPr>
-              <w:instrText xml:space="preserve"> PAGEREF _Toc486577830 \h </w:instrText>
+              <w:instrText xml:space="preserve"> PAGEREF _Toc487027129 \h </w:instrText>
             </w:r>
             <w:r>
               <w:rPr>
@@ -1241,7 +1251,7 @@
                 <w:noProof/>
                 <w:webHidden/>
               </w:rPr>
-              <w:t>6</w:t>
+              <w:t>7</w:t>
             </w:r>
             <w:r>
               <w:rPr>
@@ -1264,7 +1274,7 @@
               <w:lang w:eastAsia="es-AR"/>
             </w:rPr>
           </w:pPr>
-          <w:hyperlink w:anchor="_Toc486577831" w:history="1">
+          <w:hyperlink w:anchor="_Toc487027130" w:history="1">
             <w:r>
               <w:rPr>
                 <w:rStyle w:val="Hyperlink"/>
@@ -1291,7 +1301,7 @@
                 <w:noProof/>
                 <w:webHidden/>
               </w:rPr>
-              <w:instrText xml:space="preserve"> PAGEREF _Toc486577831 \h </w:instrText>
+              <w:instrText xml:space="preserve"> PAGEREF _Toc487027130 \h </w:instrText>
             </w:r>
             <w:r>
               <w:rPr>
@@ -1311,7 +1321,7 @@
                 <w:noProof/>
                 <w:webHidden/>
               </w:rPr>
-              <w:t>6</w:t>
+              <w:t>7</w:t>
             </w:r>
             <w:r>
               <w:rPr>
@@ -1334,7 +1344,7 @@
               <w:lang w:eastAsia="es-AR"/>
             </w:rPr>
           </w:pPr>
-          <w:hyperlink w:anchor="_Toc486577832" w:history="1">
+          <w:hyperlink w:anchor="_Toc487027131" w:history="1">
             <w:r>
               <w:rPr>
                 <w:rStyle w:val="Hyperlink"/>
@@ -1361,7 +1371,7 @@
                 <w:noProof/>
                 <w:webHidden/>
               </w:rPr>
-              <w:instrText xml:space="preserve"> PAGEREF _Toc486577832 \h </w:instrText>
+              <w:instrText xml:space="preserve"> PAGEREF _Toc487027131 \h </w:instrText>
             </w:r>
             <w:r>
               <w:rPr>
@@ -1381,7 +1391,7 @@
                 <w:noProof/>
                 <w:webHidden/>
               </w:rPr>
-              <w:t>6</w:t>
+              <w:t>7</w:t>
             </w:r>
             <w:r>
               <w:rPr>
@@ -1404,7 +1414,7 @@
               <w:lang w:eastAsia="es-AR"/>
             </w:rPr>
           </w:pPr>
-          <w:hyperlink w:anchor="_Toc486577833" w:history="1">
+          <w:hyperlink w:anchor="_Toc487027132" w:history="1">
             <w:r>
               <w:rPr>
                 <w:rStyle w:val="Hyperlink"/>
@@ -1431,7 +1441,7 @@
                 <w:noProof/>
                 <w:webHidden/>
               </w:rPr>
-              <w:instrText xml:space="preserve"> PAGEREF _Toc486577833 \h </w:instrText>
+              <w:instrText xml:space="preserve"> PAGEREF _Toc487027132 \h </w:instrText>
             </w:r>
             <w:r>
               <w:rPr>
@@ -1451,7 +1461,7 @@
                 <w:noProof/>
                 <w:webHidden/>
               </w:rPr>
-              <w:t>7</w:t>
+              <w:t>8</w:t>
             </w:r>
             <w:r>
               <w:rPr>
@@ -1474,7 +1484,7 @@
               <w:lang w:eastAsia="es-AR"/>
             </w:rPr>
           </w:pPr>
-          <w:hyperlink w:anchor="_Toc486577834" w:history="1">
+          <w:hyperlink w:anchor="_Toc487027133" w:history="1">
             <w:r>
               <w:rPr>
                 <w:rStyle w:val="Hyperlink"/>
@@ -1501,7 +1511,7 @@
                 <w:noProof/>
                 <w:webHidden/>
               </w:rPr>
-              <w:instrText xml:space="preserve"> PAGEREF _Toc486577834 \h </w:instrText>
+              <w:instrText xml:space="preserve"> PAGEREF _Toc487027133 \h </w:instrText>
             </w:r>
             <w:r>
               <w:rPr>
@@ -1521,7 +1531,7 @@
                 <w:noProof/>
                 <w:webHidden/>
               </w:rPr>
-              <w:t>7</w:t>
+              <w:t>8</w:t>
             </w:r>
             <w:r>
               <w:rPr>
@@ -1544,7 +1554,7 @@
               <w:lang w:eastAsia="es-AR"/>
             </w:rPr>
           </w:pPr>
-          <w:hyperlink w:anchor="_Toc486577835" w:history="1">
+          <w:hyperlink w:anchor="_Toc487027134" w:history="1">
             <w:r>
               <w:rPr>
                 <w:rStyle w:val="Hyperlink"/>
@@ -1571,7 +1581,7 @@
                 <w:noProof/>
                 <w:webHidden/>
               </w:rPr>
-              <w:instrText xml:space="preserve"> PAGEREF _Toc486577835 \h </w:instrText>
+              <w:instrText xml:space="preserve"> PAGEREF _Toc487027134 \h </w:instrText>
             </w:r>
             <w:r>
               <w:rPr>
@@ -1591,7 +1601,7 @@
                 <w:noProof/>
                 <w:webHidden/>
               </w:rPr>
-              <w:t>7</w:t>
+              <w:t>8</w:t>
             </w:r>
             <w:r>
               <w:rPr>
@@ -1614,7 +1624,7 @@
               <w:lang w:eastAsia="es-AR"/>
             </w:rPr>
           </w:pPr>
-          <w:hyperlink w:anchor="_Toc486577836" w:history="1">
+          <w:hyperlink w:anchor="_Toc487027135" w:history="1">
             <w:r>
               <w:rPr>
                 <w:rStyle w:val="Hyperlink"/>
@@ -1641,7 +1651,7 @@
                 <w:noProof/>
                 <w:webHidden/>
               </w:rPr>
-              <w:instrText xml:space="preserve"> PAGEREF _Toc486577836 \h </w:instrText>
+              <w:instrText xml:space="preserve"> PAGEREF _Toc487027135 \h </w:instrText>
             </w:r>
             <w:r>
               <w:rPr>
@@ -1661,7 +1671,581 @@
                 <w:noProof/>
                 <w:webHidden/>
               </w:rPr>
-              <w:t>8</w:t>
+              <w:t>9</w:t>
+            </w:r>
+            <w:r>
+              <w:rPr>
+                <w:noProof/>
+                <w:webHidden/>
+              </w:rPr>
+              <w:fldChar w:fldCharType="end"/>
+            </w:r>
+          </w:hyperlink>
+        </w:p>
+        <w:p>
+          <w:pPr>
+            <w:pStyle w:val="TOC2"/>
+            <w:tabs>
+              <w:tab w:val="right" w:leader="dot" w:pos="8828"/>
+            </w:tabs>
+            <w:rPr>
+              <w:rFonts w:eastAsiaTheme="minorEastAsia"/>
+              <w:noProof/>
+              <w:lang w:eastAsia="es-AR"/>
+            </w:rPr>
+          </w:pPr>
+          <w:hyperlink w:anchor="_Toc487027136" w:history="1">
+            <w:r>
+              <w:rPr>
+                <w:rStyle w:val="Hyperlink"/>
+                <w:noProof/>
+                <w:lang w:val="en-US"/>
+              </w:rPr>
+              <w:t>Instalar MQTT Action</w:t>
+            </w:r>
+            <w:r>
+              <w:rPr>
+                <w:noProof/>
+                <w:webHidden/>
+              </w:rPr>
+              <w:tab/>
+            </w:r>
+            <w:r>
+              <w:rPr>
+                <w:noProof/>
+                <w:webHidden/>
+              </w:rPr>
+              <w:fldChar w:fldCharType="begin"/>
+            </w:r>
+            <w:r>
+              <w:rPr>
+                <w:noProof/>
+                <w:webHidden/>
+              </w:rPr>
+              <w:instrText xml:space="preserve"> PAGEREF _Toc487027136 \h </w:instrText>
+            </w:r>
+            <w:r>
+              <w:rPr>
+                <w:noProof/>
+                <w:webHidden/>
+              </w:rPr>
+            </w:r>
+            <w:r>
+              <w:rPr>
+                <w:noProof/>
+                <w:webHidden/>
+              </w:rPr>
+              <w:fldChar w:fldCharType="separate"/>
+            </w:r>
+            <w:r>
+              <w:rPr>
+                <w:noProof/>
+                <w:webHidden/>
+              </w:rPr>
+              <w:t>9</w:t>
+            </w:r>
+            <w:r>
+              <w:rPr>
+                <w:noProof/>
+                <w:webHidden/>
+              </w:rPr>
+              <w:fldChar w:fldCharType="end"/>
+            </w:r>
+          </w:hyperlink>
+        </w:p>
+        <w:p>
+          <w:pPr>
+            <w:pStyle w:val="TOC2"/>
+            <w:tabs>
+              <w:tab w:val="right" w:leader="dot" w:pos="8828"/>
+            </w:tabs>
+            <w:rPr>
+              <w:rFonts w:eastAsiaTheme="minorEastAsia"/>
+              <w:noProof/>
+              <w:lang w:eastAsia="es-AR"/>
+            </w:rPr>
+          </w:pPr>
+          <w:hyperlink w:anchor="_Toc487027137" w:history="1">
+            <w:r>
+              <w:rPr>
+                <w:rStyle w:val="Hyperlink"/>
+                <w:noProof/>
+                <w:lang w:val="en-US"/>
+              </w:rPr>
+              <w:t>Instalar Notify my Android Action</w:t>
+            </w:r>
+            <w:r>
+              <w:rPr>
+                <w:noProof/>
+                <w:webHidden/>
+              </w:rPr>
+              <w:tab/>
+            </w:r>
+            <w:r>
+              <w:rPr>
+                <w:noProof/>
+                <w:webHidden/>
+              </w:rPr>
+              <w:fldChar w:fldCharType="begin"/>
+            </w:r>
+            <w:r>
+              <w:rPr>
+                <w:noProof/>
+                <w:webHidden/>
+              </w:rPr>
+              <w:instrText xml:space="preserve"> PAGEREF _Toc487027137 \h </w:instrText>
+            </w:r>
+            <w:r>
+              <w:rPr>
+                <w:noProof/>
+                <w:webHidden/>
+              </w:rPr>
+            </w:r>
+            <w:r>
+              <w:rPr>
+                <w:noProof/>
+                <w:webHidden/>
+              </w:rPr>
+              <w:fldChar w:fldCharType="separate"/>
+            </w:r>
+            <w:r>
+              <w:rPr>
+                <w:noProof/>
+                <w:webHidden/>
+              </w:rPr>
+              <w:t>9</w:t>
+            </w:r>
+            <w:r>
+              <w:rPr>
+                <w:noProof/>
+                <w:webHidden/>
+              </w:rPr>
+              <w:fldChar w:fldCharType="end"/>
+            </w:r>
+          </w:hyperlink>
+        </w:p>
+        <w:p>
+          <w:pPr>
+            <w:pStyle w:val="TOC2"/>
+            <w:tabs>
+              <w:tab w:val="right" w:leader="dot" w:pos="8828"/>
+            </w:tabs>
+            <w:rPr>
+              <w:rFonts w:eastAsiaTheme="minorEastAsia"/>
+              <w:noProof/>
+              <w:lang w:eastAsia="es-AR"/>
+            </w:rPr>
+          </w:pPr>
+          <w:hyperlink w:anchor="_Toc487027138" w:history="1">
+            <w:r>
+              <w:rPr>
+                <w:rStyle w:val="Hyperlink"/>
+                <w:noProof/>
+              </w:rPr>
+              <w:t xml:space="preserve">Instalar </w:t>
+            </w:r>
+            <w:r>
+              <w:rPr>
+                <w:rStyle w:val="Hyperlink"/>
+                <w:noProof/>
+                <w:lang w:val="en-US"/>
+              </w:rPr>
+              <w:t>HABmin</w:t>
+            </w:r>
+            <w:r>
+              <w:rPr>
+                <w:noProof/>
+                <w:webHidden/>
+              </w:rPr>
+              <w:tab/>
+            </w:r>
+            <w:r>
+              <w:rPr>
+                <w:noProof/>
+                <w:webHidden/>
+              </w:rPr>
+              <w:fldChar w:fldCharType="begin"/>
+            </w:r>
+            <w:r>
+              <w:rPr>
+                <w:noProof/>
+                <w:webHidden/>
+              </w:rPr>
+              <w:instrText xml:space="preserve"> PAGEREF _Toc487027138 \h </w:instrText>
+            </w:r>
+            <w:r>
+              <w:rPr>
+                <w:noProof/>
+                <w:webHidden/>
+              </w:rPr>
+            </w:r>
+            <w:r>
+              <w:rPr>
+                <w:noProof/>
+                <w:webHidden/>
+              </w:rPr>
+              <w:fldChar w:fldCharType="separate"/>
+            </w:r>
+            <w:r>
+              <w:rPr>
+                <w:noProof/>
+                <w:webHidden/>
+              </w:rPr>
+              <w:t>9</w:t>
+            </w:r>
+            <w:r>
+              <w:rPr>
+                <w:noProof/>
+                <w:webHidden/>
+              </w:rPr>
+              <w:fldChar w:fldCharType="end"/>
+            </w:r>
+          </w:hyperlink>
+        </w:p>
+        <w:p>
+          <w:pPr>
+            <w:pStyle w:val="TOC2"/>
+            <w:tabs>
+              <w:tab w:val="right" w:leader="dot" w:pos="8828"/>
+            </w:tabs>
+            <w:rPr>
+              <w:rFonts w:eastAsiaTheme="minorEastAsia"/>
+              <w:noProof/>
+              <w:lang w:eastAsia="es-AR"/>
+            </w:rPr>
+          </w:pPr>
+          <w:hyperlink w:anchor="_Toc487027139" w:history="1">
+            <w:r>
+              <w:rPr>
+                <w:rStyle w:val="Hyperlink"/>
+                <w:noProof/>
+                <w:lang w:val="en-US"/>
+              </w:rPr>
+              <w:t>Automacion por relgas</w:t>
+            </w:r>
+            <w:r>
+              <w:rPr>
+                <w:noProof/>
+                <w:webHidden/>
+              </w:rPr>
+              <w:tab/>
+            </w:r>
+            <w:r>
+              <w:rPr>
+                <w:noProof/>
+                <w:webHidden/>
+              </w:rPr>
+              <w:fldChar w:fldCharType="begin"/>
+            </w:r>
+            <w:r>
+              <w:rPr>
+                <w:noProof/>
+                <w:webHidden/>
+              </w:rPr>
+              <w:instrText xml:space="preserve"> PAGEREF _Toc487027139 \h </w:instrText>
+            </w:r>
+            <w:r>
+              <w:rPr>
+                <w:noProof/>
+                <w:webHidden/>
+              </w:rPr>
+            </w:r>
+            <w:r>
+              <w:rPr>
+                <w:noProof/>
+                <w:webHidden/>
+              </w:rPr>
+              <w:fldChar w:fldCharType="separate"/>
+            </w:r>
+            <w:r>
+              <w:rPr>
+                <w:noProof/>
+                <w:webHidden/>
+              </w:rPr>
+              <w:t>9</w:t>
+            </w:r>
+            <w:r>
+              <w:rPr>
+                <w:noProof/>
+                <w:webHidden/>
+              </w:rPr>
+              <w:fldChar w:fldCharType="end"/>
+            </w:r>
+          </w:hyperlink>
+        </w:p>
+        <w:p>
+          <w:pPr>
+            <w:pStyle w:val="TOC3"/>
+            <w:tabs>
+              <w:tab w:val="right" w:leader="dot" w:pos="8828"/>
+            </w:tabs>
+            <w:rPr>
+              <w:rFonts w:eastAsiaTheme="minorEastAsia"/>
+              <w:noProof/>
+              <w:lang w:eastAsia="es-AR"/>
+            </w:rPr>
+          </w:pPr>
+          <w:hyperlink w:anchor="_Toc487027140" w:history="1">
+            <w:r>
+              <w:rPr>
+                <w:rStyle w:val="Hyperlink"/>
+                <w:noProof/>
+                <w:lang w:val="en-US"/>
+              </w:rPr>
+              <w:t>Introducción</w:t>
+            </w:r>
+            <w:r>
+              <w:rPr>
+                <w:noProof/>
+                <w:webHidden/>
+              </w:rPr>
+              <w:tab/>
+            </w:r>
+            <w:r>
+              <w:rPr>
+                <w:noProof/>
+                <w:webHidden/>
+              </w:rPr>
+              <w:fldChar w:fldCharType="begin"/>
+            </w:r>
+            <w:r>
+              <w:rPr>
+                <w:noProof/>
+                <w:webHidden/>
+              </w:rPr>
+              <w:instrText xml:space="preserve"> PAGEREF _Toc487027140 \h </w:instrText>
+            </w:r>
+            <w:r>
+              <w:rPr>
+                <w:noProof/>
+                <w:webHidden/>
+              </w:rPr>
+            </w:r>
+            <w:r>
+              <w:rPr>
+                <w:noProof/>
+                <w:webHidden/>
+              </w:rPr>
+              <w:fldChar w:fldCharType="separate"/>
+            </w:r>
+            <w:r>
+              <w:rPr>
+                <w:noProof/>
+                <w:webHidden/>
+              </w:rPr>
+              <w:t>9</w:t>
+            </w:r>
+            <w:r>
+              <w:rPr>
+                <w:noProof/>
+                <w:webHidden/>
+              </w:rPr>
+              <w:fldChar w:fldCharType="end"/>
+            </w:r>
+          </w:hyperlink>
+        </w:p>
+        <w:p>
+          <w:pPr>
+            <w:pStyle w:val="TOC3"/>
+            <w:tabs>
+              <w:tab w:val="right" w:leader="dot" w:pos="8828"/>
+            </w:tabs>
+            <w:rPr>
+              <w:rFonts w:eastAsiaTheme="minorEastAsia"/>
+              <w:noProof/>
+              <w:lang w:eastAsia="es-AR"/>
+            </w:rPr>
+          </w:pPr>
+          <w:hyperlink w:anchor="_Toc487027141" w:history="1">
+            <w:r>
+              <w:rPr>
+                <w:rStyle w:val="Hyperlink"/>
+                <w:noProof/>
+                <w:lang w:val="en-US"/>
+              </w:rPr>
+              <w:t>Crear una regla</w:t>
+            </w:r>
+            <w:r>
+              <w:rPr>
+                <w:noProof/>
+                <w:webHidden/>
+              </w:rPr>
+              <w:tab/>
+            </w:r>
+            <w:r>
+              <w:rPr>
+                <w:noProof/>
+                <w:webHidden/>
+              </w:rPr>
+              <w:fldChar w:fldCharType="begin"/>
+            </w:r>
+            <w:r>
+              <w:rPr>
+                <w:noProof/>
+                <w:webHidden/>
+              </w:rPr>
+              <w:instrText xml:space="preserve"> PAGEREF _Toc487027141 \h </w:instrText>
+            </w:r>
+            <w:r>
+              <w:rPr>
+                <w:noProof/>
+                <w:webHidden/>
+              </w:rPr>
+            </w:r>
+            <w:r>
+              <w:rPr>
+                <w:noProof/>
+                <w:webHidden/>
+              </w:rPr>
+              <w:fldChar w:fldCharType="separate"/>
+            </w:r>
+            <w:r>
+              <w:rPr>
+                <w:noProof/>
+                <w:webHidden/>
+              </w:rPr>
+              <w:t>9</w:t>
+            </w:r>
+            <w:r>
+              <w:rPr>
+                <w:noProof/>
+                <w:webHidden/>
+              </w:rPr>
+              <w:fldChar w:fldCharType="end"/>
+            </w:r>
+          </w:hyperlink>
+        </w:p>
+        <w:p>
+          <w:pPr>
+            <w:pStyle w:val="TOC3"/>
+            <w:tabs>
+              <w:tab w:val="right" w:leader="dot" w:pos="8828"/>
+            </w:tabs>
+            <w:rPr>
+              <w:rFonts w:eastAsiaTheme="minorEastAsia"/>
+              <w:noProof/>
+              <w:lang w:eastAsia="es-AR"/>
+            </w:rPr>
+          </w:pPr>
+          <w:hyperlink w:anchor="_Toc487027142" w:history="1">
+            <w:r>
+              <w:rPr>
+                <w:rStyle w:val="Hyperlink"/>
+                <w:noProof/>
+                <w:lang w:val="en-US"/>
+              </w:rPr>
+              <w:t>Ejemplo de regla</w:t>
+            </w:r>
+            <w:r>
+              <w:rPr>
+                <w:noProof/>
+                <w:webHidden/>
+              </w:rPr>
+              <w:tab/>
+            </w:r>
+            <w:r>
+              <w:rPr>
+                <w:noProof/>
+                <w:webHidden/>
+              </w:rPr>
+              <w:fldChar w:fldCharType="begin"/>
+            </w:r>
+            <w:r>
+              <w:rPr>
+                <w:noProof/>
+                <w:webHidden/>
+              </w:rPr>
+              <w:instrText xml:space="preserve"> PAGEREF _Toc487027142 \h </w:instrText>
+            </w:r>
+            <w:r>
+              <w:rPr>
+                <w:noProof/>
+                <w:webHidden/>
+              </w:rPr>
+            </w:r>
+            <w:r>
+              <w:rPr>
+                <w:noProof/>
+                <w:webHidden/>
+              </w:rPr>
+              <w:fldChar w:fldCharType="separate"/>
+            </w:r>
+            <w:r>
+              <w:rPr>
+                <w:noProof/>
+                <w:webHidden/>
+              </w:rPr>
+              <w:t>10</w:t>
+            </w:r>
+            <w:r>
+              <w:rPr>
+                <w:noProof/>
+                <w:webHidden/>
+              </w:rPr>
+              <w:fldChar w:fldCharType="end"/>
+            </w:r>
+          </w:hyperlink>
+        </w:p>
+        <w:p>
+          <w:pPr>
+            <w:pStyle w:val="TOC3"/>
+            <w:tabs>
+              <w:tab w:val="right" w:leader="dot" w:pos="8828"/>
+            </w:tabs>
+            <w:rPr>
+              <w:rFonts w:eastAsiaTheme="minorEastAsia"/>
+              <w:noProof/>
+              <w:lang w:eastAsia="es-AR"/>
+            </w:rPr>
+          </w:pPr>
+          <w:hyperlink w:anchor="_Toc487027143" w:history="1">
+            <w:r>
+              <w:rPr>
+                <w:rStyle w:val="Hyperlink"/>
+                <w:noProof/>
+              </w:rPr>
+              <w:t>Referencias</w:t>
+            </w:r>
+            <w:r>
+              <w:rPr>
+                <w:noProof/>
+                <w:webHidden/>
+              </w:rPr>
+              <w:tab/>
+            </w:r>
+            <w:r>
+              <w:rPr>
+                <w:noProof/>
+                <w:webHidden/>
+              </w:rPr>
+              <w:fldChar w:fldCharType="begin"/>
+            </w:r>
+            <w:r>
+              <w:rPr>
+                <w:noProof/>
+                <w:webHidden/>
+              </w:rPr>
+              <w:instrText xml:space="preserve"> PAGEREF _Toc487027143 \h </w:instrText>
+            </w:r>
+            <w:r>
+              <w:rPr>
+                <w:noProof/>
+                <w:webHidden/>
+              </w:rPr>
+            </w:r>
+            <w:r>
+              <w:rPr>
+                <w:noProof/>
+                <w:webHidden/>
+              </w:rPr>
+              <w:fldChar w:fldCharType="separate"/>
+            </w:r>
+            <w:r>
+              <w:rPr>
+                <w:noProof/>
+                <w:webHidden/>
+              </w:rPr>
+              <w:t>10</w:t>
             </w:r>
             <w:r>
               <w:rPr>
@@ -1684,11 +2268,12 @@
               <w:lang w:eastAsia="es-AR"/>
             </w:rPr>
           </w:pPr>
-          <w:hyperlink w:anchor="_Toc486577837" w:history="1">
+          <w:hyperlink w:anchor="_Toc487027144" w:history="1">
             <w:r>
               <w:rPr>
                 <w:rStyle w:val="Hyperlink"/>
                 <w:noProof/>
+                <w:lang w:val="en-US"/>
               </w:rPr>
               <w:t>Consola OpenHab</w:t>
             </w:r>
@@ -1711,7 +2296,7 @@
                 <w:noProof/>
                 <w:webHidden/>
               </w:rPr>
-              <w:instrText xml:space="preserve"> PAGEREF _Toc486577837 \h </w:instrText>
+              <w:instrText xml:space="preserve"> PAGEREF _Toc487027144 \h </w:instrText>
             </w:r>
             <w:r>
               <w:rPr>
@@ -1731,7 +2316,7 @@
                 <w:noProof/>
                 <w:webHidden/>
               </w:rPr>
-              <w:t>9</w:t>
+              <w:t>11</w:t>
             </w:r>
             <w:r>
               <w:rPr>
@@ -1763,12 +2348,12 @@
       <w:pPr>
         <w:pStyle w:val="Heading1"/>
       </w:pPr>
-      <w:bookmarkStart w:id="0" w:name="_Toc486577814"/>
+      <w:bookmarkStart w:id="1" w:name="_Toc487027113"/>
       <w:r>
         <w:lastRenderedPageBreak/>
         <w:t>Introducción</w:t>
       </w:r>
-      <w:bookmarkEnd w:id="0"/>
+      <w:bookmarkEnd w:id="1"/>
     </w:p>
     <w:p>
       <w:r>
@@ -1961,8 +2546,6 @@
       <w:r>
         <w:t>Mosquitto (broker MQTT)</w:t>
       </w:r>
-      <w:bookmarkStart w:id="1" w:name="_GoBack"/>
-      <w:bookmarkEnd w:id="1"/>
     </w:p>
     <w:p>
       <w:pPr>
@@ -2021,7 +2604,7 @@
       <w:pPr>
         <w:pStyle w:val="Heading1"/>
       </w:pPr>
-      <w:bookmarkStart w:id="2" w:name="_Toc486577815"/>
+      <w:bookmarkStart w:id="2" w:name="_Toc487027114"/>
       <w:r>
         <w:t>I</w:t>
       </w:r>
@@ -2037,7 +2620,7 @@
       <w:pPr>
         <w:pStyle w:val="Heading2"/>
       </w:pPr>
-      <w:bookmarkStart w:id="3" w:name="_Toc486577816"/>
+      <w:bookmarkStart w:id="3" w:name="_Toc487027115"/>
       <w:r>
         <w:t xml:space="preserve">Descargar la </w:t>
       </w:r>
@@ -2089,42 +2672,55 @@
       <w:r>
         <w:t>(</w:t>
       </w:r>
+      <w:r>
+        <w:fldChar w:fldCharType="begin"/>
+      </w:r>
+      <w:r>
+        <w:instrText xml:space="preserve"> HYPERLINK "http://www.7-zip.org/" </w:instrText>
+      </w:r>
+      <w:r>
+        <w:fldChar w:fldCharType="separate"/>
+      </w:r>
+      <w:r>
+        <w:rPr>
+          <w:rStyle w:val="Hyperlink"/>
+        </w:rPr>
+        <w:t>http://www.7-zip.org/</w:t>
+      </w:r>
+      <w:r>
+        <w:rPr>
+          <w:rStyle w:val="Hyperlink"/>
+        </w:rPr>
+        <w:fldChar w:fldCharType="end"/>
+      </w:r>
+      <w:r>
+        <w:t>)</w:t>
+      </w:r>
+    </w:p>
+    <w:p>
+      <w:pPr>
+        <w:pStyle w:val="Heading2"/>
+      </w:pPr>
+      <w:bookmarkStart w:id="4" w:name="_Toc487027116"/>
+      <w:r>
+        <w:t>Format</w:t>
+      </w:r>
+      <w:r>
+        <w:t>e</w:t>
+      </w:r>
+      <w:r>
+        <w:t xml:space="preserve">ar la SD con </w:t>
+      </w:r>
+      <w:r>
+        <w:t>SDFormatter</w:t>
+      </w:r>
+      <w:bookmarkEnd w:id="4"/>
+      <w:r>
+        <w:t xml:space="preserve"> </w:t>
+      </w:r>
+    </w:p>
+    <w:p>
       <w:hyperlink r:id="rId8" w:history="1">
-        <w:r>
-          <w:rPr>
-            <w:rStyle w:val="Hyperlink"/>
-          </w:rPr>
-          <w:t>http://www.7-zip.org/</w:t>
-        </w:r>
-      </w:hyperlink>
-      <w:r>
-        <w:t>)</w:t>
-      </w:r>
-    </w:p>
-    <w:p>
-      <w:pPr>
-        <w:pStyle w:val="Heading2"/>
-      </w:pPr>
-      <w:bookmarkStart w:id="4" w:name="_Toc486577817"/>
-      <w:r>
-        <w:t>Format</w:t>
-      </w:r>
-      <w:r>
-        <w:t>e</w:t>
-      </w:r>
-      <w:r>
-        <w:t xml:space="preserve">ar la SD con </w:t>
-      </w:r>
-      <w:r>
-        <w:t>SDFormatter</w:t>
-      </w:r>
-      <w:bookmarkEnd w:id="4"/>
-      <w:r>
-        <w:t xml:space="preserve"> </w:t>
-      </w:r>
-    </w:p>
-    <w:p>
-      <w:hyperlink r:id="rId9" w:history="1">
         <w:r>
           <w:rPr>
             <w:rStyle w:val="Hyperlink"/>
@@ -2156,7 +2752,7 @@
                     <pic:cNvPicPr/>
                   </pic:nvPicPr>
                   <pic:blipFill>
-                    <a:blip r:embed="rId10"/>
+                    <a:blip r:embed="rId9"/>
                     <a:stretch>
                       <a:fillRect/>
                     </a:stretch>
@@ -2191,7 +2787,7 @@
       <w:pPr>
         <w:pStyle w:val="Heading2"/>
       </w:pPr>
-      <w:bookmarkStart w:id="5" w:name="_Toc486577818"/>
+      <w:bookmarkStart w:id="5" w:name="_Toc487027117"/>
       <w:r>
         <w:t xml:space="preserve">Grabar la </w:t>
       </w:r>
@@ -2225,7 +2821,7 @@
       </w:r>
     </w:p>
     <w:p>
-      <w:hyperlink r:id="rId11" w:history="1">
+      <w:hyperlink r:id="rId10" w:history="1">
         <w:r>
           <w:rPr>
             <w:rStyle w:val="Hyperlink"/>
@@ -2256,7 +2852,7 @@
                     <pic:cNvPicPr/>
                   </pic:nvPicPr>
                   <pic:blipFill rotWithShape="1">
-                    <a:blip r:embed="rId12"/>
+                    <a:blip r:embed="rId11"/>
                     <a:srcRect r="636"/>
                     <a:stretch/>
                   </pic:blipFill>
@@ -2295,7 +2891,7 @@
       <w:pPr>
         <w:pStyle w:val="Heading2"/>
       </w:pPr>
-      <w:bookmarkStart w:id="6" w:name="_Toc486577819"/>
+      <w:bookmarkStart w:id="6" w:name="_Toc487027118"/>
       <w:r>
         <w:t xml:space="preserve">Configurar </w:t>
       </w:r>
@@ -2337,7 +2933,7 @@
       <w:pPr>
         <w:pStyle w:val="Heading2"/>
       </w:pPr>
-      <w:bookmarkStart w:id="7" w:name="_Toc486577820"/>
+      <w:bookmarkStart w:id="7" w:name="_Toc487027119"/>
       <w:r>
         <w:lastRenderedPageBreak/>
         <w:t>Todo listo</w:t>
@@ -2372,7 +2968,7 @@
       <w:pPr>
         <w:pStyle w:val="Heading1"/>
       </w:pPr>
-      <w:bookmarkStart w:id="8" w:name="_Toc486577821"/>
+      <w:bookmarkStart w:id="8" w:name="_Toc487027120"/>
       <w:r>
         <w:lastRenderedPageBreak/>
         <w:t>Instalación de adicionales</w:t>
@@ -2383,7 +2979,7 @@
       <w:pPr>
         <w:pStyle w:val="Heading2"/>
       </w:pPr>
-      <w:bookmarkStart w:id="9" w:name="_Toc486577822"/>
+      <w:bookmarkStart w:id="9" w:name="_Toc487027121"/>
       <w:r>
         <w:t>Servidor MQTT</w:t>
       </w:r>
@@ -2402,7 +2998,7 @@
       <w:pPr>
         <w:pStyle w:val="Heading3"/>
       </w:pPr>
-      <w:bookmarkStart w:id="10" w:name="_Toc486577823"/>
+      <w:bookmarkStart w:id="10" w:name="_Toc487027122"/>
       <w:r>
         <w:t>Instalación</w:t>
       </w:r>
@@ -2449,28 +3045,12 @@
       <w:r>
         <w:t xml:space="preserve">la opción </w:t>
       </w:r>
-      <w:proofErr w:type="spellStart"/>
       <w:r>
         <w:rPr>
           <w:b/>
         </w:rPr>
-        <w:t>Optional</w:t>
-      </w:r>
-      <w:proofErr w:type="spellEnd"/>
-      <w:r>
-        <w:rPr>
-          <w:b/>
-        </w:rPr>
-        <w:t xml:space="preserve"> </w:t>
-      </w:r>
-      <w:proofErr w:type="spellStart"/>
-      <w:r>
-        <w:rPr>
-          <w:b/>
-        </w:rPr>
-        <w:t>Components</w:t>
-      </w:r>
-      <w:proofErr w:type="spellEnd"/>
+        <w:t>Optional Components</w:t>
+      </w:r>
       <w:r>
         <w:t>.</w:t>
       </w:r>
@@ -2546,7 +3126,7 @@
         <w:pStyle w:val="Heading3"/>
       </w:pPr>
       <w:bookmarkStart w:id="11" w:name="_Ref486537416"/>
-      <w:bookmarkStart w:id="12" w:name="_Toc486577824"/>
+      <w:bookmarkStart w:id="12" w:name="_Toc487027123"/>
       <w:r>
         <w:t>Configuración</w:t>
       </w:r>
@@ -2568,7 +3148,6 @@
       <w:r>
         <w:t xml:space="preserve">ditar </w:t>
       </w:r>
-      <w:proofErr w:type="spellStart"/>
       <w:r>
         <w:rPr>
           <w:b/>
@@ -2581,7 +3160,6 @@
         </w:rPr>
         <w:t>.conf</w:t>
       </w:r>
-      <w:proofErr w:type="spellEnd"/>
       <w:r>
         <w:t xml:space="preserve">: </w:t>
       </w:r>
@@ -2610,9 +3188,8 @@
           <w:szCs w:val="18"/>
           <w:shd w:val="clear" w:color="auto" w:fill="F7F7F7"/>
         </w:rPr>
-        <w:t>/</w:t>
-      </w:r>
-      <w:proofErr w:type="spellStart"/>
+        <w:t>/etc/mosquit</w:t>
+      </w:r>
       <w:r>
         <w:rPr>
           <w:rFonts w:ascii="Consolas" w:hAnsi="Consolas"/>
@@ -2620,9 +3197,8 @@
           <w:szCs w:val="18"/>
           <w:shd w:val="clear" w:color="auto" w:fill="F7F7F7"/>
         </w:rPr>
-        <w:t>etc</w:t>
-      </w:r>
-      <w:proofErr w:type="spellEnd"/>
+        <w:t>t</w:t>
+      </w:r>
       <w:r>
         <w:rPr>
           <w:rFonts w:ascii="Consolas" w:hAnsi="Consolas"/>
@@ -2630,37 +3206,8 @@
           <w:szCs w:val="18"/>
           <w:shd w:val="clear" w:color="auto" w:fill="F7F7F7"/>
         </w:rPr>
-        <w:t>/mosquit</w:t>
-      </w:r>
-      <w:r>
-        <w:rPr>
-          <w:rFonts w:ascii="Consolas" w:hAnsi="Consolas"/>
-          <w:sz w:val="18"/>
-          <w:szCs w:val="18"/>
-          <w:shd w:val="clear" w:color="auto" w:fill="F7F7F7"/>
-        </w:rPr>
-        <w:t>t</w:t>
-      </w:r>
-      <w:r>
-        <w:rPr>
-          <w:rFonts w:ascii="Consolas" w:hAnsi="Consolas"/>
-          <w:sz w:val="18"/>
-          <w:szCs w:val="18"/>
-          <w:shd w:val="clear" w:color="auto" w:fill="F7F7F7"/>
-        </w:rPr>
-        <w:t>o/</w:t>
-      </w:r>
-      <w:proofErr w:type="spellStart"/>
-      <w:r>
-        <w:rPr>
-          <w:rFonts w:ascii="Consolas" w:hAnsi="Consolas"/>
-          <w:sz w:val="18"/>
-          <w:szCs w:val="18"/>
-          <w:shd w:val="clear" w:color="auto" w:fill="F7F7F7"/>
-        </w:rPr>
-        <w:t>mosquitto.conf</w:t>
-      </w:r>
-      <w:proofErr w:type="spellEnd"/>
+        <w:t>o/mosquitto.conf</w:t>
+      </w:r>
     </w:p>
     <w:p>
       <w:r>
@@ -2678,30 +3225,14 @@
         <w:t xml:space="preserve"> escucha en: HOST_IP:1883</w:t>
       </w:r>
       <w:r>
-        <w:t xml:space="preserve"> (</w:t>
-      </w:r>
-      <w:proofErr w:type="spellStart"/>
-      <w:r>
-        <w:t>host_ip</w:t>
-      </w:r>
-      <w:proofErr w:type="spellEnd"/>
-      <w:r>
-        <w:t xml:space="preserve"> es la IP que se asignó al </w:t>
-      </w:r>
-      <w:proofErr w:type="spellStart"/>
-      <w:r>
-        <w:t>raspeberry</w:t>
-      </w:r>
-      <w:proofErr w:type="spellEnd"/>
-      <w:r>
-        <w:t>)</w:t>
+        <w:t xml:space="preserve"> (host_ip es la IP que se asignó al raspeberry)</w:t>
       </w:r>
     </w:p>
     <w:p>
       <w:pPr>
         <w:pStyle w:val="Heading3"/>
       </w:pPr>
-      <w:bookmarkStart w:id="13" w:name="_Toc486577825"/>
+      <w:bookmarkStart w:id="13" w:name="_Toc487027124"/>
       <w:r>
         <w:t>Testing</w:t>
       </w:r>
@@ -2786,22 +3317,14 @@
         <w:t>debería</w:t>
       </w:r>
       <w:r>
-        <w:t xml:space="preserve"> aparecer el mensaje '</w:t>
-      </w:r>
-      <w:proofErr w:type="spellStart"/>
-      <w:r>
-        <w:t>helloWord</w:t>
-      </w:r>
-      <w:proofErr w:type="spellEnd"/>
-      <w:r>
-        <w:t>'</w:t>
+        <w:t xml:space="preserve"> aparecer el mensaje 'helloWord'</w:t>
       </w:r>
     </w:p>
     <w:p>
       <w:pPr>
         <w:pStyle w:val="Heading3"/>
       </w:pPr>
-      <w:bookmarkStart w:id="14" w:name="_Toc486577826"/>
+      <w:bookmarkStart w:id="14" w:name="_Toc487027125"/>
       <w:r>
         <w:t>Referencias</w:t>
       </w:r>
@@ -2813,7 +3336,7 @@
           <w:shd w:val="clear" w:color="auto" w:fill="F7F7F7"/>
         </w:rPr>
       </w:pPr>
-      <w:hyperlink r:id="rId13" w:history="1">
+      <w:hyperlink r:id="rId12" w:history="1">
         <w:r>
           <w:rPr>
             <w:rStyle w:val="Hyperlink"/>
@@ -2855,7 +3378,7 @@
       <w:pPr>
         <w:pStyle w:val="Heading1"/>
       </w:pPr>
-      <w:bookmarkStart w:id="15" w:name="_Toc486577827"/>
+      <w:bookmarkStart w:id="15" w:name="_Toc487027126"/>
       <w:r>
         <w:lastRenderedPageBreak/>
         <w:t>Configuración de OpenHab</w:t>
@@ -2866,7 +3389,7 @@
       <w:pPr>
         <w:pStyle w:val="Heading2"/>
       </w:pPr>
-      <w:bookmarkStart w:id="16" w:name="_Toc486577828"/>
+      <w:bookmarkStart w:id="16" w:name="_Toc487027127"/>
       <w:r>
         <w:t>Primer acceso</w:t>
       </w:r>
@@ -2902,7 +3425,7 @@
       </w:r>
     </w:p>
     <w:p>
-      <w:hyperlink r:id="rId14" w:history="1">
+      <w:hyperlink r:id="rId13" w:history="1">
         <w:r>
           <w:rPr>
             <w:rStyle w:val="Hyperlink"/>
@@ -2947,7 +3470,7 @@
         <w:pStyle w:val="Heading2"/>
       </w:pPr>
       <w:bookmarkStart w:id="17" w:name="_Ref486577479"/>
-      <w:bookmarkStart w:id="18" w:name="_Toc486577829"/>
+      <w:bookmarkStart w:id="18" w:name="_Toc487027128"/>
       <w:r>
         <w:t>Habilitar los add-ons 1.x</w:t>
       </w:r>
@@ -2972,14 +3495,27 @@
       <w:r>
         <w:t>Desde Paper UI (</w:t>
       </w:r>
-      <w:hyperlink r:id="rId15" w:anchor="/configuration/system" w:history="1">
-        <w:r>
-          <w:rPr>
-            <w:rStyle w:val="Hyperlink"/>
-          </w:rPr>
-          <w:t>http://openhabianpi:8080/paperui/index.html#/configuration/system</w:t>
-        </w:r>
-      </w:hyperlink>
+      <w:r>
+        <w:fldChar w:fldCharType="begin"/>
+      </w:r>
+      <w:r>
+        <w:instrText xml:space="preserve"> HYPERLINK "http://openhabianpi:8080/paperui/index.html" \l "/configuration/system" </w:instrText>
+      </w:r>
+      <w:r>
+        <w:fldChar w:fldCharType="separate"/>
+      </w:r>
+      <w:r>
+        <w:rPr>
+          <w:rStyle w:val="Hyperlink"/>
+        </w:rPr>
+        <w:t>http://openhabianpi:8080/paperui/index.html#/configuration/system</w:t>
+      </w:r>
+      <w:r>
+        <w:rPr>
+          <w:rStyle w:val="Hyperlink"/>
+        </w:rPr>
+        <w:fldChar w:fldCharType="end"/>
+      </w:r>
       <w:r>
         <w:t xml:space="preserve">) habilitar los add-ons 1.x </w:t>
       </w:r>
@@ -3006,7 +3542,7 @@
                     <pic:cNvPicPr/>
                   </pic:nvPicPr>
                   <pic:blipFill>
-                    <a:blip r:embed="rId16"/>
+                    <a:blip r:embed="rId14"/>
                     <a:stretch>
                       <a:fillRect/>
                     </a:stretch>
@@ -3041,19 +3577,20 @@
       <w:pPr>
         <w:pStyle w:val="Heading2"/>
       </w:pPr>
-      <w:bookmarkStart w:id="19" w:name="_Toc486577830"/>
+      <w:bookmarkStart w:id="19" w:name="_Toc487027129"/>
       <w:r>
         <w:t xml:space="preserve">Instalar </w:t>
       </w:r>
       <w:r>
         <w:t xml:space="preserve">MAP </w:t>
       </w:r>
-      <w:proofErr w:type="spellStart"/>
-      <w:r>
+      <w:r>
+        <w:rPr>
+          <w:lang w:val="en-US"/>
+        </w:rPr>
         <w:t>Transform</w:t>
       </w:r>
       <w:bookmarkEnd w:id="19"/>
-      <w:proofErr w:type="spellEnd"/>
       <w:r>
         <w:t xml:space="preserve"> </w:t>
       </w:r>
@@ -3062,14 +3599,27 @@
       <w:r>
         <w:t xml:space="preserve">Instalar desde </w:t>
       </w:r>
-      <w:hyperlink r:id="rId17" w:anchor="/extensions" w:history="1">
-        <w:r>
-          <w:rPr>
-            <w:rStyle w:val="Hyperlink"/>
-          </w:rPr>
-          <w:t>http://openhabianpi:8080/paperui/index.html#/extensions</w:t>
-        </w:r>
-      </w:hyperlink>
+      <w:r>
+        <w:fldChar w:fldCharType="begin"/>
+      </w:r>
+      <w:r>
+        <w:instrText xml:space="preserve"> HYPERLINK "http://openhabianpi:8080/paperui/index.html" \l "/extensions" </w:instrText>
+      </w:r>
+      <w:r>
+        <w:fldChar w:fldCharType="separate"/>
+      </w:r>
+      <w:r>
+        <w:rPr>
+          <w:rStyle w:val="Hyperlink"/>
+        </w:rPr>
+        <w:t>http://openhabianpi:8080/paperui/index.html#/extensions</w:t>
+      </w:r>
+      <w:r>
+        <w:rPr>
+          <w:rStyle w:val="Hyperlink"/>
+        </w:rPr>
+        <w:fldChar w:fldCharType="end"/>
+      </w:r>
       <w:r>
         <w:t xml:space="preserve"> </w:t>
       </w:r>
@@ -3078,7 +3628,7 @@
       <w:pPr>
         <w:pStyle w:val="Heading2"/>
       </w:pPr>
-      <w:bookmarkStart w:id="20" w:name="_Toc486577831"/>
+      <w:bookmarkStart w:id="20" w:name="_Toc487027130"/>
       <w:r>
         <w:t xml:space="preserve">Instalar </w:t>
       </w:r>
@@ -3107,12 +3657,12 @@
         <w:rPr>
           <w:u w:val="single"/>
         </w:rPr>
+        <w:instrText xml:space="preserve"> \* MERGEFORMAT </w:instrText>
       </w:r>
       <w:r>
         <w:rPr>
           <w:u w:val="single"/>
         </w:rPr>
-        <w:instrText xml:space="preserve"> \* MERGEFORMAT </w:instrText>
       </w:r>
       <w:r>
         <w:rPr>
@@ -3137,7 +3687,7 @@
       <w:pPr>
         <w:pStyle w:val="Heading3"/>
       </w:pPr>
-      <w:bookmarkStart w:id="21" w:name="_Toc486577832"/>
+      <w:bookmarkStart w:id="21" w:name="_Toc487027131"/>
       <w:r>
         <w:t>Instalar</w:t>
       </w:r>
@@ -3153,14 +3703,27 @@
       <w:r>
         <w:t xml:space="preserve">Instalarlo desde </w:t>
       </w:r>
-      <w:hyperlink r:id="rId18" w:anchor="/extensions" w:history="1">
-        <w:r>
-          <w:rPr>
-            <w:rStyle w:val="Hyperlink"/>
-          </w:rPr>
-          <w:t>http://openhabianpi:8080/paperui/index.html#/extensions</w:t>
-        </w:r>
-      </w:hyperlink>
+      <w:r>
+        <w:fldChar w:fldCharType="begin"/>
+      </w:r>
+      <w:r>
+        <w:instrText xml:space="preserve"> HYPERLINK "http://openhabianpi:8080/paperui/index.html" \l "/extensions" </w:instrText>
+      </w:r>
+      <w:r>
+        <w:fldChar w:fldCharType="separate"/>
+      </w:r>
+      <w:r>
+        <w:rPr>
+          <w:rStyle w:val="Hyperlink"/>
+        </w:rPr>
+        <w:t>http://openhabianpi:8080/paperui/index.html#/extensions</w:t>
+      </w:r>
+      <w:r>
+        <w:rPr>
+          <w:rStyle w:val="Hyperlink"/>
+        </w:rPr>
+        <w:fldChar w:fldCharType="end"/>
+      </w:r>
       <w:r>
         <w:t xml:space="preserve"> </w:t>
       </w:r>
@@ -3169,7 +3732,7 @@
       <w:pPr>
         <w:pStyle w:val="Heading3"/>
       </w:pPr>
-      <w:bookmarkStart w:id="22" w:name="_Toc486577833"/>
+      <w:bookmarkStart w:id="22" w:name="_Toc487027132"/>
       <w:r>
         <w:lastRenderedPageBreak/>
         <w:t>Configurar</w:t>
@@ -3248,54 +3811,8 @@
           <w:sz w:val="18"/>
           <w:shd w:val="clear" w:color="auto" w:fill="F2F2F2" w:themeFill="background1" w:themeFillShade="F2"/>
         </w:rPr>
-        <w:t>nano /</w:t>
-      </w:r>
-      <w:proofErr w:type="spellStart"/>
-      <w:r>
-        <w:rPr>
-          <w:rFonts w:ascii="Consolas" w:hAnsi="Consolas"/>
-          <w:sz w:val="18"/>
-          <w:shd w:val="clear" w:color="auto" w:fill="F2F2F2" w:themeFill="background1" w:themeFillShade="F2"/>
-        </w:rPr>
-        <w:t>etc</w:t>
-      </w:r>
-      <w:proofErr w:type="spellEnd"/>
-      <w:r>
-        <w:rPr>
-          <w:rFonts w:ascii="Consolas" w:hAnsi="Consolas"/>
-          <w:sz w:val="18"/>
-          <w:shd w:val="clear" w:color="auto" w:fill="F2F2F2" w:themeFill="background1" w:themeFillShade="F2"/>
-        </w:rPr>
-        <w:t>/openhab2/</w:t>
-      </w:r>
-      <w:proofErr w:type="spellStart"/>
-      <w:r>
-        <w:rPr>
-          <w:rFonts w:ascii="Consolas" w:hAnsi="Consolas"/>
-          <w:sz w:val="18"/>
-          <w:shd w:val="clear" w:color="auto" w:fill="F2F2F2" w:themeFill="background1" w:themeFillShade="F2"/>
-        </w:rPr>
-        <w:t>services</w:t>
-      </w:r>
-      <w:proofErr w:type="spellEnd"/>
-      <w:r>
-        <w:rPr>
-          <w:rFonts w:ascii="Consolas" w:hAnsi="Consolas"/>
-          <w:sz w:val="18"/>
-          <w:shd w:val="clear" w:color="auto" w:fill="F2F2F2" w:themeFill="background1" w:themeFillShade="F2"/>
-        </w:rPr>
-        <w:t>/</w:t>
-      </w:r>
-      <w:proofErr w:type="spellStart"/>
-      <w:r>
-        <w:rPr>
-          <w:rFonts w:ascii="Consolas" w:hAnsi="Consolas"/>
-          <w:sz w:val="18"/>
-          <w:shd w:val="clear" w:color="auto" w:fill="F2F2F2" w:themeFill="background1" w:themeFillShade="F2"/>
-        </w:rPr>
-        <w:t>mqtt.conf</w:t>
-      </w:r>
-      <w:proofErr w:type="spellEnd"/>
+        <w:t>nano /etc/openhab2/services/mqtt.conf</w:t>
+      </w:r>
     </w:p>
     <w:p>
       <w:pPr>
@@ -3460,29 +3977,20 @@
         <w:rPr>
           <w:rFonts w:cstheme="minorHAnsi"/>
         </w:rPr>
-        <w:t>Descomentar y completar el &lt;broker&gt;.</w:t>
-      </w:r>
-      <w:proofErr w:type="spellStart"/>
+        <w:t>Descomentar y completar el &lt;broker&gt;.clientId</w:t>
+      </w:r>
       <w:r>
         <w:rPr>
           <w:rFonts w:cstheme="minorHAnsi"/>
         </w:rPr>
-        <w:t>clientId</w:t>
-      </w:r>
-      <w:proofErr w:type="spellEnd"/>
+        <w:t>:</w:t>
+      </w:r>
       <w:r>
         <w:rPr>
           <w:rFonts w:cstheme="minorHAnsi"/>
         </w:rPr>
-        <w:t>:</w:t>
-      </w:r>
-      <w:r>
-        <w:rPr>
-          <w:rFonts w:cstheme="minorHAnsi"/>
-        </w:rPr>
         <w:t xml:space="preserve"> </w:t>
       </w:r>
-      <w:proofErr w:type="spellStart"/>
       <w:r>
         <w:rPr>
           <w:rFonts w:ascii="Consolas" w:hAnsi="Consolas" w:cstheme="minorHAnsi"/>
@@ -3505,27 +4013,16 @@
           <w:sz w:val="18"/>
           <w:shd w:val="clear" w:color="auto" w:fill="F2F2F2" w:themeFill="background1" w:themeFillShade="F2"/>
         </w:rPr>
-        <w:t>clientId</w:t>
-      </w:r>
-      <w:proofErr w:type="spellEnd"/>
+        <w:t>clientId=</w:t>
+      </w:r>
       <w:r>
         <w:rPr>
           <w:rFonts w:ascii="Consolas" w:hAnsi="Consolas" w:cstheme="minorHAnsi"/>
           <w:sz w:val="18"/>
           <w:shd w:val="clear" w:color="auto" w:fill="F2F2F2" w:themeFill="background1" w:themeFillShade="F2"/>
         </w:rPr>
-        <w:t>=</w:t>
-      </w:r>
-      <w:proofErr w:type="spellStart"/>
-      <w:r>
-        <w:rPr>
-          <w:rFonts w:ascii="Consolas" w:hAnsi="Consolas" w:cstheme="minorHAnsi"/>
-          <w:sz w:val="18"/>
-          <w:shd w:val="clear" w:color="auto" w:fill="F2F2F2" w:themeFill="background1" w:themeFillShade="F2"/>
-        </w:rPr>
         <w:t>openhab.mqtt</w:t>
       </w:r>
-      <w:proofErr w:type="spellEnd"/>
       <w:r>
         <w:rPr>
           <w:rFonts w:cstheme="minorHAnsi"/>
@@ -3537,7 +4034,7 @@
       <w:pPr>
         <w:pStyle w:val="Heading3"/>
       </w:pPr>
-      <w:bookmarkStart w:id="23" w:name="_Toc486577834"/>
+      <w:bookmarkStart w:id="23" w:name="_Toc487027133"/>
       <w:r>
         <w:t>Configurar un MAP</w:t>
       </w:r>
@@ -3583,23 +4080,21 @@
       <w:r>
         <w:t xml:space="preserve">Ingresar </w:t>
       </w:r>
-      <w:proofErr w:type="spellStart"/>
       <w:r>
         <w:rPr>
           <w:rFonts w:ascii="Consolas" w:hAnsi="Consolas"/>
           <w:sz w:val="18"/>
           <w:shd w:val="clear" w:color="auto" w:fill="F2F2F2" w:themeFill="background1" w:themeFillShade="F2"/>
         </w:rPr>
-        <w:t>touch</w:t>
-      </w:r>
-      <w:proofErr w:type="spellEnd"/>
+        <w:t xml:space="preserve">touch </w:t>
+      </w:r>
       <w:r>
         <w:rPr>
           <w:rFonts w:ascii="Consolas" w:hAnsi="Consolas"/>
           <w:sz w:val="18"/>
           <w:shd w:val="clear" w:color="auto" w:fill="F2F2F2" w:themeFill="background1" w:themeFillShade="F2"/>
         </w:rPr>
-        <w:t xml:space="preserve"> </w:t>
+        <w:t>/etc/openhab2/transform</w:t>
       </w:r>
       <w:r>
         <w:rPr>
@@ -3607,54 +4102,8 @@
           <w:sz w:val="18"/>
           <w:shd w:val="clear" w:color="auto" w:fill="F2F2F2" w:themeFill="background1" w:themeFillShade="F2"/>
         </w:rPr>
-        <w:t>/</w:t>
-      </w:r>
-      <w:proofErr w:type="spellStart"/>
-      <w:r>
-        <w:rPr>
-          <w:rFonts w:ascii="Consolas" w:hAnsi="Consolas"/>
-          <w:sz w:val="18"/>
-          <w:shd w:val="clear" w:color="auto" w:fill="F2F2F2" w:themeFill="background1" w:themeFillShade="F2"/>
-        </w:rPr>
-        <w:t>etc</w:t>
-      </w:r>
-      <w:proofErr w:type="spellEnd"/>
-      <w:r>
-        <w:rPr>
-          <w:rFonts w:ascii="Consolas" w:hAnsi="Consolas"/>
-          <w:sz w:val="18"/>
-          <w:shd w:val="clear" w:color="auto" w:fill="F2F2F2" w:themeFill="background1" w:themeFillShade="F2"/>
-        </w:rPr>
-        <w:t>/openhab2/</w:t>
-      </w:r>
-      <w:proofErr w:type="spellStart"/>
-      <w:r>
-        <w:rPr>
-          <w:rFonts w:ascii="Consolas" w:hAnsi="Consolas"/>
-          <w:sz w:val="18"/>
-          <w:shd w:val="clear" w:color="auto" w:fill="F2F2F2" w:themeFill="background1" w:themeFillShade="F2"/>
-        </w:rPr>
-        <w:t>transform</w:t>
-      </w:r>
-      <w:proofErr w:type="spellEnd"/>
-      <w:r>
-        <w:rPr>
-          <w:rFonts w:ascii="Consolas" w:hAnsi="Consolas"/>
-          <w:sz w:val="18"/>
-          <w:shd w:val="clear" w:color="auto" w:fill="F2F2F2" w:themeFill="background1" w:themeFillShade="F2"/>
-        </w:rPr>
-        <w:t>/</w:t>
-      </w:r>
-      <w:proofErr w:type="spellStart"/>
-      <w:r>
-        <w:rPr>
-          <w:rFonts w:ascii="Consolas" w:hAnsi="Consolas"/>
-          <w:sz w:val="18"/>
-          <w:shd w:val="clear" w:color="auto" w:fill="F2F2F2" w:themeFill="background1" w:themeFillShade="F2"/>
-        </w:rPr>
-        <w:t>onoff.map</w:t>
-      </w:r>
-      <w:proofErr w:type="spellEnd"/>
+        <w:t>/onoff.map</w:t>
+      </w:r>
     </w:p>
     <w:p>
       <w:pPr>
@@ -3693,7 +4142,7 @@
       <w:pPr>
         <w:pStyle w:val="Heading3"/>
       </w:pPr>
-      <w:bookmarkStart w:id="24" w:name="_Toc486577835"/>
+      <w:bookmarkStart w:id="24" w:name="_Toc487027134"/>
       <w:r>
         <w:t>Agregar ítems MQTT</w:t>
       </w:r>
@@ -3901,14 +4350,12 @@
         <w:spacing w:line="240" w:lineRule="auto"/>
         <w:ind w:left="709"/>
       </w:pPr>
-      <w:proofErr w:type="spellStart"/>
       <w:r>
         <w:rPr>
           <w:b/>
         </w:rPr>
         <w:t>Switch</w:t>
       </w:r>
-      <w:proofErr w:type="spellEnd"/>
       <w:r>
         <w:t xml:space="preserve"> indica que el tipo de </w:t>
       </w:r>
@@ -3952,14 +4399,12 @@
         <w:spacing w:line="240" w:lineRule="auto"/>
         <w:ind w:left="709"/>
       </w:pPr>
-      <w:proofErr w:type="spellStart"/>
       <w:r>
         <w:rPr>
           <w:b/>
         </w:rPr>
         <w:t>Mqtt</w:t>
       </w:r>
-      <w:proofErr w:type="spellEnd"/>
       <w:r>
         <w:t xml:space="preserve"> indica en inicio de la configuración de mensajes del protocolo. En el ejemplo hay tres mensajes configurados, dos salientes </w:t>
       </w:r>
@@ -4031,7 +4476,6 @@
       <w:r>
         <w:t xml:space="preserve">, se publique en el tópico </w:t>
       </w:r>
-      <w:proofErr w:type="spellStart"/>
       <w:r>
         <w:rPr>
           <w:rStyle w:val="hljs-keyword"/>
@@ -4040,31 +4484,8 @@
           <w:bCs/>
           <w:szCs w:val="18"/>
         </w:rPr>
-        <w:t>esp</w:t>
-      </w:r>
-      <w:proofErr w:type="spellEnd"/>
-      <w:r>
-        <w:rPr>
-          <w:rStyle w:val="hljs-keyword"/>
-          <w:rFonts w:cstheme="minorHAnsi"/>
-          <w:b/>
-          <w:bCs/>
-          <w:szCs w:val="18"/>
-        </w:rPr>
-        <w:t>/125603/</w:t>
-      </w:r>
-      <w:proofErr w:type="spellStart"/>
-      <w:r>
-        <w:rPr>
-          <w:rStyle w:val="hljs-keyword"/>
-          <w:rFonts w:cstheme="minorHAnsi"/>
-          <w:b/>
-          <w:bCs/>
-          <w:szCs w:val="18"/>
-        </w:rPr>
-        <w:t>command</w:t>
-      </w:r>
-      <w:proofErr w:type="spellEnd"/>
+        <w:t>esp/125603/command</w:t>
+      </w:r>
       <w:r>
         <w:rPr>
           <w:rStyle w:val="hljs-keyword"/>
@@ -4147,7 +4568,6 @@
       <w:r>
         <w:t xml:space="preserve"> El mensaje entrante dice que cuando se reciba un mensaje en el tópico </w:t>
       </w:r>
-      <w:proofErr w:type="spellStart"/>
       <w:r>
         <w:rPr>
           <w:rStyle w:val="hljs-keyword"/>
@@ -4156,9 +4576,17 @@
           <w:bCs/>
           <w:szCs w:val="18"/>
         </w:rPr>
-        <w:t>esp</w:t>
-      </w:r>
-      <w:proofErr w:type="spellEnd"/>
+        <w:t>esp/125603/state</w:t>
+      </w:r>
+      <w:r>
+        <w:rPr>
+          <w:rStyle w:val="hljs-keyword"/>
+          <w:rFonts w:cstheme="minorHAnsi"/>
+          <w:bCs/>
+          <w:szCs w:val="18"/>
+        </w:rPr>
+        <w:t xml:space="preserve"> se use el servicio de transformación con la transformación definida en </w:t>
+      </w:r>
       <w:r>
         <w:rPr>
           <w:rStyle w:val="hljs-keyword"/>
@@ -4167,20 +4595,8 @@
           <w:bCs/>
           <w:szCs w:val="18"/>
         </w:rPr>
-        <w:t>/125603/</w:t>
-      </w:r>
-      <w:proofErr w:type="spellStart"/>
-      <w:r>
-        <w:rPr>
-          <w:rStyle w:val="hljs-keyword"/>
-          <w:rFonts w:cstheme="minorHAnsi"/>
-          <w:b/>
-          <w:bCs/>
-          <w:szCs w:val="18"/>
-        </w:rPr>
-        <w:t>state</w:t>
-      </w:r>
-      <w:proofErr w:type="spellEnd"/>
+        <w:t>onoff.map</w:t>
+      </w:r>
       <w:r>
         <w:rPr>
           <w:rStyle w:val="hljs-keyword"/>
@@ -4188,30 +4604,18 @@
           <w:bCs/>
           <w:szCs w:val="18"/>
         </w:rPr>
-        <w:t xml:space="preserve"> se use el servicio de transformación con la transformación definida en </w:t>
-      </w:r>
-      <w:proofErr w:type="spellStart"/>
-      <w:r>
-        <w:rPr>
-          <w:rStyle w:val="hljs-keyword"/>
-          <w:rFonts w:cstheme="minorHAnsi"/>
-          <w:b/>
-          <w:bCs/>
-          <w:szCs w:val="18"/>
-        </w:rPr>
-        <w:t>onoff.map</w:t>
-      </w:r>
-      <w:proofErr w:type="spellEnd"/>
+        <w:t>. En esa transformación se traduce 0 &gt; OFF y 1 &gt; ON, y el estado  obtenido de dicha transformación se seteará en el ítem (</w:t>
+      </w:r>
       <w:r>
         <w:rPr>
           <w:rStyle w:val="hljs-keyword"/>
           <w:rFonts w:cstheme="minorHAnsi"/>
           <w:bCs/>
           <w:szCs w:val="18"/>
-        </w:rPr>
-        <w:t xml:space="preserve">. En esa transformación se traduce 0 &gt; OFF y 1 &gt; ON, y el estado  obtenido de dicha transformación se </w:t>
-      </w:r>
-      <w:proofErr w:type="spellStart"/>
+          <w:lang w:val="en-US"/>
+        </w:rPr>
+        <w:t>switch</w:t>
+      </w:r>
       <w:r>
         <w:rPr>
           <w:rStyle w:val="hljs-keyword"/>
@@ -4219,36 +4623,6 @@
           <w:bCs/>
           <w:szCs w:val="18"/>
         </w:rPr>
-        <w:t>seteará</w:t>
-      </w:r>
-      <w:proofErr w:type="spellEnd"/>
-      <w:r>
-        <w:rPr>
-          <w:rStyle w:val="hljs-keyword"/>
-          <w:rFonts w:cstheme="minorHAnsi"/>
-          <w:bCs/>
-          <w:szCs w:val="18"/>
-        </w:rPr>
-        <w:t xml:space="preserve"> en el ítem (</w:t>
-      </w:r>
-      <w:proofErr w:type="spellStart"/>
-      <w:r>
-        <w:rPr>
-          <w:rStyle w:val="hljs-keyword"/>
-          <w:rFonts w:cstheme="minorHAnsi"/>
-          <w:bCs/>
-          <w:szCs w:val="18"/>
-        </w:rPr>
-        <w:t>switch</w:t>
-      </w:r>
-      <w:proofErr w:type="spellEnd"/>
-      <w:r>
-        <w:rPr>
-          <w:rStyle w:val="hljs-keyword"/>
-          <w:rFonts w:cstheme="minorHAnsi"/>
-          <w:bCs/>
-          <w:szCs w:val="18"/>
-        </w:rPr>
         <w:t>)</w:t>
       </w:r>
     </w:p>
@@ -4263,7 +4637,7 @@
       <w:pPr>
         <w:pStyle w:val="Heading3"/>
       </w:pPr>
-      <w:bookmarkStart w:id="25" w:name="_Toc486577836"/>
+      <w:bookmarkStart w:id="25" w:name="_Toc487027135"/>
       <w:r>
         <w:t>Referencias</w:t>
       </w:r>
@@ -4278,7 +4652,7 @@
       <w:pPr>
         <w:spacing w:line="240" w:lineRule="auto"/>
       </w:pPr>
-      <w:hyperlink r:id="rId19" w:history="1">
+      <w:hyperlink r:id="rId15" w:history="1">
         <w:r>
           <w:rPr>
             <w:rStyle w:val="Hyperlink"/>
@@ -4292,36 +4666,1448 @@
     </w:p>
     <w:p>
       <w:pPr>
-        <w:spacing w:line="240" w:lineRule="auto"/>
-      </w:pPr>
-    </w:p>
+        <w:pStyle w:val="Heading2"/>
+        <w:rPr>
+          <w:lang w:val="en-US"/>
+        </w:rPr>
+      </w:pPr>
+      <w:bookmarkStart w:id="26" w:name="_Toc487027136"/>
+      <w:proofErr w:type="spellStart"/>
+      <w:r>
+        <w:rPr>
+          <w:lang w:val="en-US"/>
+        </w:rPr>
+        <w:t>Instalar</w:t>
+      </w:r>
+      <w:proofErr w:type="spellEnd"/>
+      <w:r>
+        <w:rPr>
+          <w:lang w:val="en-US"/>
+        </w:rPr>
+        <w:t xml:space="preserve"> MQTT Action</w:t>
+      </w:r>
+      <w:bookmarkEnd w:id="26"/>
+    </w:p>
+    <w:p>
+      <w:pPr>
+        <w:rPr>
+          <w:lang w:val="en-US"/>
+        </w:rPr>
+      </w:pPr>
+      <w:r>
+        <w:t xml:space="preserve">Instalar desde </w:t>
+      </w:r>
+      <w:r>
+        <w:rPr>
+          <w:b/>
+          <w:lang w:val="en-US"/>
+        </w:rPr>
+        <w:t>Paper UI &gt; Add-ons &gt; Action</w:t>
+      </w:r>
+      <w:r>
+        <w:rPr>
+          <w:b/>
+          <w:lang w:val="en-US"/>
+        </w:rPr>
+        <w:t>s</w:t>
+      </w:r>
+      <w:r>
+        <w:rPr>
+          <w:b/>
+          <w:lang w:val="en-US"/>
+        </w:rPr>
+        <w:t xml:space="preserve"> &gt; MQTT Action</w:t>
+      </w:r>
+    </w:p>
+    <w:p>
+      <w:pPr>
+        <w:pStyle w:val="Heading2"/>
+        <w:rPr>
+          <w:lang w:val="en-US"/>
+        </w:rPr>
+      </w:pPr>
+      <w:bookmarkStart w:id="27" w:name="_Toc487027137"/>
+      <w:proofErr w:type="spellStart"/>
+      <w:r>
+        <w:rPr>
+          <w:lang w:val="en-US"/>
+        </w:rPr>
+        <w:t>Instalar</w:t>
+      </w:r>
+      <w:proofErr w:type="spellEnd"/>
+      <w:r>
+        <w:rPr>
+          <w:lang w:val="en-US"/>
+        </w:rPr>
+        <w:t xml:space="preserve"> Notify my Android Action</w:t>
+      </w:r>
+      <w:bookmarkEnd w:id="27"/>
+    </w:p>
+    <w:p>
+      <w:pPr>
+        <w:rPr>
+          <w:b/>
+          <w:lang w:val="en-US"/>
+        </w:rPr>
+      </w:pPr>
+      <w:r>
+        <w:t xml:space="preserve">Instalar desde </w:t>
+      </w:r>
+      <w:r>
+        <w:rPr>
+          <w:b/>
+          <w:lang w:val="en-US"/>
+        </w:rPr>
+        <w:t>Paper UI &gt; Add-ons &gt; Action</w:t>
+      </w:r>
+      <w:r>
+        <w:rPr>
+          <w:b/>
+          <w:lang w:val="en-US"/>
+        </w:rPr>
+        <w:t>s</w:t>
+      </w:r>
+      <w:r>
+        <w:rPr>
+          <w:b/>
+          <w:lang w:val="en-US"/>
+        </w:rPr>
+        <w:t xml:space="preserve"> &gt; Notify my Android Action</w:t>
+      </w:r>
+    </w:p>
+    <w:p>
+      <w:pPr>
+        <w:rPr>
+          <w:lang w:val="en-US"/>
+        </w:rPr>
+      </w:pPr>
+      <w:r>
+        <w:rPr>
+          <w:lang w:val="en-US"/>
+        </w:rPr>
+        <w:t xml:space="preserve">Para </w:t>
+      </w:r>
+      <w:proofErr w:type="spellStart"/>
+      <w:r>
+        <w:rPr>
+          <w:lang w:val="en-US"/>
+        </w:rPr>
+        <w:t>obtener</w:t>
+      </w:r>
+      <w:proofErr w:type="spellEnd"/>
+      <w:r>
+        <w:rPr>
+          <w:lang w:val="en-US"/>
+        </w:rPr>
+        <w:t xml:space="preserve"> la key</w:t>
+      </w:r>
+      <w:r>
+        <w:rPr>
+          <w:lang w:val="en-US"/>
+        </w:rPr>
+        <w:t xml:space="preserve"> </w:t>
+      </w:r>
+      <w:proofErr w:type="spellStart"/>
+      <w:r>
+        <w:rPr>
+          <w:lang w:val="en-US"/>
+        </w:rPr>
+        <w:t>loguearse</w:t>
+      </w:r>
+      <w:proofErr w:type="spellEnd"/>
+      <w:r>
+        <w:rPr>
+          <w:lang w:val="en-US"/>
+        </w:rPr>
+        <w:t xml:space="preserve"> en </w:t>
+      </w:r>
+      <w:hyperlink r:id="rId16" w:history="1">
+        <w:r>
+          <w:rPr>
+            <w:rStyle w:val="Hyperlink"/>
+            <w:lang w:val="en-US"/>
+          </w:rPr>
+          <w:t>https://www.notifymyandroid.com/account.jsp</w:t>
+        </w:r>
+      </w:hyperlink>
+      <w:r>
+        <w:rPr>
+          <w:lang w:val="en-US"/>
+        </w:rPr>
+        <w:t xml:space="preserve"> y </w:t>
+      </w:r>
+      <w:proofErr w:type="spellStart"/>
+      <w:r>
+        <w:rPr>
+          <w:lang w:val="en-US"/>
+        </w:rPr>
+        <w:t>acceder</w:t>
+      </w:r>
+      <w:proofErr w:type="spellEnd"/>
+      <w:r>
+        <w:rPr>
+          <w:lang w:val="en-US"/>
+        </w:rPr>
+        <w:t xml:space="preserve"> a la </w:t>
+      </w:r>
+      <w:proofErr w:type="spellStart"/>
+      <w:r>
+        <w:rPr>
+          <w:lang w:val="en-US"/>
+        </w:rPr>
+        <w:t>solapa</w:t>
+      </w:r>
+      <w:proofErr w:type="spellEnd"/>
+      <w:r>
+        <w:rPr>
+          <w:lang w:val="en-US"/>
+        </w:rPr>
+        <w:t xml:space="preserve"> </w:t>
+      </w:r>
+      <w:r>
+        <w:rPr>
+          <w:b/>
+          <w:lang w:val="en-US"/>
+        </w:rPr>
+        <w:t>Manage API Keys</w:t>
+      </w:r>
+      <w:r>
+        <w:rPr>
+          <w:lang w:val="en-US"/>
+        </w:rPr>
+        <w:t>.</w:t>
+      </w:r>
+    </w:p>
+    <w:p>
+      <w:pPr>
+        <w:pStyle w:val="Heading2"/>
+        <w:rPr>
+          <w:lang w:val="en-US"/>
+        </w:rPr>
+      </w:pPr>
+      <w:bookmarkStart w:id="28" w:name="_Toc487027138"/>
+      <w:r>
+        <w:t xml:space="preserve">Instalar </w:t>
+      </w:r>
+      <w:proofErr w:type="spellStart"/>
+      <w:r>
+        <w:rPr>
+          <w:lang w:val="en-US"/>
+        </w:rPr>
+        <w:t>HABmin</w:t>
+      </w:r>
+      <w:bookmarkEnd w:id="28"/>
+      <w:proofErr w:type="spellEnd"/>
+    </w:p>
+    <w:p>
+      <w:pPr>
+        <w:rPr>
+          <w:b/>
+          <w:lang w:val="en-US"/>
+        </w:rPr>
+      </w:pPr>
+      <w:proofErr w:type="spellStart"/>
+      <w:r>
+        <w:rPr>
+          <w:lang w:val="en-US"/>
+        </w:rPr>
+        <w:t>Instalar</w:t>
+      </w:r>
+      <w:proofErr w:type="spellEnd"/>
+      <w:r>
+        <w:rPr>
+          <w:lang w:val="en-US"/>
+        </w:rPr>
+        <w:t xml:space="preserve"> </w:t>
+      </w:r>
+      <w:proofErr w:type="spellStart"/>
+      <w:r>
+        <w:rPr>
+          <w:lang w:val="en-US"/>
+        </w:rPr>
+        <w:t>desde</w:t>
+      </w:r>
+      <w:proofErr w:type="spellEnd"/>
+      <w:r>
+        <w:rPr>
+          <w:lang w:val="en-US"/>
+        </w:rPr>
+        <w:t xml:space="preserve"> </w:t>
+      </w:r>
+      <w:r>
+        <w:rPr>
+          <w:b/>
+          <w:lang w:val="en-US"/>
+        </w:rPr>
+        <w:t xml:space="preserve">Paper UI &gt; Add-ons &gt; </w:t>
+      </w:r>
+      <w:r>
+        <w:rPr>
+          <w:b/>
+          <w:lang w:val="en-US"/>
+        </w:rPr>
+        <w:t xml:space="preserve">User Interfaces </w:t>
+      </w:r>
+      <w:r>
+        <w:rPr>
+          <w:b/>
+          <w:lang w:val="en-US"/>
+        </w:rPr>
+        <w:t xml:space="preserve">&gt; </w:t>
+      </w:r>
+      <w:proofErr w:type="spellStart"/>
+      <w:r>
+        <w:rPr>
+          <w:b/>
+          <w:lang w:val="en-US"/>
+        </w:rPr>
+        <w:t>HABmin</w:t>
+      </w:r>
+      <w:proofErr w:type="spellEnd"/>
+    </w:p>
+    <w:p>
+      <w:pPr>
+        <w:pStyle w:val="Heading2"/>
+        <w:rPr>
+          <w:lang w:val="en-US"/>
+        </w:rPr>
+      </w:pPr>
+      <w:bookmarkStart w:id="29" w:name="_Toc487027139"/>
+      <w:proofErr w:type="spellStart"/>
+      <w:r>
+        <w:rPr>
+          <w:lang w:val="en-US"/>
+        </w:rPr>
+        <w:t>Automacion</w:t>
+      </w:r>
+      <w:proofErr w:type="spellEnd"/>
+      <w:r>
+        <w:rPr>
+          <w:lang w:val="en-US"/>
+        </w:rPr>
+        <w:t xml:space="preserve"> </w:t>
+      </w:r>
+      <w:proofErr w:type="spellStart"/>
+      <w:r>
+        <w:rPr>
+          <w:lang w:val="en-US"/>
+        </w:rPr>
+        <w:t>por</w:t>
+      </w:r>
+      <w:proofErr w:type="spellEnd"/>
+      <w:r>
+        <w:rPr>
+          <w:lang w:val="en-US"/>
+        </w:rPr>
+        <w:t xml:space="preserve"> </w:t>
+      </w:r>
+      <w:bookmarkEnd w:id="29"/>
+      <w:proofErr w:type="spellStart"/>
+      <w:r>
+        <w:rPr>
+          <w:lang w:val="en-US"/>
+        </w:rPr>
+        <w:t>reglas</w:t>
+      </w:r>
+      <w:proofErr w:type="spellEnd"/>
+    </w:p>
+    <w:p>
+      <w:pPr>
+        <w:pStyle w:val="Heading3"/>
+        <w:rPr>
+          <w:lang w:val="en-US"/>
+        </w:rPr>
+      </w:pPr>
+      <w:bookmarkStart w:id="30" w:name="_Toc487027140"/>
+      <w:proofErr w:type="spellStart"/>
+      <w:r>
+        <w:rPr>
+          <w:lang w:val="en-US"/>
+        </w:rPr>
+        <w:t>Introducción</w:t>
+      </w:r>
+      <w:bookmarkEnd w:id="30"/>
+      <w:proofErr w:type="spellEnd"/>
+    </w:p>
+    <w:p>
+      <w:pPr>
+        <w:rPr>
+          <w:lang w:val="en-US"/>
+        </w:rPr>
+      </w:pPr>
+      <w:proofErr w:type="gramStart"/>
+      <w:r>
+        <w:rPr>
+          <w:lang w:val="en-US"/>
+        </w:rPr>
+        <w:t xml:space="preserve">Se </w:t>
+      </w:r>
+      <w:proofErr w:type="spellStart"/>
+      <w:r>
+        <w:rPr>
+          <w:lang w:val="en-US"/>
+        </w:rPr>
+        <w:t>puede</w:t>
+      </w:r>
+      <w:proofErr w:type="spellEnd"/>
+      <w:r>
+        <w:rPr>
+          <w:lang w:val="en-US"/>
+        </w:rPr>
+        <w:t xml:space="preserve"> </w:t>
+      </w:r>
+      <w:proofErr w:type="spellStart"/>
+      <w:r>
+        <w:rPr>
+          <w:lang w:val="en-US"/>
+        </w:rPr>
+        <w:t>desarrollar</w:t>
+      </w:r>
+      <w:proofErr w:type="spellEnd"/>
+      <w:r>
+        <w:rPr>
+          <w:lang w:val="en-US"/>
+        </w:rPr>
+        <w:t xml:space="preserve"> </w:t>
+      </w:r>
+      <w:r>
+        <w:t>automatización</w:t>
+      </w:r>
+      <w:r>
+        <w:rPr>
+          <w:lang w:val="en-US"/>
+        </w:rPr>
+        <w:t xml:space="preserve"> </w:t>
+      </w:r>
+      <w:proofErr w:type="spellStart"/>
+      <w:r>
+        <w:rPr>
+          <w:lang w:val="en-US"/>
+        </w:rPr>
+        <w:t>usando</w:t>
+      </w:r>
+      <w:proofErr w:type="spellEnd"/>
+      <w:r>
+        <w:rPr>
+          <w:lang w:val="en-US"/>
+        </w:rPr>
+        <w:t xml:space="preserve"> OpenHab a </w:t>
+      </w:r>
+      <w:proofErr w:type="spellStart"/>
+      <w:r>
+        <w:rPr>
+          <w:lang w:val="en-US"/>
+        </w:rPr>
+        <w:t>través</w:t>
+      </w:r>
+      <w:proofErr w:type="spellEnd"/>
+      <w:r>
+        <w:rPr>
+          <w:lang w:val="en-US"/>
+        </w:rPr>
+        <w:t xml:space="preserve"> de la </w:t>
+      </w:r>
+      <w:proofErr w:type="spellStart"/>
+      <w:r>
+        <w:rPr>
+          <w:lang w:val="en-US"/>
+        </w:rPr>
+        <w:t>creación</w:t>
+      </w:r>
+      <w:proofErr w:type="spellEnd"/>
+      <w:r>
+        <w:rPr>
+          <w:lang w:val="en-US"/>
+        </w:rPr>
+        <w:t xml:space="preserve"> de </w:t>
+      </w:r>
+      <w:proofErr w:type="spellStart"/>
+      <w:r>
+        <w:rPr>
+          <w:lang w:val="en-US"/>
+        </w:rPr>
+        <w:t>reglas</w:t>
+      </w:r>
+      <w:proofErr w:type="spellEnd"/>
+      <w:r>
+        <w:rPr>
+          <w:lang w:val="en-US"/>
+        </w:rPr>
+        <w:t>.</w:t>
+      </w:r>
+      <w:proofErr w:type="gramEnd"/>
+    </w:p>
+    <w:p>
+      <w:pPr>
+        <w:rPr>
+          <w:lang w:val="en-US"/>
+        </w:rPr>
+      </w:pPr>
+      <w:proofErr w:type="gramStart"/>
+      <w:r>
+        <w:rPr>
+          <w:lang w:val="en-US"/>
+        </w:rPr>
+        <w:t xml:space="preserve">Se </w:t>
+      </w:r>
+      <w:proofErr w:type="spellStart"/>
+      <w:r>
+        <w:rPr>
+          <w:lang w:val="en-US"/>
+        </w:rPr>
+        <w:t>pueden</w:t>
+      </w:r>
+      <w:proofErr w:type="spellEnd"/>
+      <w:r>
+        <w:rPr>
+          <w:lang w:val="en-US"/>
+        </w:rPr>
+        <w:t xml:space="preserve"> </w:t>
+      </w:r>
+      <w:proofErr w:type="spellStart"/>
+      <w:r>
+        <w:rPr>
+          <w:lang w:val="en-US"/>
+        </w:rPr>
+        <w:t>crear</w:t>
+      </w:r>
+      <w:proofErr w:type="spellEnd"/>
+      <w:r>
+        <w:rPr>
+          <w:lang w:val="en-US"/>
+        </w:rPr>
+        <w:t xml:space="preserve"> </w:t>
+      </w:r>
+      <w:proofErr w:type="spellStart"/>
+      <w:r>
+        <w:rPr>
+          <w:lang w:val="en-US"/>
+        </w:rPr>
+        <w:t>reglas</w:t>
+      </w:r>
+      <w:proofErr w:type="spellEnd"/>
+      <w:r>
+        <w:rPr>
+          <w:lang w:val="en-US"/>
+        </w:rPr>
+        <w:t xml:space="preserve"> </w:t>
+      </w:r>
+      <w:proofErr w:type="spellStart"/>
+      <w:r>
+        <w:rPr>
+          <w:lang w:val="en-US"/>
+        </w:rPr>
+        <w:t>desde</w:t>
+      </w:r>
+      <w:proofErr w:type="spellEnd"/>
+      <w:r>
+        <w:rPr>
+          <w:lang w:val="en-US"/>
+        </w:rPr>
+        <w:t xml:space="preserve"> la </w:t>
+      </w:r>
+      <w:proofErr w:type="spellStart"/>
+      <w:r>
+        <w:rPr>
+          <w:lang w:val="en-US"/>
+        </w:rPr>
+        <w:t>interfaz</w:t>
+      </w:r>
+      <w:proofErr w:type="spellEnd"/>
+      <w:r>
+        <w:rPr>
+          <w:lang w:val="en-US"/>
+        </w:rPr>
+        <w:t xml:space="preserve"> </w:t>
+      </w:r>
+      <w:proofErr w:type="spellStart"/>
+      <w:r>
+        <w:rPr>
+          <w:lang w:val="en-US"/>
+        </w:rPr>
+        <w:t>HABmin</w:t>
+      </w:r>
+      <w:proofErr w:type="spellEnd"/>
+      <w:r>
+        <w:rPr>
+          <w:lang w:val="en-US"/>
+        </w:rPr>
+        <w:t xml:space="preserve"> o </w:t>
+      </w:r>
+      <w:proofErr w:type="spellStart"/>
+      <w:r>
+        <w:rPr>
+          <w:lang w:val="en-US"/>
+        </w:rPr>
+        <w:t>escribiendolas</w:t>
+      </w:r>
+      <w:proofErr w:type="spellEnd"/>
+      <w:r>
+        <w:rPr>
+          <w:lang w:val="en-US"/>
+        </w:rPr>
+        <w:t xml:space="preserve"> </w:t>
+      </w:r>
+      <w:proofErr w:type="spellStart"/>
+      <w:r>
+        <w:rPr>
+          <w:lang w:val="en-US"/>
+        </w:rPr>
+        <w:t>manualmente</w:t>
+      </w:r>
+      <w:proofErr w:type="spellEnd"/>
+      <w:r>
+        <w:rPr>
+          <w:lang w:val="en-US"/>
+        </w:rPr>
+        <w:t>.</w:t>
+      </w:r>
+      <w:proofErr w:type="gramEnd"/>
+    </w:p>
+    <w:p>
+      <w:pPr>
+        <w:rPr>
+          <w:lang w:val="en-US"/>
+        </w:rPr>
+      </w:pPr>
+      <w:r>
+        <w:rPr>
+          <w:lang w:val="en-US"/>
+        </w:rPr>
+        <w:t>Si</w:t>
+      </w:r>
+      <w:r>
+        <w:rPr>
+          <w:lang w:val="es-AR"/>
+        </w:rPr>
+        <w:t xml:space="preserve"> bien desde</w:t>
+      </w:r>
+      <w:r>
+        <w:rPr>
+          <w:lang w:val="en-US"/>
+        </w:rPr>
+        <w:t xml:space="preserve"> </w:t>
+      </w:r>
+      <w:proofErr w:type="spellStart"/>
+      <w:r>
+        <w:rPr>
+          <w:lang w:val="en-US"/>
+        </w:rPr>
+        <w:t>HABmin</w:t>
+      </w:r>
+      <w:proofErr w:type="spellEnd"/>
+      <w:r>
+        <w:rPr>
+          <w:lang w:val="en-US"/>
+        </w:rPr>
+        <w:t xml:space="preserve"> </w:t>
+      </w:r>
+      <w:proofErr w:type="spellStart"/>
+      <w:r>
+        <w:rPr>
+          <w:lang w:val="en-US"/>
+        </w:rPr>
+        <w:t>parece</w:t>
+      </w:r>
+      <w:proofErr w:type="spellEnd"/>
+      <w:r>
+        <w:rPr>
+          <w:lang w:val="en-US"/>
+        </w:rPr>
+        <w:t xml:space="preserve"> </w:t>
+      </w:r>
+      <w:proofErr w:type="spellStart"/>
+      <w:r>
+        <w:rPr>
+          <w:lang w:val="en-US"/>
+        </w:rPr>
+        <w:t>más</w:t>
+      </w:r>
+      <w:proofErr w:type="spellEnd"/>
+      <w:r>
+        <w:rPr>
+          <w:lang w:val="en-US"/>
+        </w:rPr>
+        <w:t xml:space="preserve"> </w:t>
+      </w:r>
+      <w:proofErr w:type="spellStart"/>
+      <w:r>
+        <w:rPr>
+          <w:lang w:val="en-US"/>
+        </w:rPr>
+        <w:t>sencillo</w:t>
+      </w:r>
+      <w:proofErr w:type="spellEnd"/>
+      <w:r>
+        <w:rPr>
+          <w:lang w:val="en-US"/>
+        </w:rPr>
+        <w:t xml:space="preserve">, la </w:t>
+      </w:r>
+      <w:proofErr w:type="spellStart"/>
+      <w:r>
+        <w:rPr>
+          <w:lang w:val="en-US"/>
+        </w:rPr>
+        <w:t>funcionalidad</w:t>
+      </w:r>
+      <w:proofErr w:type="spellEnd"/>
+      <w:r>
+        <w:rPr>
+          <w:lang w:val="en-US"/>
+        </w:rPr>
+        <w:t xml:space="preserve"> no </w:t>
+      </w:r>
+      <w:proofErr w:type="spellStart"/>
+      <w:r>
+        <w:rPr>
+          <w:lang w:val="en-US"/>
+        </w:rPr>
+        <w:t>es</w:t>
+      </w:r>
+      <w:proofErr w:type="spellEnd"/>
+      <w:r>
+        <w:rPr>
+          <w:lang w:val="en-US"/>
+        </w:rPr>
+        <w:t xml:space="preserve"> </w:t>
+      </w:r>
+      <w:proofErr w:type="spellStart"/>
+      <w:r>
+        <w:rPr>
+          <w:lang w:val="en-US"/>
+        </w:rPr>
+        <w:t>muy</w:t>
+      </w:r>
+      <w:proofErr w:type="spellEnd"/>
+      <w:r>
+        <w:rPr>
+          <w:lang w:val="en-US"/>
+        </w:rPr>
+        <w:t xml:space="preserve"> </w:t>
+      </w:r>
+      <w:proofErr w:type="spellStart"/>
+      <w:r>
+        <w:rPr>
+          <w:lang w:val="en-US"/>
+        </w:rPr>
+        <w:t>robusta</w:t>
+      </w:r>
+      <w:proofErr w:type="spellEnd"/>
+      <w:r>
+        <w:rPr>
+          <w:lang w:val="en-US"/>
+        </w:rPr>
+        <w:t xml:space="preserve"> (al </w:t>
+      </w:r>
+      <w:proofErr w:type="spellStart"/>
+      <w:r>
+        <w:rPr>
+          <w:lang w:val="en-US"/>
+        </w:rPr>
+        <w:t>menos</w:t>
+      </w:r>
+      <w:proofErr w:type="spellEnd"/>
+      <w:r>
+        <w:rPr>
+          <w:lang w:val="en-US"/>
+        </w:rPr>
+        <w:t xml:space="preserve"> hasta la version 2.1 de OpenHab) </w:t>
+      </w:r>
+      <w:proofErr w:type="spellStart"/>
+      <w:r>
+        <w:rPr>
+          <w:lang w:val="en-US"/>
+        </w:rPr>
+        <w:t>por</w:t>
+      </w:r>
+      <w:proofErr w:type="spellEnd"/>
+      <w:r>
+        <w:rPr>
+          <w:lang w:val="en-US"/>
+        </w:rPr>
+        <w:t xml:space="preserve"> </w:t>
+      </w:r>
+      <w:proofErr w:type="spellStart"/>
+      <w:proofErr w:type="gramStart"/>
+      <w:r>
+        <w:rPr>
+          <w:lang w:val="en-US"/>
+        </w:rPr>
+        <w:t>tal</w:t>
+      </w:r>
+      <w:proofErr w:type="spellEnd"/>
+      <w:proofErr w:type="gramEnd"/>
+      <w:r>
+        <w:rPr>
+          <w:lang w:val="en-US"/>
+        </w:rPr>
+        <w:t xml:space="preserve"> motive </w:t>
+      </w:r>
+      <w:proofErr w:type="spellStart"/>
+      <w:r>
+        <w:rPr>
+          <w:lang w:val="en-US"/>
+        </w:rPr>
+        <w:t>es</w:t>
+      </w:r>
+      <w:proofErr w:type="spellEnd"/>
+      <w:r>
+        <w:rPr>
+          <w:lang w:val="en-US"/>
+        </w:rPr>
+        <w:t xml:space="preserve"> recommendable </w:t>
+      </w:r>
+      <w:proofErr w:type="spellStart"/>
+      <w:r>
+        <w:rPr>
+          <w:lang w:val="en-US"/>
+        </w:rPr>
+        <w:t>hacerlo</w:t>
+      </w:r>
+      <w:proofErr w:type="spellEnd"/>
+      <w:r>
+        <w:rPr>
+          <w:lang w:val="en-US"/>
+        </w:rPr>
+        <w:t xml:space="preserve"> </w:t>
+      </w:r>
+      <w:proofErr w:type="spellStart"/>
+      <w:r>
+        <w:rPr>
+          <w:lang w:val="en-US"/>
+        </w:rPr>
+        <w:t>manualmente</w:t>
+      </w:r>
+      <w:proofErr w:type="spellEnd"/>
+      <w:r>
+        <w:rPr>
+          <w:lang w:val="en-US"/>
+        </w:rPr>
+        <w:t xml:space="preserve"> </w:t>
+      </w:r>
+      <w:proofErr w:type="spellStart"/>
+      <w:r>
+        <w:rPr>
+          <w:lang w:val="en-US"/>
+        </w:rPr>
+        <w:t>aunque</w:t>
+      </w:r>
+      <w:proofErr w:type="spellEnd"/>
+      <w:r>
+        <w:rPr>
+          <w:lang w:val="en-US"/>
+        </w:rPr>
+        <w:t xml:space="preserve"> </w:t>
+      </w:r>
+      <w:proofErr w:type="spellStart"/>
+      <w:r>
+        <w:rPr>
+          <w:lang w:val="en-US"/>
+        </w:rPr>
+        <w:t>requiera</w:t>
+      </w:r>
+      <w:proofErr w:type="spellEnd"/>
+      <w:r>
+        <w:rPr>
+          <w:lang w:val="en-US"/>
+        </w:rPr>
+        <w:t xml:space="preserve"> </w:t>
+      </w:r>
+      <w:proofErr w:type="spellStart"/>
+      <w:r>
+        <w:rPr>
+          <w:lang w:val="en-US"/>
+        </w:rPr>
+        <w:t>manejo</w:t>
+      </w:r>
+      <w:proofErr w:type="spellEnd"/>
+      <w:r>
+        <w:rPr>
+          <w:lang w:val="en-US"/>
+        </w:rPr>
+        <w:t xml:space="preserve"> de </w:t>
+      </w:r>
+      <w:proofErr w:type="spellStart"/>
+      <w:r>
+        <w:rPr>
+          <w:lang w:val="en-US"/>
+        </w:rPr>
+        <w:t>sintaxis</w:t>
+      </w:r>
+      <w:proofErr w:type="spellEnd"/>
+      <w:r>
+        <w:rPr>
+          <w:lang w:val="en-US"/>
+        </w:rPr>
+        <w:t>.</w:t>
+      </w:r>
+    </w:p>
+    <w:p>
+      <w:pPr>
+        <w:pStyle w:val="Heading3"/>
+      </w:pPr>
+      <w:bookmarkStart w:id="31" w:name="_Toc487027141"/>
+      <w:proofErr w:type="spellStart"/>
+      <w:r>
+        <w:rPr>
+          <w:lang w:val="en-US"/>
+        </w:rPr>
+        <w:t>Crear</w:t>
+      </w:r>
+      <w:proofErr w:type="spellEnd"/>
+      <w:r>
+        <w:rPr>
+          <w:lang w:val="en-US"/>
+        </w:rPr>
+        <w:t xml:space="preserve"> </w:t>
+      </w:r>
+      <w:proofErr w:type="spellStart"/>
+      <w:r>
+        <w:rPr>
+          <w:lang w:val="en-US"/>
+        </w:rPr>
+        <w:t>una</w:t>
+      </w:r>
+      <w:proofErr w:type="spellEnd"/>
+      <w:r>
+        <w:rPr>
+          <w:lang w:val="en-US"/>
+        </w:rPr>
+        <w:t xml:space="preserve"> </w:t>
+      </w:r>
+      <w:proofErr w:type="spellStart"/>
+      <w:r>
+        <w:rPr>
+          <w:lang w:val="en-US"/>
+        </w:rPr>
+        <w:t>regla</w:t>
+      </w:r>
+      <w:bookmarkEnd w:id="31"/>
+      <w:proofErr w:type="spellEnd"/>
+    </w:p>
+    <w:p>
+      <w:pPr>
+        <w:rPr>
+          <w:lang w:val="en-US"/>
+        </w:rPr>
+      </w:pPr>
+      <w:r>
+        <w:rPr>
+          <w:lang w:val="en-US"/>
+        </w:rPr>
+        <w:t xml:space="preserve">Para </w:t>
+      </w:r>
+      <w:proofErr w:type="spellStart"/>
+      <w:r>
+        <w:rPr>
+          <w:lang w:val="en-US"/>
+        </w:rPr>
+        <w:t>crear</w:t>
+      </w:r>
+      <w:proofErr w:type="spellEnd"/>
+      <w:r>
+        <w:rPr>
+          <w:lang w:val="en-US"/>
+        </w:rPr>
+        <w:t xml:space="preserve"> </w:t>
+      </w:r>
+      <w:proofErr w:type="spellStart"/>
+      <w:r>
+        <w:rPr>
+          <w:lang w:val="en-US"/>
+        </w:rPr>
+        <w:t>una</w:t>
+      </w:r>
+      <w:proofErr w:type="spellEnd"/>
+      <w:r>
+        <w:rPr>
+          <w:lang w:val="en-US"/>
+        </w:rPr>
+        <w:t xml:space="preserve"> </w:t>
+      </w:r>
+      <w:proofErr w:type="spellStart"/>
+      <w:r>
+        <w:rPr>
+          <w:lang w:val="en-US"/>
+        </w:rPr>
+        <w:t>regla</w:t>
+      </w:r>
+      <w:proofErr w:type="spellEnd"/>
+      <w:r>
+        <w:rPr>
+          <w:lang w:val="en-US"/>
+        </w:rPr>
+        <w:t xml:space="preserve"> </w:t>
+      </w:r>
+      <w:proofErr w:type="spellStart"/>
+      <w:r>
+        <w:rPr>
+          <w:lang w:val="en-US"/>
+        </w:rPr>
+        <w:t>manualmente</w:t>
+      </w:r>
+      <w:proofErr w:type="spellEnd"/>
+      <w:r>
+        <w:rPr>
+          <w:lang w:val="en-US"/>
+        </w:rPr>
+        <w:t>:</w:t>
+      </w:r>
+    </w:p>
+    <w:p>
+      <w:pPr>
+        <w:pStyle w:val="ListParagraph"/>
+        <w:numPr>
+          <w:ilvl w:val="0"/>
+          <w:numId w:val="18"/>
+        </w:numPr>
+        <w:rPr>
+          <w:lang w:val="en-US"/>
+        </w:rPr>
+      </w:pPr>
+      <w:proofErr w:type="spellStart"/>
+      <w:r>
+        <w:rPr>
+          <w:lang w:val="en-US"/>
+        </w:rPr>
+        <w:t>Crear</w:t>
+      </w:r>
+      <w:proofErr w:type="spellEnd"/>
+      <w:r>
+        <w:rPr>
+          <w:lang w:val="en-US"/>
+        </w:rPr>
+        <w:t xml:space="preserve"> un </w:t>
+      </w:r>
+      <w:proofErr w:type="spellStart"/>
+      <w:r>
+        <w:rPr>
+          <w:lang w:val="en-US"/>
+        </w:rPr>
+        <w:t>archivo</w:t>
+      </w:r>
+      <w:proofErr w:type="spellEnd"/>
+      <w:r>
+        <w:rPr>
+          <w:lang w:val="en-US"/>
+        </w:rPr>
+        <w:t xml:space="preserve"> &lt;</w:t>
+      </w:r>
+      <w:proofErr w:type="spellStart"/>
+      <w:r>
+        <w:rPr>
+          <w:lang w:val="en-US"/>
+        </w:rPr>
+        <w:t>nombre_regla</w:t>
+      </w:r>
+      <w:proofErr w:type="spellEnd"/>
+      <w:r>
+        <w:rPr>
+          <w:lang w:val="en-US"/>
+        </w:rPr>
+        <w:t>&gt;.rules en /</w:t>
+      </w:r>
+      <w:proofErr w:type="spellStart"/>
+      <w:r>
+        <w:rPr>
+          <w:lang w:val="en-US"/>
+        </w:rPr>
+        <w:t>etc</w:t>
+      </w:r>
+      <w:proofErr w:type="spellEnd"/>
+      <w:r>
+        <w:rPr>
+          <w:lang w:val="en-US"/>
+        </w:rPr>
+        <w:t>/openhab2/rules</w:t>
+      </w:r>
+      <w:r>
+        <w:rPr>
+          <w:lang w:val="en-US"/>
+        </w:rPr>
+        <w:br/>
+        <w:t xml:space="preserve"> </w:t>
+      </w:r>
+      <w:r>
+        <w:rPr>
+          <w:rFonts w:ascii="Consolas" w:hAnsi="Consolas"/>
+          <w:sz w:val="18"/>
+          <w:shd w:val="clear" w:color="auto" w:fill="F2F2F2" w:themeFill="background1" w:themeFillShade="F2"/>
+        </w:rPr>
+        <w:t>nano</w:t>
+      </w:r>
+      <w:r>
+        <w:rPr>
+          <w:rFonts w:ascii="Consolas" w:hAnsi="Consolas"/>
+          <w:sz w:val="18"/>
+          <w:shd w:val="clear" w:color="auto" w:fill="F2F2F2" w:themeFill="background1" w:themeFillShade="F2"/>
+        </w:rPr>
+        <w:t xml:space="preserve"> /etc/openhab2/</w:t>
+      </w:r>
+      <w:r>
+        <w:rPr>
+          <w:rFonts w:ascii="Consolas" w:hAnsi="Consolas"/>
+          <w:sz w:val="18"/>
+          <w:shd w:val="clear" w:color="auto" w:fill="F2F2F2" w:themeFill="background1" w:themeFillShade="F2"/>
+        </w:rPr>
+        <w:t>rules</w:t>
+      </w:r>
+      <w:r>
+        <w:rPr>
+          <w:rFonts w:ascii="Consolas" w:hAnsi="Consolas"/>
+          <w:sz w:val="18"/>
+          <w:shd w:val="clear" w:color="auto" w:fill="F2F2F2" w:themeFill="background1" w:themeFillShade="F2"/>
+        </w:rPr>
+        <w:t>/</w:t>
+      </w:r>
+      <w:r>
+        <w:rPr>
+          <w:rFonts w:ascii="Consolas" w:hAnsi="Consolas"/>
+          <w:sz w:val="18"/>
+          <w:shd w:val="clear" w:color="auto" w:fill="F2F2F2" w:themeFill="background1" w:themeFillShade="F2"/>
+        </w:rPr>
+        <w:t>myRule</w:t>
+      </w:r>
+      <w:r>
+        <w:rPr>
+          <w:rFonts w:ascii="Consolas" w:hAnsi="Consolas"/>
+          <w:sz w:val="18"/>
+          <w:shd w:val="clear" w:color="auto" w:fill="F2F2F2" w:themeFill="background1" w:themeFillShade="F2"/>
+        </w:rPr>
+        <w:t>.</w:t>
+      </w:r>
+      <w:r>
+        <w:rPr>
+          <w:rFonts w:ascii="Consolas" w:hAnsi="Consolas"/>
+          <w:sz w:val="18"/>
+          <w:shd w:val="clear" w:color="auto" w:fill="F2F2F2" w:themeFill="background1" w:themeFillShade="F2"/>
+        </w:rPr>
+        <w:t>rules</w:t>
+      </w:r>
+      <w:r>
+        <w:rPr>
+          <w:rFonts w:ascii="Consolas" w:hAnsi="Consolas"/>
+          <w:sz w:val="18"/>
+          <w:shd w:val="clear" w:color="auto" w:fill="F2F2F2" w:themeFill="background1" w:themeFillShade="F2"/>
+        </w:rPr>
+        <w:br/>
+      </w:r>
+    </w:p>
+    <w:p>
+      <w:pPr>
+        <w:pStyle w:val="ListParagraph"/>
+        <w:numPr>
+          <w:ilvl w:val="0"/>
+          <w:numId w:val="18"/>
+        </w:numPr>
+        <w:rPr>
+          <w:lang w:val="en-US"/>
+        </w:rPr>
+      </w:pPr>
+      <w:proofErr w:type="spellStart"/>
+      <w:r>
+        <w:rPr>
+          <w:lang w:val="en-US"/>
+        </w:rPr>
+        <w:t>Editar</w:t>
+      </w:r>
+      <w:proofErr w:type="spellEnd"/>
+      <w:r>
+        <w:rPr>
+          <w:lang w:val="en-US"/>
+        </w:rPr>
+        <w:t xml:space="preserve"> el </w:t>
+      </w:r>
+      <w:proofErr w:type="spellStart"/>
+      <w:r>
+        <w:rPr>
+          <w:lang w:val="en-US"/>
+        </w:rPr>
+        <w:t>archivo</w:t>
+      </w:r>
+      <w:proofErr w:type="spellEnd"/>
+      <w:r>
+        <w:rPr>
+          <w:lang w:val="en-US"/>
+        </w:rPr>
+        <w:t xml:space="preserve"> y </w:t>
+      </w:r>
+      <w:proofErr w:type="spellStart"/>
+      <w:r>
+        <w:rPr>
+          <w:lang w:val="en-US"/>
+        </w:rPr>
+        <w:t>escribir</w:t>
+      </w:r>
+      <w:proofErr w:type="spellEnd"/>
+      <w:r>
+        <w:rPr>
+          <w:lang w:val="en-US"/>
+        </w:rPr>
+        <w:t xml:space="preserve"> en el la </w:t>
+      </w:r>
+      <w:proofErr w:type="spellStart"/>
+      <w:r>
+        <w:rPr>
+          <w:lang w:val="en-US"/>
+        </w:rPr>
+        <w:t>regla</w:t>
+      </w:r>
+      <w:proofErr w:type="spellEnd"/>
+      <w:r>
+        <w:rPr>
+          <w:lang w:val="en-US"/>
+        </w:rPr>
+        <w:t xml:space="preserve"> </w:t>
+      </w:r>
+      <w:proofErr w:type="spellStart"/>
+      <w:r>
+        <w:rPr>
+          <w:lang w:val="en-US"/>
+        </w:rPr>
+        <w:t>deseada</w:t>
+      </w:r>
+      <w:proofErr w:type="spellEnd"/>
+    </w:p>
+    <w:p>
+      <w:pPr>
+        <w:rPr>
+          <w:b/>
+          <w:lang w:val="en-US"/>
+        </w:rPr>
+      </w:pPr>
+      <w:r>
+        <w:rPr>
+          <w:b/>
+          <w:lang w:val="en-US"/>
+        </w:rPr>
+        <w:br w:type="page"/>
+      </w:r>
+    </w:p>
+    <w:p>
+      <w:pPr>
+        <w:pStyle w:val="Heading3"/>
+        <w:rPr>
+          <w:lang w:val="en-US"/>
+        </w:rPr>
+      </w:pPr>
+      <w:bookmarkStart w:id="32" w:name="_Toc487027142"/>
+      <w:proofErr w:type="spellStart"/>
+      <w:r>
+        <w:rPr>
+          <w:lang w:val="en-US"/>
+        </w:rPr>
+        <w:lastRenderedPageBreak/>
+        <w:t>Ejemplo</w:t>
+      </w:r>
+      <w:proofErr w:type="spellEnd"/>
+      <w:r>
+        <w:rPr>
+          <w:lang w:val="en-US"/>
+        </w:rPr>
+        <w:t xml:space="preserve"> de </w:t>
+      </w:r>
+      <w:proofErr w:type="spellStart"/>
+      <w:r>
+        <w:rPr>
+          <w:lang w:val="en-US"/>
+        </w:rPr>
+        <w:t>regla</w:t>
+      </w:r>
+      <w:bookmarkEnd w:id="32"/>
+      <w:proofErr w:type="spellEnd"/>
+    </w:p>
+    <w:p>
+      <w:pPr>
+        <w:spacing w:after="0"/>
+      </w:pPr>
+      <w:r>
+        <w:t>rule "riego"</w:t>
+      </w:r>
+    </w:p>
+    <w:p>
+      <w:pPr>
+        <w:spacing w:after="0"/>
+      </w:pPr>
+      <w:r>
+        <w:t>when</w:t>
+      </w:r>
+    </w:p>
+    <w:p>
+      <w:pPr>
+        <w:spacing w:after="0"/>
+      </w:pPr>
+      <w:r>
+        <w:t xml:space="preserve">    Time cron "0 </w:t>
+      </w:r>
+      <w:r>
+        <w:t>0</w:t>
+      </w:r>
+      <w:r>
+        <w:t xml:space="preserve"> </w:t>
+      </w:r>
+      <w:r>
+        <w:t>21</w:t>
+      </w:r>
+      <w:r>
+        <w:t xml:space="preserve"> * * ?"</w:t>
+      </w:r>
+    </w:p>
+    <w:p>
+      <w:pPr>
+        <w:spacing w:after="0"/>
+      </w:pPr>
+      <w:r>
+        <w:t>then</w:t>
+      </w:r>
+    </w:p>
+    <w:p>
+      <w:pPr>
+        <w:spacing w:after="0"/>
+      </w:pPr>
+      <w:r>
+        <w:t xml:space="preserve">    notifyMyAndroid("5bc56db507eabfe3fb26b4e97ebddbcc75eaa46d370127e2", "Riego", $</w:t>
+      </w:r>
+    </w:p>
+    <w:p>
+      <w:pPr>
+        <w:spacing w:after="0"/>
+      </w:pPr>
+      <w:r>
+        <w:t xml:space="preserve">    publish("mosquitto","irrigation/valve01/cmd","1");</w:t>
+      </w:r>
+    </w:p>
+    <w:p>
+      <w:pPr>
+        <w:spacing w:after="0"/>
+      </w:pPr>
+      <w:r>
+        <w:t>end</w:t>
+      </w:r>
+    </w:p>
+    <w:p>
+      <w:pPr>
+        <w:pStyle w:val="Heading3"/>
+      </w:pPr>
+    </w:p>
+    <w:p>
+      <w:pPr>
+        <w:pStyle w:val="Heading3"/>
+      </w:pPr>
+      <w:bookmarkStart w:id="33" w:name="_Toc487027143"/>
+      <w:r>
+        <w:t>Referencias</w:t>
+      </w:r>
+      <w:bookmarkEnd w:id="33"/>
+    </w:p>
+    <w:p>
+      <w:pPr>
+        <w:spacing w:after="0"/>
+        <w:rPr>
+          <w:b/>
+        </w:rPr>
+      </w:pPr>
+      <w:r>
+        <w:rPr>
+          <w:b/>
+        </w:rPr>
+        <w:t>Documentación</w:t>
+      </w:r>
+    </w:p>
+    <w:p>
+      <w:hyperlink r:id="rId17" w:history="1">
+        <w:r>
+          <w:rPr>
+            <w:rStyle w:val="Hyperlink"/>
+          </w:rPr>
+          <w:t>https://github.com/openhab/openhab1-addons/wiki/rules</w:t>
+        </w:r>
+      </w:hyperlink>
+      <w:r>
+        <w:t xml:space="preserve"> </w:t>
+      </w:r>
+    </w:p>
+    <w:p>
+      <w:pPr>
+        <w:spacing w:after="0"/>
+      </w:pPr>
+      <w:r>
+        <w:rPr>
+          <w:b/>
+        </w:rPr>
+        <w:t>Ejemplos</w:t>
+      </w:r>
+    </w:p>
+    <w:p>
+      <w:hyperlink r:id="rId18" w:history="1">
+        <w:r>
+          <w:rPr>
+            <w:rStyle w:val="Hyperlink"/>
+          </w:rPr>
+          <w:t>https://github.com/openhab/openhab1-addons/wiki/Samples-Rules</w:t>
+        </w:r>
+      </w:hyperlink>
+      <w:r>
+        <w:t xml:space="preserve"> </w:t>
+      </w:r>
+    </w:p>
+    <w:p/>
     <w:p>
       <w:pPr>
         <w:pStyle w:val="Consolas"/>
-        <w:rPr>
-          <w:lang w:val="es-AR"/>
-        </w:rPr>
-      </w:pPr>
-    </w:p>
-    <w:p/>
-    <w:p>
-      <w:r>
+      </w:pPr>
+    </w:p>
+    <w:p>
+      <w:pPr>
+        <w:rPr>
+          <w:lang w:val="en-US"/>
+        </w:rPr>
+      </w:pPr>
+    </w:p>
+    <w:p>
+      <w:pPr>
+        <w:rPr>
+          <w:lang w:val="en-US"/>
+        </w:rPr>
+      </w:pPr>
+      <w:r>
+        <w:rPr>
+          <w:lang w:val="en-US"/>
+        </w:rPr>
         <w:br w:type="page"/>
       </w:r>
     </w:p>
     <w:p>
       <w:pPr>
         <w:pStyle w:val="Heading1"/>
-      </w:pPr>
-      <w:bookmarkStart w:id="26" w:name="_Toc486577837"/>
-      <w:r>
+        <w:rPr>
+          <w:lang w:val="en-US"/>
+        </w:rPr>
+      </w:pPr>
+      <w:bookmarkStart w:id="34" w:name="_Toc487027144"/>
+      <w:proofErr w:type="spellStart"/>
+      <w:r>
+        <w:rPr>
+          <w:lang w:val="en-US"/>
+        </w:rPr>
         <w:lastRenderedPageBreak/>
-        <w:t xml:space="preserve">Consola </w:t>
-      </w:r>
-      <w:r>
+        <w:t>Consola</w:t>
+      </w:r>
+      <w:proofErr w:type="spellEnd"/>
+      <w:r>
+        <w:rPr>
+          <w:lang w:val="en-US"/>
+        </w:rPr>
+        <w:t xml:space="preserve"> </w:t>
+      </w:r>
+      <w:r>
+        <w:rPr>
+          <w:lang w:val="en-US"/>
+        </w:rPr>
         <w:t>OpenHab</w:t>
       </w:r>
-      <w:bookmarkEnd w:id="26"/>
+      <w:bookmarkEnd w:id="34"/>
     </w:p>
     <w:p>
       <w:pPr>
@@ -4398,14 +6184,10 @@
         </w:numPr>
       </w:pPr>
       <w:r>
-        <w:t xml:space="preserve">Password: </w:t>
-      </w:r>
-      <w:proofErr w:type="spellStart"/>
-      <w:r>
-        <w:t>habopen</w:t>
-      </w:r>
-      <w:proofErr w:type="spellEnd"/>
-    </w:p>
+        <w:t>Password: habopen</w:t>
+      </w:r>
+    </w:p>
+    <w:bookmarkEnd w:id="0"/>
     <w:p/>
     <w:sectPr>
       <w:pgSz w:w="12240" w:h="15840"/>
@@ -6005,6 +7787,95 @@
       <w:lvlJc w:val="right"/>
       <w:pPr>
         <w:ind w:left="5772" w:hanging="180"/>
+      </w:pPr>
+    </w:lvl>
+  </w:abstractNum>
+  <w:abstractNum w:abstractNumId="17">
+    <w:nsid w:val="7F646204"/>
+    <w:multiLevelType w:val="hybridMultilevel"/>
+    <w:tmpl w:val="7A629912"/>
+    <w:lvl w:ilvl="0" w:tplc="2C0A000F">
+      <w:start w:val="1"/>
+      <w:numFmt w:val="decimal"/>
+      <w:lvlText w:val="%1."/>
+      <w:lvlJc w:val="left"/>
+      <w:pPr>
+        <w:ind w:left="720" w:hanging="360"/>
+      </w:pPr>
+      <w:rPr>
+        <w:rFonts w:hint="default"/>
+      </w:rPr>
+    </w:lvl>
+    <w:lvl w:ilvl="1" w:tplc="2C0A0019" w:tentative="1">
+      <w:start w:val="1"/>
+      <w:numFmt w:val="lowerLetter"/>
+      <w:lvlText w:val="%2."/>
+      <w:lvlJc w:val="left"/>
+      <w:pPr>
+        <w:ind w:left="1440" w:hanging="360"/>
+      </w:pPr>
+    </w:lvl>
+    <w:lvl w:ilvl="2" w:tplc="2C0A001B" w:tentative="1">
+      <w:start w:val="1"/>
+      <w:numFmt w:val="lowerRoman"/>
+      <w:lvlText w:val="%3."/>
+      <w:lvlJc w:val="right"/>
+      <w:pPr>
+        <w:ind w:left="2160" w:hanging="180"/>
+      </w:pPr>
+    </w:lvl>
+    <w:lvl w:ilvl="3" w:tplc="2C0A000F" w:tentative="1">
+      <w:start w:val="1"/>
+      <w:numFmt w:val="decimal"/>
+      <w:lvlText w:val="%4."/>
+      <w:lvlJc w:val="left"/>
+      <w:pPr>
+        <w:ind w:left="2880" w:hanging="360"/>
+      </w:pPr>
+    </w:lvl>
+    <w:lvl w:ilvl="4" w:tplc="2C0A0019" w:tentative="1">
+      <w:start w:val="1"/>
+      <w:numFmt w:val="lowerLetter"/>
+      <w:lvlText w:val="%5."/>
+      <w:lvlJc w:val="left"/>
+      <w:pPr>
+        <w:ind w:left="3600" w:hanging="360"/>
+      </w:pPr>
+    </w:lvl>
+    <w:lvl w:ilvl="5" w:tplc="2C0A001B" w:tentative="1">
+      <w:start w:val="1"/>
+      <w:numFmt w:val="lowerRoman"/>
+      <w:lvlText w:val="%6."/>
+      <w:lvlJc w:val="right"/>
+      <w:pPr>
+        <w:ind w:left="4320" w:hanging="180"/>
+      </w:pPr>
+    </w:lvl>
+    <w:lvl w:ilvl="6" w:tplc="2C0A000F" w:tentative="1">
+      <w:start w:val="1"/>
+      <w:numFmt w:val="decimal"/>
+      <w:lvlText w:val="%7."/>
+      <w:lvlJc w:val="left"/>
+      <w:pPr>
+        <w:ind w:left="5040" w:hanging="360"/>
+      </w:pPr>
+    </w:lvl>
+    <w:lvl w:ilvl="7" w:tplc="2C0A0019" w:tentative="1">
+      <w:start w:val="1"/>
+      <w:numFmt w:val="lowerLetter"/>
+      <w:lvlText w:val="%8."/>
+      <w:lvlJc w:val="left"/>
+      <w:pPr>
+        <w:ind w:left="5760" w:hanging="360"/>
+      </w:pPr>
+    </w:lvl>
+    <w:lvl w:ilvl="8" w:tplc="2C0A001B" w:tentative="1">
+      <w:start w:val="1"/>
+      <w:numFmt w:val="lowerRoman"/>
+      <w:lvlText w:val="%9."/>
+      <w:lvlJc w:val="right"/>
+      <w:pPr>
+        <w:ind w:left="6480" w:hanging="180"/>
       </w:pPr>
     </w:lvl>
   </w:abstractNum>
@@ -6058,6 +7929,9 @@
   </w:num>
   <w:num w:numId="17">
     <w:abstractNumId w:val="4"/>
+  </w:num>
+  <w:num w:numId="18">
+    <w:abstractNumId w:val="17"/>
   </w:num>
 </w:numbering>
 </file>
@@ -6221,6 +8095,9 @@
   <w:style w:type="paragraph" w:default="1" w:styleId="Normal">
     <w:name w:val="Normal"/>
     <w:qFormat/>
+    <w:rPr>
+      <w:lang w:val="es-419"/>
+    </w:rPr>
   </w:style>
   <w:style w:type="paragraph" w:styleId="Heading1">
     <w:name w:val="heading 1"/>
@@ -6774,6 +8651,9 @@
   <w:style w:type="paragraph" w:default="1" w:styleId="Normal">
     <w:name w:val="Normal"/>
     <w:qFormat/>
+    <w:rPr>
+      <w:lang w:val="es-419"/>
+    </w:rPr>
   </w:style>
   <w:style w:type="paragraph" w:styleId="Heading1">
     <w:name w:val="heading 1"/>
@@ -7458,7 +9338,7 @@
 </file>
 
 <file path=customXml/itemProps1.xml><?xml version="1.0" encoding="utf-8"?>
-<ds:datastoreItem xmlns:ds="http://schemas.openxmlformats.org/officeDocument/2006/customXml" ds:itemID="{F0F0A6A2-4B94-48AB-87BC-CF80B166307D}">
+<ds:datastoreItem xmlns:ds="http://schemas.openxmlformats.org/officeDocument/2006/customXml" ds:itemID="{07295450-8CC4-4587-B266-4A25F39FB60B}">
   <ds:schemaRefs>
     <ds:schemaRef ds:uri="http://schemas.openxmlformats.org/officeDocument/2006/bibliography"/>
   </ds:schemaRefs>

</xml_diff>

<commit_message>
+ Doc update. Amanda config doc added
</commit_message>
<xml_diff>
--- a/docs/1. Instalacion de OpenHab en RaspberryPi3.docx
+++ b/docs/1. Instalacion de OpenHab en RaspberryPi3.docx
@@ -64,7 +64,7 @@
             <w:rPr>
               <w:rFonts w:eastAsiaTheme="minorEastAsia"/>
               <w:noProof/>
-              <w:lang w:val="es-ES" w:eastAsia="es-ES"/>
+              <w:lang w:val="es-AR" w:eastAsia="es-AR"/>
             </w:rPr>
           </w:pPr>
           <w:r>
@@ -76,7 +76,7 @@
           <w:r>
             <w:fldChar w:fldCharType="separate"/>
           </w:r>
-          <w:hyperlink w:anchor="_Toc508709815" w:history="1">
+          <w:hyperlink w:anchor="_Toc524617913" w:history="1">
             <w:r>
               <w:rPr>
                 <w:rStyle w:val="Hyperlink"/>
@@ -103,7 +103,7 @@
                 <w:noProof/>
                 <w:webHidden/>
               </w:rPr>
-              <w:instrText xml:space="preserve"> PAGEREF _Toc508709815 \h </w:instrText>
+              <w:instrText xml:space="preserve"> PAGEREF _Toc524617913 \h </w:instrText>
             </w:r>
             <w:r>
               <w:rPr>
@@ -143,10 +143,10 @@
             <w:rPr>
               <w:rFonts w:eastAsiaTheme="minorEastAsia"/>
               <w:noProof/>
-              <w:lang w:val="es-ES" w:eastAsia="es-ES"/>
+              <w:lang w:val="es-AR" w:eastAsia="es-AR"/>
             </w:rPr>
           </w:pPr>
-          <w:hyperlink w:anchor="_Toc508709816" w:history="1">
+          <w:hyperlink w:anchor="_Toc524617914" w:history="1">
             <w:r>
               <w:rPr>
                 <w:rStyle w:val="Hyperlink"/>
@@ -173,7 +173,7 @@
                 <w:noProof/>
                 <w:webHidden/>
               </w:rPr>
-              <w:instrText xml:space="preserve"> PAGEREF _Toc508709816 \h </w:instrText>
+              <w:instrText xml:space="preserve"> PAGEREF _Toc524617914 \h </w:instrText>
             </w:r>
             <w:r>
               <w:rPr>
@@ -213,10 +213,10 @@
             <w:rPr>
               <w:rFonts w:eastAsiaTheme="minorEastAsia"/>
               <w:noProof/>
-              <w:lang w:val="es-ES" w:eastAsia="es-ES"/>
+              <w:lang w:val="es-AR" w:eastAsia="es-AR"/>
             </w:rPr>
           </w:pPr>
-          <w:hyperlink w:anchor="_Toc508709817" w:history="1">
+          <w:hyperlink w:anchor="_Toc524617915" w:history="1">
             <w:r>
               <w:rPr>
                 <w:rStyle w:val="Hyperlink"/>
@@ -243,7 +243,7 @@
                 <w:noProof/>
                 <w:webHidden/>
               </w:rPr>
-              <w:instrText xml:space="preserve"> PAGEREF _Toc508709817 \h </w:instrText>
+              <w:instrText xml:space="preserve"> PAGEREF _Toc524617915 \h </w:instrText>
             </w:r>
             <w:r>
               <w:rPr>
@@ -283,10 +283,10 @@
             <w:rPr>
               <w:rFonts w:eastAsiaTheme="minorEastAsia"/>
               <w:noProof/>
-              <w:lang w:val="es-ES" w:eastAsia="es-ES"/>
+              <w:lang w:val="es-AR" w:eastAsia="es-AR"/>
             </w:rPr>
           </w:pPr>
-          <w:hyperlink w:anchor="_Toc508709818" w:history="1">
+          <w:hyperlink w:anchor="_Toc524617916" w:history="1">
             <w:r>
               <w:rPr>
                 <w:rStyle w:val="Hyperlink"/>
@@ -313,7 +313,7 @@
                 <w:noProof/>
                 <w:webHidden/>
               </w:rPr>
-              <w:instrText xml:space="preserve"> PAGEREF _Toc508709818 \h </w:instrText>
+              <w:instrText xml:space="preserve"> PAGEREF _Toc524617916 \h </w:instrText>
             </w:r>
             <w:r>
               <w:rPr>
@@ -353,10 +353,10 @@
             <w:rPr>
               <w:rFonts w:eastAsiaTheme="minorEastAsia"/>
               <w:noProof/>
-              <w:lang w:val="es-ES" w:eastAsia="es-ES"/>
+              <w:lang w:val="es-AR" w:eastAsia="es-AR"/>
             </w:rPr>
           </w:pPr>
-          <w:hyperlink w:anchor="_Toc508709819" w:history="1">
+          <w:hyperlink w:anchor="_Toc524617917" w:history="1">
             <w:r>
               <w:rPr>
                 <w:rStyle w:val="Hyperlink"/>
@@ -383,7 +383,7 @@
                 <w:noProof/>
                 <w:webHidden/>
               </w:rPr>
-              <w:instrText xml:space="preserve"> PAGEREF _Toc508709819 \h </w:instrText>
+              <w:instrText xml:space="preserve"> PAGEREF _Toc524617917 \h </w:instrText>
             </w:r>
             <w:r>
               <w:rPr>
@@ -423,10 +423,10 @@
             <w:rPr>
               <w:rFonts w:eastAsiaTheme="minorEastAsia"/>
               <w:noProof/>
-              <w:lang w:val="es-ES" w:eastAsia="es-ES"/>
+              <w:lang w:val="es-AR" w:eastAsia="es-AR"/>
             </w:rPr>
           </w:pPr>
-          <w:hyperlink w:anchor="_Toc508709820" w:history="1">
+          <w:hyperlink w:anchor="_Toc524617918" w:history="1">
             <w:r>
               <w:rPr>
                 <w:rStyle w:val="Hyperlink"/>
@@ -453,7 +453,7 @@
                 <w:noProof/>
                 <w:webHidden/>
               </w:rPr>
-              <w:instrText xml:space="preserve"> PAGEREF _Toc508709820 \h </w:instrText>
+              <w:instrText xml:space="preserve"> PAGEREF _Toc524617918 \h </w:instrText>
             </w:r>
             <w:r>
               <w:rPr>
@@ -493,10 +493,10 @@
             <w:rPr>
               <w:rFonts w:eastAsiaTheme="minorEastAsia"/>
               <w:noProof/>
-              <w:lang w:val="es-ES" w:eastAsia="es-ES"/>
+              <w:lang w:val="es-AR" w:eastAsia="es-AR"/>
             </w:rPr>
           </w:pPr>
-          <w:hyperlink w:anchor="_Toc508709821" w:history="1">
+          <w:hyperlink w:anchor="_Toc524617919" w:history="1">
             <w:r>
               <w:rPr>
                 <w:rStyle w:val="Hyperlink"/>
@@ -523,7 +523,7 @@
                 <w:noProof/>
                 <w:webHidden/>
               </w:rPr>
-              <w:instrText xml:space="preserve"> PAGEREF _Toc508709821 \h </w:instrText>
+              <w:instrText xml:space="preserve"> PAGEREF _Toc524617919 \h </w:instrText>
             </w:r>
             <w:r>
               <w:rPr>
@@ -563,10 +563,10 @@
             <w:rPr>
               <w:rFonts w:eastAsiaTheme="minorEastAsia"/>
               <w:noProof/>
-              <w:lang w:val="es-ES" w:eastAsia="es-ES"/>
+              <w:lang w:val="es-AR" w:eastAsia="es-AR"/>
             </w:rPr>
           </w:pPr>
-          <w:hyperlink w:anchor="_Toc508709822" w:history="1">
+          <w:hyperlink w:anchor="_Toc524617920" w:history="1">
             <w:r>
               <w:rPr>
                 <w:rStyle w:val="Hyperlink"/>
@@ -593,7 +593,7 @@
                 <w:noProof/>
                 <w:webHidden/>
               </w:rPr>
-              <w:instrText xml:space="preserve"> PAGEREF _Toc508709822 \h </w:instrText>
+              <w:instrText xml:space="preserve"> PAGEREF _Toc524617920 \h </w:instrText>
             </w:r>
             <w:r>
               <w:rPr>
@@ -633,10 +633,10 @@
             <w:rPr>
               <w:rFonts w:eastAsiaTheme="minorEastAsia"/>
               <w:noProof/>
-              <w:lang w:val="es-ES" w:eastAsia="es-ES"/>
+              <w:lang w:val="es-AR" w:eastAsia="es-AR"/>
             </w:rPr>
           </w:pPr>
-          <w:hyperlink w:anchor="_Toc508709823" w:history="1">
+          <w:hyperlink w:anchor="_Toc524617921" w:history="1">
             <w:r>
               <w:rPr>
                 <w:rStyle w:val="Hyperlink"/>
@@ -663,7 +663,7 @@
                 <w:noProof/>
                 <w:webHidden/>
               </w:rPr>
-              <w:instrText xml:space="preserve"> PAGEREF _Toc508709823 \h </w:instrText>
+              <w:instrText xml:space="preserve"> PAGEREF _Toc524617921 \h </w:instrText>
             </w:r>
             <w:r>
               <w:rPr>
@@ -703,10 +703,10 @@
             <w:rPr>
               <w:rFonts w:eastAsiaTheme="minorEastAsia"/>
               <w:noProof/>
-              <w:lang w:val="es-ES" w:eastAsia="es-ES"/>
+              <w:lang w:val="es-AR" w:eastAsia="es-AR"/>
             </w:rPr>
           </w:pPr>
-          <w:hyperlink w:anchor="_Toc508709824" w:history="1">
+          <w:hyperlink w:anchor="_Toc524617922" w:history="1">
             <w:r>
               <w:rPr>
                 <w:rStyle w:val="Hyperlink"/>
@@ -733,7 +733,7 @@
                 <w:noProof/>
                 <w:webHidden/>
               </w:rPr>
-              <w:instrText xml:space="preserve"> PAGEREF _Toc508709824 \h </w:instrText>
+              <w:instrText xml:space="preserve"> PAGEREF _Toc524617922 \h </w:instrText>
             </w:r>
             <w:r>
               <w:rPr>
@@ -773,10 +773,10 @@
             <w:rPr>
               <w:rFonts w:eastAsiaTheme="minorEastAsia"/>
               <w:noProof/>
-              <w:lang w:val="es-ES" w:eastAsia="es-ES"/>
+              <w:lang w:val="es-AR" w:eastAsia="es-AR"/>
             </w:rPr>
           </w:pPr>
-          <w:hyperlink w:anchor="_Toc508709825" w:history="1">
+          <w:hyperlink w:anchor="_Toc524617923" w:history="1">
             <w:r>
               <w:rPr>
                 <w:rStyle w:val="Hyperlink"/>
@@ -803,7 +803,7 @@
                 <w:noProof/>
                 <w:webHidden/>
               </w:rPr>
-              <w:instrText xml:space="preserve"> PAGEREF _Toc508709825 \h </w:instrText>
+              <w:instrText xml:space="preserve"> PAGEREF _Toc524617923 \h </w:instrText>
             </w:r>
             <w:r>
               <w:rPr>
@@ -843,10 +843,10 @@
             <w:rPr>
               <w:rFonts w:eastAsiaTheme="minorEastAsia"/>
               <w:noProof/>
-              <w:lang w:val="es-ES" w:eastAsia="es-ES"/>
+              <w:lang w:val="es-AR" w:eastAsia="es-AR"/>
             </w:rPr>
           </w:pPr>
-          <w:hyperlink w:anchor="_Toc508709826" w:history="1">
+          <w:hyperlink w:anchor="_Toc524617924" w:history="1">
             <w:r>
               <w:rPr>
                 <w:rStyle w:val="Hyperlink"/>
@@ -873,7 +873,7 @@
                 <w:noProof/>
                 <w:webHidden/>
               </w:rPr>
-              <w:instrText xml:space="preserve"> PAGEREF _Toc508709826 \h </w:instrText>
+              <w:instrText xml:space="preserve"> PAGEREF _Toc524617924 \h </w:instrText>
             </w:r>
             <w:r>
               <w:rPr>
@@ -913,10 +913,10 @@
             <w:rPr>
               <w:rFonts w:eastAsiaTheme="minorEastAsia"/>
               <w:noProof/>
-              <w:lang w:val="es-ES" w:eastAsia="es-ES"/>
+              <w:lang w:val="es-AR" w:eastAsia="es-AR"/>
             </w:rPr>
           </w:pPr>
-          <w:hyperlink w:anchor="_Toc508709827" w:history="1">
+          <w:hyperlink w:anchor="_Toc524617925" w:history="1">
             <w:r>
               <w:rPr>
                 <w:rStyle w:val="Hyperlink"/>
@@ -943,7 +943,7 @@
                 <w:noProof/>
                 <w:webHidden/>
               </w:rPr>
-              <w:instrText xml:space="preserve"> PAGEREF _Toc508709827 \h </w:instrText>
+              <w:instrText xml:space="preserve"> PAGEREF _Toc524617925 \h </w:instrText>
             </w:r>
             <w:r>
               <w:rPr>
@@ -983,10 +983,10 @@
             <w:rPr>
               <w:rFonts w:eastAsiaTheme="minorEastAsia"/>
               <w:noProof/>
-              <w:lang w:val="es-ES" w:eastAsia="es-ES"/>
+              <w:lang w:val="es-AR" w:eastAsia="es-AR"/>
             </w:rPr>
           </w:pPr>
-          <w:hyperlink w:anchor="_Toc508709828" w:history="1">
+          <w:hyperlink w:anchor="_Toc524617926" w:history="1">
             <w:r>
               <w:rPr>
                 <w:rStyle w:val="Hyperlink"/>
@@ -1013,7 +1013,7 @@
                 <w:noProof/>
                 <w:webHidden/>
               </w:rPr>
-              <w:instrText xml:space="preserve"> PAGEREF _Toc508709828 \h </w:instrText>
+              <w:instrText xml:space="preserve"> PAGEREF _Toc524617926 \h </w:instrText>
             </w:r>
             <w:r>
               <w:rPr>
@@ -1053,10 +1053,10 @@
             <w:rPr>
               <w:rFonts w:eastAsiaTheme="minorEastAsia"/>
               <w:noProof/>
-              <w:lang w:val="es-ES" w:eastAsia="es-ES"/>
+              <w:lang w:val="es-AR" w:eastAsia="es-AR"/>
             </w:rPr>
           </w:pPr>
-          <w:hyperlink w:anchor="_Toc508709829" w:history="1">
+          <w:hyperlink w:anchor="_Toc524617927" w:history="1">
             <w:r>
               <w:rPr>
                 <w:rStyle w:val="Hyperlink"/>
@@ -1083,7 +1083,7 @@
                 <w:noProof/>
                 <w:webHidden/>
               </w:rPr>
-              <w:instrText xml:space="preserve"> PAGEREF _Toc508709829 \h </w:instrText>
+              <w:instrText xml:space="preserve"> PAGEREF _Toc524617927 \h </w:instrText>
             </w:r>
             <w:r>
               <w:rPr>
@@ -1123,10 +1123,10 @@
             <w:rPr>
               <w:rFonts w:eastAsiaTheme="minorEastAsia"/>
               <w:noProof/>
-              <w:lang w:val="es-ES" w:eastAsia="es-ES"/>
+              <w:lang w:val="es-AR" w:eastAsia="es-AR"/>
             </w:rPr>
           </w:pPr>
-          <w:hyperlink w:anchor="_Toc508709830" w:history="1">
+          <w:hyperlink w:anchor="_Toc524617928" w:history="1">
             <w:r>
               <w:rPr>
                 <w:rStyle w:val="Hyperlink"/>
@@ -1153,7 +1153,7 @@
                 <w:noProof/>
                 <w:webHidden/>
               </w:rPr>
-              <w:instrText xml:space="preserve"> PAGEREF _Toc508709830 \h </w:instrText>
+              <w:instrText xml:space="preserve"> PAGEREF _Toc524617928 \h </w:instrText>
             </w:r>
             <w:r>
               <w:rPr>
@@ -1193,10 +1193,10 @@
             <w:rPr>
               <w:rFonts w:eastAsiaTheme="minorEastAsia"/>
               <w:noProof/>
-              <w:lang w:val="es-ES" w:eastAsia="es-ES"/>
+              <w:lang w:val="es-AR" w:eastAsia="es-AR"/>
             </w:rPr>
           </w:pPr>
-          <w:hyperlink w:anchor="_Toc508709831" w:history="1">
+          <w:hyperlink w:anchor="_Toc524617929" w:history="1">
             <w:r>
               <w:rPr>
                 <w:rStyle w:val="Hyperlink"/>
@@ -1223,7 +1223,7 @@
                 <w:noProof/>
                 <w:webHidden/>
               </w:rPr>
-              <w:instrText xml:space="preserve"> PAGEREF _Toc508709831 \h </w:instrText>
+              <w:instrText xml:space="preserve"> PAGEREF _Toc524617929 \h </w:instrText>
             </w:r>
             <w:r>
               <w:rPr>
@@ -1263,10 +1263,10 @@
             <w:rPr>
               <w:rFonts w:eastAsiaTheme="minorEastAsia"/>
               <w:noProof/>
-              <w:lang w:val="es-ES" w:eastAsia="es-ES"/>
+              <w:lang w:val="es-AR" w:eastAsia="es-AR"/>
             </w:rPr>
           </w:pPr>
-          <w:hyperlink w:anchor="_Toc508709832" w:history="1">
+          <w:hyperlink w:anchor="_Toc524617930" w:history="1">
             <w:r>
               <w:rPr>
                 <w:rStyle w:val="Hyperlink"/>
@@ -1293,7 +1293,7 @@
                 <w:noProof/>
                 <w:webHidden/>
               </w:rPr>
-              <w:instrText xml:space="preserve"> PAGEREF _Toc508709832 \h </w:instrText>
+              <w:instrText xml:space="preserve"> PAGEREF _Toc524617930 \h </w:instrText>
             </w:r>
             <w:r>
               <w:rPr>
@@ -1333,10 +1333,10 @@
             <w:rPr>
               <w:rFonts w:eastAsiaTheme="minorEastAsia"/>
               <w:noProof/>
-              <w:lang w:val="es-ES" w:eastAsia="es-ES"/>
+              <w:lang w:val="es-AR" w:eastAsia="es-AR"/>
             </w:rPr>
           </w:pPr>
-          <w:hyperlink w:anchor="_Toc508709833" w:history="1">
+          <w:hyperlink w:anchor="_Toc524617931" w:history="1">
             <w:r>
               <w:rPr>
                 <w:rStyle w:val="Hyperlink"/>
@@ -1363,7 +1363,7 @@
                 <w:noProof/>
                 <w:webHidden/>
               </w:rPr>
-              <w:instrText xml:space="preserve"> PAGEREF _Toc508709833 \h </w:instrText>
+              <w:instrText xml:space="preserve"> PAGEREF _Toc524617931 \h </w:instrText>
             </w:r>
             <w:r>
               <w:rPr>
@@ -1403,15 +1403,15 @@
             <w:rPr>
               <w:rFonts w:eastAsiaTheme="minorEastAsia"/>
               <w:noProof/>
-              <w:lang w:val="es-ES" w:eastAsia="es-ES"/>
+              <w:lang w:val="es-AR" w:eastAsia="es-AR"/>
             </w:rPr>
           </w:pPr>
-          <w:hyperlink w:anchor="_Toc508709834" w:history="1">
+          <w:hyperlink w:anchor="_Toc524617932" w:history="1">
             <w:r>
               <w:rPr>
                 <w:rStyle w:val="Hyperlink"/>
                 <w:noProof/>
-                <w:lang w:val="es-ES"/>
+                <w:lang w:val="en-US"/>
               </w:rPr>
               <w:t>Instalación</w:t>
             </w:r>
@@ -1434,7 +1434,7 @@
                 <w:noProof/>
                 <w:webHidden/>
               </w:rPr>
-              <w:instrText xml:space="preserve"> PAGEREF _Toc508709834 \h </w:instrText>
+              <w:instrText xml:space="preserve"> PAGEREF _Toc524617932 \h </w:instrText>
             </w:r>
             <w:r>
               <w:rPr>
@@ -1474,10 +1474,10 @@
             <w:rPr>
               <w:rFonts w:eastAsiaTheme="minorEastAsia"/>
               <w:noProof/>
-              <w:lang w:val="es-ES" w:eastAsia="es-ES"/>
+              <w:lang w:val="es-AR" w:eastAsia="es-AR"/>
             </w:rPr>
           </w:pPr>
-          <w:hyperlink w:anchor="_Toc508709835" w:history="1">
+          <w:hyperlink w:anchor="_Toc524617933" w:history="1">
             <w:r>
               <w:rPr>
                 <w:rStyle w:val="Hyperlink"/>
@@ -1505,7 +1505,7 @@
                 <w:noProof/>
                 <w:webHidden/>
               </w:rPr>
-              <w:instrText xml:space="preserve"> PAGEREF _Toc508709835 \h </w:instrText>
+              <w:instrText xml:space="preserve"> PAGEREF _Toc524617933 \h </w:instrText>
             </w:r>
             <w:r>
               <w:rPr>
@@ -1545,10 +1545,10 @@
             <w:rPr>
               <w:rFonts w:eastAsiaTheme="minorEastAsia"/>
               <w:noProof/>
-              <w:lang w:val="es-ES" w:eastAsia="es-ES"/>
+              <w:lang w:val="es-AR" w:eastAsia="es-AR"/>
             </w:rPr>
           </w:pPr>
-          <w:hyperlink w:anchor="_Toc508709836" w:history="1">
+          <w:hyperlink w:anchor="_Toc524617934" w:history="1">
             <w:r>
               <w:rPr>
                 <w:rStyle w:val="Hyperlink"/>
@@ -1575,7 +1575,7 @@
                 <w:noProof/>
                 <w:webHidden/>
               </w:rPr>
-              <w:instrText xml:space="preserve"> PAGEREF _Toc508709836 \h </w:instrText>
+              <w:instrText xml:space="preserve"> PAGEREF _Toc524617934 \h </w:instrText>
             </w:r>
             <w:r>
               <w:rPr>
@@ -1615,10 +1615,10 @@
             <w:rPr>
               <w:rFonts w:eastAsiaTheme="minorEastAsia"/>
               <w:noProof/>
-              <w:lang w:val="es-ES" w:eastAsia="es-ES"/>
+              <w:lang w:val="es-AR" w:eastAsia="es-AR"/>
             </w:rPr>
           </w:pPr>
-          <w:hyperlink w:anchor="_Toc508709837" w:history="1">
+          <w:hyperlink w:anchor="_Toc524617935" w:history="1">
             <w:r>
               <w:rPr>
                 <w:rStyle w:val="Hyperlink"/>
@@ -1645,7 +1645,7 @@
                 <w:noProof/>
                 <w:webHidden/>
               </w:rPr>
-              <w:instrText xml:space="preserve"> PAGEREF _Toc508709837 \h </w:instrText>
+              <w:instrText xml:space="preserve"> PAGEREF _Toc524617935 \h </w:instrText>
             </w:r>
             <w:r>
               <w:rPr>
@@ -1685,10 +1685,10 @@
             <w:rPr>
               <w:rFonts w:eastAsiaTheme="minorEastAsia"/>
               <w:noProof/>
-              <w:lang w:val="es-ES" w:eastAsia="es-ES"/>
+              <w:lang w:val="es-AR" w:eastAsia="es-AR"/>
             </w:rPr>
           </w:pPr>
-          <w:hyperlink w:anchor="_Toc508709838" w:history="1">
+          <w:hyperlink w:anchor="_Toc524617936" w:history="1">
             <w:r>
               <w:rPr>
                 <w:rStyle w:val="Hyperlink"/>
@@ -1715,7 +1715,7 @@
                 <w:noProof/>
                 <w:webHidden/>
               </w:rPr>
-              <w:instrText xml:space="preserve"> PAGEREF _Toc508709838 \h </w:instrText>
+              <w:instrText xml:space="preserve"> PAGEREF _Toc524617936 \h </w:instrText>
             </w:r>
             <w:r>
               <w:rPr>
@@ -1755,10 +1755,10 @@
             <w:rPr>
               <w:rFonts w:eastAsiaTheme="minorEastAsia"/>
               <w:noProof/>
-              <w:lang w:val="es-ES" w:eastAsia="es-ES"/>
+              <w:lang w:val="es-AR" w:eastAsia="es-AR"/>
             </w:rPr>
           </w:pPr>
-          <w:hyperlink w:anchor="_Toc508709839" w:history="1">
+          <w:hyperlink w:anchor="_Toc524617937" w:history="1">
             <w:r>
               <w:rPr>
                 <w:rStyle w:val="Hyperlink"/>
@@ -1793,7 +1793,7 @@
                 <w:noProof/>
                 <w:webHidden/>
               </w:rPr>
-              <w:instrText xml:space="preserve"> PAGEREF _Toc508709839 \h </w:instrText>
+              <w:instrText xml:space="preserve"> PAGEREF _Toc524617937 \h </w:instrText>
             </w:r>
             <w:r>
               <w:rPr>
@@ -1833,10 +1833,10 @@
             <w:rPr>
               <w:rFonts w:eastAsiaTheme="minorEastAsia"/>
               <w:noProof/>
-              <w:lang w:val="es-ES" w:eastAsia="es-ES"/>
+              <w:lang w:val="es-AR" w:eastAsia="es-AR"/>
             </w:rPr>
           </w:pPr>
-          <w:hyperlink w:anchor="_Toc508709840" w:history="1">
+          <w:hyperlink w:anchor="_Toc524617938" w:history="1">
             <w:r>
               <w:rPr>
                 <w:rStyle w:val="Hyperlink"/>
@@ -1863,7 +1863,7 @@
                 <w:noProof/>
                 <w:webHidden/>
               </w:rPr>
-              <w:instrText xml:space="preserve"> PAGEREF _Toc508709840 \h </w:instrText>
+              <w:instrText xml:space="preserve"> PAGEREF _Toc524617938 \h </w:instrText>
             </w:r>
             <w:r>
               <w:rPr>
@@ -1903,10 +1903,10 @@
             <w:rPr>
               <w:rFonts w:eastAsiaTheme="minorEastAsia"/>
               <w:noProof/>
-              <w:lang w:val="es-ES" w:eastAsia="es-ES"/>
+              <w:lang w:val="es-AR" w:eastAsia="es-AR"/>
             </w:rPr>
           </w:pPr>
-          <w:hyperlink w:anchor="_Toc508709841" w:history="1">
+          <w:hyperlink w:anchor="_Toc524617939" w:history="1">
             <w:r>
               <w:rPr>
                 <w:rStyle w:val="Hyperlink"/>
@@ -1933,7 +1933,7 @@
                 <w:noProof/>
                 <w:webHidden/>
               </w:rPr>
-              <w:instrText xml:space="preserve"> PAGEREF _Toc508709841 \h </w:instrText>
+              <w:instrText xml:space="preserve"> PAGEREF _Toc524617939 \h </w:instrText>
             </w:r>
             <w:r>
               <w:rPr>
@@ -1973,10 +1973,10 @@
             <w:rPr>
               <w:rFonts w:eastAsiaTheme="minorEastAsia"/>
               <w:noProof/>
-              <w:lang w:val="es-ES" w:eastAsia="es-ES"/>
+              <w:lang w:val="es-AR" w:eastAsia="es-AR"/>
             </w:rPr>
           </w:pPr>
-          <w:hyperlink w:anchor="_Toc508709842" w:history="1">
+          <w:hyperlink w:anchor="_Toc524617940" w:history="1">
             <w:r>
               <w:rPr>
                 <w:rStyle w:val="Hyperlink"/>
@@ -2003,7 +2003,7 @@
                 <w:noProof/>
                 <w:webHidden/>
               </w:rPr>
-              <w:instrText xml:space="preserve"> PAGEREF _Toc508709842 \h </w:instrText>
+              <w:instrText xml:space="preserve"> PAGEREF _Toc524617940 \h </w:instrText>
             </w:r>
             <w:r>
               <w:rPr>
@@ -2043,10 +2043,10 @@
             <w:rPr>
               <w:rFonts w:eastAsiaTheme="minorEastAsia"/>
               <w:noProof/>
-              <w:lang w:val="es-ES" w:eastAsia="es-ES"/>
+              <w:lang w:val="es-AR" w:eastAsia="es-AR"/>
             </w:rPr>
           </w:pPr>
-          <w:hyperlink w:anchor="_Toc508709843" w:history="1">
+          <w:hyperlink w:anchor="_Toc524617941" w:history="1">
             <w:r>
               <w:rPr>
                 <w:rStyle w:val="Hyperlink"/>
@@ -2073,7 +2073,7 @@
                 <w:noProof/>
                 <w:webHidden/>
               </w:rPr>
-              <w:instrText xml:space="preserve"> PAGEREF _Toc508709843 \h </w:instrText>
+              <w:instrText xml:space="preserve"> PAGEREF _Toc524617941 \h </w:instrText>
             </w:r>
             <w:r>
               <w:rPr>
@@ -2113,10 +2113,10 @@
             <w:rPr>
               <w:rFonts w:eastAsiaTheme="minorEastAsia"/>
               <w:noProof/>
-              <w:lang w:val="es-ES" w:eastAsia="es-ES"/>
+              <w:lang w:val="es-AR" w:eastAsia="es-AR"/>
             </w:rPr>
           </w:pPr>
-          <w:hyperlink w:anchor="_Toc508709844" w:history="1">
+          <w:hyperlink w:anchor="_Toc524617942" w:history="1">
             <w:r>
               <w:rPr>
                 <w:rStyle w:val="Hyperlink"/>
@@ -2143,7 +2143,7 @@
                 <w:noProof/>
                 <w:webHidden/>
               </w:rPr>
-              <w:instrText xml:space="preserve"> PAGEREF _Toc508709844 \h </w:instrText>
+              <w:instrText xml:space="preserve"> PAGEREF _Toc524617942 \h </w:instrText>
             </w:r>
             <w:r>
               <w:rPr>
@@ -2183,14 +2183,15 @@
             <w:rPr>
               <w:rFonts w:eastAsiaTheme="minorEastAsia"/>
               <w:noProof/>
-              <w:lang w:val="es-ES" w:eastAsia="es-ES"/>
+              <w:lang w:val="es-AR" w:eastAsia="es-AR"/>
             </w:rPr>
           </w:pPr>
-          <w:hyperlink w:anchor="_Toc508709845" w:history="1">
+          <w:hyperlink w:anchor="_Toc524617943" w:history="1">
             <w:r>
               <w:rPr>
                 <w:rStyle w:val="Hyperlink"/>
                 <w:noProof/>
+                <w:lang w:val="en-US"/>
               </w:rPr>
               <w:t>Referencias</w:t>
             </w:r>
@@ -2213,7 +2214,7 @@
                 <w:noProof/>
                 <w:webHidden/>
               </w:rPr>
-              <w:instrText xml:space="preserve"> PAGEREF _Toc508709845 \h </w:instrText>
+              <w:instrText xml:space="preserve"> PAGEREF _Toc524617943 \h </w:instrText>
             </w:r>
             <w:r>
               <w:rPr>
@@ -2253,10 +2254,10 @@
             <w:rPr>
               <w:rFonts w:eastAsiaTheme="minorEastAsia"/>
               <w:noProof/>
-              <w:lang w:val="es-ES" w:eastAsia="es-ES"/>
+              <w:lang w:val="es-AR" w:eastAsia="es-AR"/>
             </w:rPr>
           </w:pPr>
-          <w:hyperlink w:anchor="_Toc508709846" w:history="1">
+          <w:hyperlink w:anchor="_Toc524617944" w:history="1">
             <w:r>
               <w:rPr>
                 <w:rStyle w:val="Hyperlink"/>
@@ -2284,7 +2285,7 @@
                 <w:noProof/>
                 <w:webHidden/>
               </w:rPr>
-              <w:instrText xml:space="preserve"> PAGEREF _Toc508709846 \h </w:instrText>
+              <w:instrText xml:space="preserve"> PAGEREF _Toc524617944 \h </w:instrText>
             </w:r>
             <w:r>
               <w:rPr>
@@ -2324,10 +2325,10 @@
             <w:rPr>
               <w:rFonts w:eastAsiaTheme="minorEastAsia"/>
               <w:noProof/>
-              <w:lang w:val="es-ES" w:eastAsia="es-ES"/>
+              <w:lang w:val="es-AR" w:eastAsia="es-AR"/>
             </w:rPr>
           </w:pPr>
-          <w:hyperlink w:anchor="_Toc508709847" w:history="1">
+          <w:hyperlink w:anchor="_Toc524617945" w:history="1">
             <w:r>
               <w:rPr>
                 <w:rStyle w:val="Hyperlink"/>
@@ -2355,7 +2356,7 @@
                 <w:noProof/>
                 <w:webHidden/>
               </w:rPr>
-              <w:instrText xml:space="preserve"> PAGEREF _Toc508709847 \h </w:instrText>
+              <w:instrText xml:space="preserve"> PAGEREF _Toc524617945 \h </w:instrText>
             </w:r>
             <w:r>
               <w:rPr>
@@ -2395,10 +2396,10 @@
             <w:rPr>
               <w:rFonts w:eastAsiaTheme="minorEastAsia"/>
               <w:noProof/>
-              <w:lang w:val="es-ES" w:eastAsia="es-ES"/>
+              <w:lang w:val="es-AR" w:eastAsia="es-AR"/>
             </w:rPr>
           </w:pPr>
-          <w:hyperlink w:anchor="_Toc508709848" w:history="1">
+          <w:hyperlink w:anchor="_Toc524617946" w:history="1">
             <w:r>
               <w:rPr>
                 <w:rStyle w:val="Hyperlink"/>
@@ -2433,7 +2434,7 @@
                 <w:noProof/>
                 <w:webHidden/>
               </w:rPr>
-              <w:instrText xml:space="preserve"> PAGEREF _Toc508709848 \h </w:instrText>
+              <w:instrText xml:space="preserve"> PAGEREF _Toc524617946 \h </w:instrText>
             </w:r>
             <w:r>
               <w:rPr>
@@ -2473,10 +2474,10 @@
             <w:rPr>
               <w:rFonts w:eastAsiaTheme="minorEastAsia"/>
               <w:noProof/>
-              <w:lang w:val="es-ES" w:eastAsia="es-ES"/>
+              <w:lang w:val="es-AR" w:eastAsia="es-AR"/>
             </w:rPr>
           </w:pPr>
-          <w:hyperlink w:anchor="_Toc508709849" w:history="1">
+          <w:hyperlink w:anchor="_Toc524617947" w:history="1">
             <w:r>
               <w:rPr>
                 <w:rStyle w:val="Hyperlink"/>
@@ -2504,7 +2505,7 @@
                 <w:noProof/>
                 <w:webHidden/>
               </w:rPr>
-              <w:instrText xml:space="preserve"> PAGEREF _Toc508709849 \h </w:instrText>
+              <w:instrText xml:space="preserve"> PAGEREF _Toc524617947 \h </w:instrText>
             </w:r>
             <w:r>
               <w:rPr>
@@ -2544,10 +2545,10 @@
             <w:rPr>
               <w:rFonts w:eastAsiaTheme="minorEastAsia"/>
               <w:noProof/>
-              <w:lang w:val="es-ES" w:eastAsia="es-ES"/>
+              <w:lang w:val="es-AR" w:eastAsia="es-AR"/>
             </w:rPr>
           </w:pPr>
-          <w:hyperlink w:anchor="_Toc508709850" w:history="1">
+          <w:hyperlink w:anchor="_Toc524617948" w:history="1">
             <w:r>
               <w:rPr>
                 <w:rStyle w:val="Hyperlink"/>
@@ -2575,7 +2576,7 @@
                 <w:noProof/>
                 <w:webHidden/>
               </w:rPr>
-              <w:instrText xml:space="preserve"> PAGEREF _Toc508709850 \h </w:instrText>
+              <w:instrText xml:space="preserve"> PAGEREF _Toc524617948 \h </w:instrText>
             </w:r>
             <w:r>
               <w:rPr>
@@ -2615,10 +2616,10 @@
             <w:rPr>
               <w:rFonts w:eastAsiaTheme="minorEastAsia"/>
               <w:noProof/>
-              <w:lang w:val="es-ES" w:eastAsia="es-ES"/>
+              <w:lang w:val="es-AR" w:eastAsia="es-AR"/>
             </w:rPr>
           </w:pPr>
-          <w:hyperlink w:anchor="_Toc508709851" w:history="1">
+          <w:hyperlink w:anchor="_Toc524617949" w:history="1">
             <w:r>
               <w:rPr>
                 <w:rStyle w:val="Hyperlink"/>
@@ -2646,7 +2647,7 @@
                 <w:noProof/>
                 <w:webHidden/>
               </w:rPr>
-              <w:instrText xml:space="preserve"> PAGEREF _Toc508709851 \h </w:instrText>
+              <w:instrText xml:space="preserve"> PAGEREF _Toc524617949 \h </w:instrText>
             </w:r>
             <w:r>
               <w:rPr>
@@ -2686,15 +2687,15 @@
             <w:rPr>
               <w:rFonts w:eastAsiaTheme="minorEastAsia"/>
               <w:noProof/>
-              <w:lang w:val="es-ES" w:eastAsia="es-ES"/>
+              <w:lang w:val="es-AR" w:eastAsia="es-AR"/>
             </w:rPr>
           </w:pPr>
-          <w:hyperlink w:anchor="_Toc508709852" w:history="1">
+          <w:hyperlink w:anchor="_Toc524617950" w:history="1">
             <w:r>
               <w:rPr>
                 <w:rStyle w:val="Hyperlink"/>
                 <w:noProof/>
-                <w:lang w:val="es-ES"/>
+                <w:lang w:val="en-US"/>
               </w:rPr>
               <w:t>Instalar MapDB Service</w:t>
             </w:r>
@@ -2717,7 +2718,7 @@
                 <w:noProof/>
                 <w:webHidden/>
               </w:rPr>
-              <w:instrText xml:space="preserve"> PAGEREF _Toc508709852 \h </w:instrText>
+              <w:instrText xml:space="preserve"> PAGEREF _Toc524617950 \h </w:instrText>
             </w:r>
             <w:r>
               <w:rPr>
@@ -2757,10 +2758,10 @@
             <w:rPr>
               <w:rFonts w:eastAsiaTheme="minorEastAsia"/>
               <w:noProof/>
-              <w:lang w:val="es-ES" w:eastAsia="es-ES"/>
+              <w:lang w:val="es-AR" w:eastAsia="es-AR"/>
             </w:rPr>
           </w:pPr>
-          <w:hyperlink w:anchor="_Toc508709853" w:history="1">
+          <w:hyperlink w:anchor="_Toc524617951" w:history="1">
             <w:r>
               <w:rPr>
                 <w:rStyle w:val="Hyperlink"/>
@@ -2788,7 +2789,7 @@
                 <w:noProof/>
                 <w:webHidden/>
               </w:rPr>
-              <w:instrText xml:space="preserve"> PAGEREF _Toc508709853 \h </w:instrText>
+              <w:instrText xml:space="preserve"> PAGEREF _Toc524617951 \h </w:instrText>
             </w:r>
             <w:r>
               <w:rPr>
@@ -2828,10 +2829,10 @@
             <w:rPr>
               <w:rFonts w:eastAsiaTheme="minorEastAsia"/>
               <w:noProof/>
-              <w:lang w:val="es-ES" w:eastAsia="es-ES"/>
+              <w:lang w:val="es-AR" w:eastAsia="es-AR"/>
             </w:rPr>
           </w:pPr>
-          <w:hyperlink w:anchor="_Toc508709854" w:history="1">
+          <w:hyperlink w:anchor="_Toc524617952" w:history="1">
             <w:r>
               <w:rPr>
                 <w:rStyle w:val="Hyperlink"/>
@@ -2859,7 +2860,7 @@
                 <w:noProof/>
                 <w:webHidden/>
               </w:rPr>
-              <w:instrText xml:space="preserve"> PAGEREF _Toc508709854 \h </w:instrText>
+              <w:instrText xml:space="preserve"> PAGEREF _Toc524617952 \h </w:instrText>
             </w:r>
             <w:r>
               <w:rPr>
@@ -2899,10 +2900,10 @@
             <w:rPr>
               <w:rFonts w:eastAsiaTheme="minorEastAsia"/>
               <w:noProof/>
-              <w:lang w:val="es-ES" w:eastAsia="es-ES"/>
+              <w:lang w:val="es-AR" w:eastAsia="es-AR"/>
             </w:rPr>
           </w:pPr>
-          <w:hyperlink w:anchor="_Toc508709855" w:history="1">
+          <w:hyperlink w:anchor="_Toc524617953" w:history="1">
             <w:r>
               <w:rPr>
                 <w:rStyle w:val="Hyperlink"/>
@@ -2930,7 +2931,7 @@
                 <w:noProof/>
                 <w:webHidden/>
               </w:rPr>
-              <w:instrText xml:space="preserve"> PAGEREF _Toc508709855 \h </w:instrText>
+              <w:instrText xml:space="preserve"> PAGEREF _Toc524617953 \h </w:instrText>
             </w:r>
             <w:r>
               <w:rPr>
@@ -2970,17 +2971,17 @@
             <w:rPr>
               <w:rFonts w:eastAsiaTheme="minorEastAsia"/>
               <w:noProof/>
-              <w:lang w:val="es-ES" w:eastAsia="es-ES"/>
+              <w:lang w:val="es-AR" w:eastAsia="es-AR"/>
             </w:rPr>
           </w:pPr>
-          <w:hyperlink w:anchor="_Toc508709856" w:history="1">
+          <w:hyperlink w:anchor="_Toc524617954" w:history="1">
             <w:r>
               <w:rPr>
                 <w:rStyle w:val="Hyperlink"/>
                 <w:noProof/>
-                <w:lang w:val="es-ES"/>
-              </w:rPr>
-              <w:t>Automación por reglas</w:t>
+                <w:lang w:val="es-AR"/>
+              </w:rPr>
+              <w:t>Backup de sistema con Amanda</w:t>
             </w:r>
             <w:r>
               <w:rPr>
@@ -3001,7 +3002,7 @@
                 <w:noProof/>
                 <w:webHidden/>
               </w:rPr>
-              <w:instrText xml:space="preserve"> PAGEREF _Toc508709856 \h </w:instrText>
+              <w:instrText xml:space="preserve"> PAGEREF _Toc524617954 \h </w:instrText>
             </w:r>
             <w:r>
               <w:rPr>
@@ -3041,17 +3042,17 @@
             <w:rPr>
               <w:rFonts w:eastAsiaTheme="minorEastAsia"/>
               <w:noProof/>
-              <w:lang w:val="es-ES" w:eastAsia="es-ES"/>
+              <w:lang w:val="es-AR" w:eastAsia="es-AR"/>
             </w:rPr>
           </w:pPr>
-          <w:hyperlink w:anchor="_Toc508709857" w:history="1">
+          <w:hyperlink w:anchor="_Toc524617955" w:history="1">
             <w:r>
               <w:rPr>
                 <w:rStyle w:val="Hyperlink"/>
                 <w:noProof/>
                 <w:lang w:val="es-ES"/>
               </w:rPr>
-              <w:t>Introducción</w:t>
+              <w:t>Referencias</w:t>
             </w:r>
             <w:r>
               <w:rPr>
@@ -3072,7 +3073,7 @@
                 <w:noProof/>
                 <w:webHidden/>
               </w:rPr>
-              <w:instrText xml:space="preserve"> PAGEREF _Toc508709857 \h </w:instrText>
+              <w:instrText xml:space="preserve"> PAGEREF _Toc524617955 \h </w:instrText>
             </w:r>
             <w:r>
               <w:rPr>
@@ -3092,7 +3093,78 @@
                 <w:noProof/>
                 <w:webHidden/>
               </w:rPr>
-              <w:t>14</w:t>
+              <w:t>16</w:t>
+            </w:r>
+            <w:r>
+              <w:rPr>
+                <w:noProof/>
+                <w:webHidden/>
+              </w:rPr>
+              <w:fldChar w:fldCharType="end"/>
+            </w:r>
+          </w:hyperlink>
+        </w:p>
+        <w:p>
+          <w:pPr>
+            <w:pStyle w:val="TOC2"/>
+            <w:tabs>
+              <w:tab w:val="right" w:leader="dot" w:pos="8828"/>
+            </w:tabs>
+            <w:rPr>
+              <w:rFonts w:eastAsiaTheme="minorEastAsia"/>
+              <w:noProof/>
+              <w:lang w:val="es-AR" w:eastAsia="es-AR"/>
+            </w:rPr>
+          </w:pPr>
+          <w:hyperlink w:anchor="_Toc524617956" w:history="1">
+            <w:r>
+              <w:rPr>
+                <w:rStyle w:val="Hyperlink"/>
+                <w:noProof/>
+                <w:lang w:val="es-ES"/>
+              </w:rPr>
+              <w:t>Automación por reglas</w:t>
+            </w:r>
+            <w:r>
+              <w:rPr>
+                <w:noProof/>
+                <w:webHidden/>
+              </w:rPr>
+              <w:tab/>
+            </w:r>
+            <w:r>
+              <w:rPr>
+                <w:noProof/>
+                <w:webHidden/>
+              </w:rPr>
+              <w:fldChar w:fldCharType="begin"/>
+            </w:r>
+            <w:r>
+              <w:rPr>
+                <w:noProof/>
+                <w:webHidden/>
+              </w:rPr>
+              <w:instrText xml:space="preserve"> PAGEREF _Toc524617956 \h </w:instrText>
+            </w:r>
+            <w:r>
+              <w:rPr>
+                <w:noProof/>
+                <w:webHidden/>
+              </w:rPr>
+            </w:r>
+            <w:r>
+              <w:rPr>
+                <w:noProof/>
+                <w:webHidden/>
+              </w:rPr>
+              <w:fldChar w:fldCharType="separate"/>
+            </w:r>
+            <w:r>
+              <w:rPr>
+                <w:noProof/>
+                <w:webHidden/>
+              </w:rPr>
+              <w:t>16</w:t>
             </w:r>
             <w:r>
               <w:rPr>
@@ -3112,17 +3184,17 @@
             <w:rPr>
               <w:rFonts w:eastAsiaTheme="minorEastAsia"/>
               <w:noProof/>
-              <w:lang w:val="es-ES" w:eastAsia="es-ES"/>
+              <w:lang w:val="es-AR" w:eastAsia="es-AR"/>
             </w:rPr>
           </w:pPr>
-          <w:hyperlink w:anchor="_Toc508709858" w:history="1">
+          <w:hyperlink w:anchor="_Toc524617957" w:history="1">
             <w:r>
               <w:rPr>
                 <w:rStyle w:val="Hyperlink"/>
                 <w:noProof/>
                 <w:lang w:val="es-ES"/>
               </w:rPr>
-              <w:t>Crear una regla</w:t>
+              <w:t>Introducción</w:t>
             </w:r>
             <w:r>
               <w:rPr>
@@ -3143,7 +3215,7 @@
                 <w:noProof/>
                 <w:webHidden/>
               </w:rPr>
-              <w:instrText xml:space="preserve"> PAGEREF _Toc508709858 \h </w:instrText>
+              <w:instrText xml:space="preserve"> PAGEREF _Toc524617957 \h </w:instrText>
             </w:r>
             <w:r>
               <w:rPr>
@@ -3163,7 +3235,7 @@
                 <w:noProof/>
                 <w:webHidden/>
               </w:rPr>
-              <w:t>14</w:t>
+              <w:t>16</w:t>
             </w:r>
             <w:r>
               <w:rPr>
@@ -3183,17 +3255,17 @@
             <w:rPr>
               <w:rFonts w:eastAsiaTheme="minorEastAsia"/>
               <w:noProof/>
-              <w:lang w:val="es-ES" w:eastAsia="es-ES"/>
+              <w:lang w:val="es-AR" w:eastAsia="es-AR"/>
             </w:rPr>
           </w:pPr>
-          <w:hyperlink w:anchor="_Toc508709859" w:history="1">
+          <w:hyperlink w:anchor="_Toc524617958" w:history="1">
             <w:r>
               <w:rPr>
                 <w:rStyle w:val="Hyperlink"/>
                 <w:noProof/>
                 <w:lang w:val="es-ES"/>
               </w:rPr>
-              <w:t>Ejemplo de regla</w:t>
+              <w:t>Crear una regla</w:t>
             </w:r>
             <w:r>
               <w:rPr>
@@ -3214,7 +3286,7 @@
                 <w:noProof/>
                 <w:webHidden/>
               </w:rPr>
-              <w:instrText xml:space="preserve"> PAGEREF _Toc508709859 \h </w:instrText>
+              <w:instrText xml:space="preserve"> PAGEREF _Toc524617958 \h </w:instrText>
             </w:r>
             <w:r>
               <w:rPr>
@@ -3234,7 +3306,7 @@
                 <w:noProof/>
                 <w:webHidden/>
               </w:rPr>
-              <w:t>14</w:t>
+              <w:t>16</w:t>
             </w:r>
             <w:r>
               <w:rPr>
@@ -3254,14 +3326,85 @@
             <w:rPr>
               <w:rFonts w:eastAsiaTheme="minorEastAsia"/>
               <w:noProof/>
-              <w:lang w:val="es-ES" w:eastAsia="es-ES"/>
+              <w:lang w:val="es-AR" w:eastAsia="es-AR"/>
             </w:rPr>
           </w:pPr>
-          <w:hyperlink w:anchor="_Toc508709860" w:history="1">
+          <w:hyperlink w:anchor="_Toc524617959" w:history="1">
             <w:r>
               <w:rPr>
                 <w:rStyle w:val="Hyperlink"/>
                 <w:noProof/>
+                <w:lang w:val="es-ES"/>
+              </w:rPr>
+              <w:t>Ejemplo de regla</w:t>
+            </w:r>
+            <w:r>
+              <w:rPr>
+                <w:noProof/>
+                <w:webHidden/>
+              </w:rPr>
+              <w:tab/>
+            </w:r>
+            <w:r>
+              <w:rPr>
+                <w:noProof/>
+                <w:webHidden/>
+              </w:rPr>
+              <w:fldChar w:fldCharType="begin"/>
+            </w:r>
+            <w:r>
+              <w:rPr>
+                <w:noProof/>
+                <w:webHidden/>
+              </w:rPr>
+              <w:instrText xml:space="preserve"> PAGEREF _Toc524617959 \h </w:instrText>
+            </w:r>
+            <w:r>
+              <w:rPr>
+                <w:noProof/>
+                <w:webHidden/>
+              </w:rPr>
+            </w:r>
+            <w:r>
+              <w:rPr>
+                <w:noProof/>
+                <w:webHidden/>
+              </w:rPr>
+              <w:fldChar w:fldCharType="separate"/>
+            </w:r>
+            <w:r>
+              <w:rPr>
+                <w:noProof/>
+                <w:webHidden/>
+              </w:rPr>
+              <w:t>16</w:t>
+            </w:r>
+            <w:r>
+              <w:rPr>
+                <w:noProof/>
+                <w:webHidden/>
+              </w:rPr>
+              <w:fldChar w:fldCharType="end"/>
+            </w:r>
+          </w:hyperlink>
+        </w:p>
+        <w:p>
+          <w:pPr>
+            <w:pStyle w:val="TOC3"/>
+            <w:tabs>
+              <w:tab w:val="right" w:leader="dot" w:pos="8828"/>
+            </w:tabs>
+            <w:rPr>
+              <w:rFonts w:eastAsiaTheme="minorEastAsia"/>
+              <w:noProof/>
+              <w:lang w:val="es-AR" w:eastAsia="es-AR"/>
+            </w:rPr>
+          </w:pPr>
+          <w:hyperlink w:anchor="_Toc524617960" w:history="1">
+            <w:r>
+              <w:rPr>
+                <w:rStyle w:val="Hyperlink"/>
+                <w:noProof/>
                 <w:lang w:val="en-US"/>
               </w:rPr>
               <w:t>Referencias</w:t>
@@ -3285,7 +3428,7 @@
                 <w:noProof/>
                 <w:webHidden/>
               </w:rPr>
-              <w:instrText xml:space="preserve"> PAGEREF _Toc508709860 \h </w:instrText>
+              <w:instrText xml:space="preserve"> PAGEREF _Toc524617960 \h </w:instrText>
             </w:r>
             <w:r>
               <w:rPr>
@@ -3305,7 +3448,7 @@
                 <w:noProof/>
                 <w:webHidden/>
               </w:rPr>
-              <w:t>14</w:t>
+              <w:t>16</w:t>
             </w:r>
             <w:r>
               <w:rPr>
@@ -3325,10 +3468,10 @@
             <w:rPr>
               <w:rFonts w:eastAsiaTheme="minorEastAsia"/>
               <w:noProof/>
-              <w:lang w:val="es-ES" w:eastAsia="es-ES"/>
+              <w:lang w:val="es-AR" w:eastAsia="es-AR"/>
             </w:rPr>
           </w:pPr>
-          <w:hyperlink w:anchor="_Toc508709861" w:history="1">
+          <w:hyperlink w:anchor="_Toc524617961" w:history="1">
             <w:r>
               <w:rPr>
                 <w:rStyle w:val="Hyperlink"/>
@@ -3356,7 +3499,7 @@
                 <w:noProof/>
                 <w:webHidden/>
               </w:rPr>
-              <w:instrText xml:space="preserve"> PAGEREF _Toc508709861 \h </w:instrText>
+              <w:instrText xml:space="preserve"> PAGEREF _Toc524617961 \h </w:instrText>
             </w:r>
             <w:r>
               <w:rPr>
@@ -3376,7 +3519,7 @@
                 <w:noProof/>
                 <w:webHidden/>
               </w:rPr>
-              <w:t>14</w:t>
+              <w:t>17</w:t>
             </w:r>
             <w:r>
               <w:rPr>
@@ -3408,12 +3551,14 @@
       <w:pPr>
         <w:pStyle w:val="Heading1"/>
       </w:pPr>
-      <w:bookmarkStart w:id="0" w:name="_Toc508709815"/>
+      <w:bookmarkStart w:id="0" w:name="_Toc524617913"/>
       <w:r>
         <w:lastRenderedPageBreak/>
         <w:t>Introducción</w:t>
       </w:r>
+      <w:bookmarkStart w:id="1" w:name="_GoBack"/>
       <w:bookmarkEnd w:id="0"/>
+      <w:bookmarkEnd w:id="1"/>
     </w:p>
     <w:p>
       <w:r>
@@ -3691,7 +3836,7 @@
       <w:pPr>
         <w:pStyle w:val="Heading1"/>
       </w:pPr>
-      <w:bookmarkStart w:id="1" w:name="_Toc508709816"/>
+      <w:bookmarkStart w:id="2" w:name="_Toc524617914"/>
       <w:r>
         <w:t>I</w:t>
       </w:r>
@@ -3707,13 +3852,13 @@
       <w:r>
         <w:t>ian</w:t>
       </w:r>
-      <w:bookmarkEnd w:id="1"/>
+      <w:bookmarkEnd w:id="2"/>
     </w:p>
     <w:p>
       <w:pPr>
         <w:pStyle w:val="Heading2"/>
       </w:pPr>
-      <w:bookmarkStart w:id="2" w:name="_Toc508709817"/>
+      <w:bookmarkStart w:id="3" w:name="_Toc524617915"/>
       <w:r>
         <w:t xml:space="preserve">Descargar la </w:t>
       </w:r>
@@ -3729,7 +3874,7 @@
       <w:r>
         <w:t>ian</w:t>
       </w:r>
-      <w:bookmarkEnd w:id="2"/>
+      <w:bookmarkEnd w:id="3"/>
     </w:p>
     <w:p>
       <w:hyperlink r:id="rId6" w:history="1">
@@ -3798,7 +3943,7 @@
       <w:pPr>
         <w:pStyle w:val="Heading2"/>
       </w:pPr>
-      <w:bookmarkStart w:id="3" w:name="_Toc508709818"/>
+      <w:bookmarkStart w:id="4" w:name="_Toc524617916"/>
       <w:r>
         <w:t>Format</w:t>
       </w:r>
@@ -3811,7 +3956,7 @@
       <w:r>
         <w:t>SDFormatter</w:t>
       </w:r>
-      <w:bookmarkEnd w:id="3"/>
+      <w:bookmarkEnd w:id="4"/>
       <w:r>
         <w:t xml:space="preserve"> </w:t>
       </w:r>
@@ -3895,7 +4040,7 @@
       <w:pPr>
         <w:pStyle w:val="Heading2"/>
       </w:pPr>
-      <w:bookmarkStart w:id="4" w:name="_Toc508709819"/>
+      <w:bookmarkStart w:id="5" w:name="_Toc524617917"/>
       <w:r>
         <w:t xml:space="preserve">Grabar la </w:t>
       </w:r>
@@ -3905,7 +4050,7 @@
       <w:r>
         <w:t xml:space="preserve"> en una SD de 8Gb</w:t>
       </w:r>
-      <w:bookmarkEnd w:id="4"/>
+      <w:bookmarkEnd w:id="5"/>
     </w:p>
     <w:p>
       <w:r>
@@ -4007,20 +4152,19 @@
       <w:pPr>
         <w:pStyle w:val="Heading2"/>
       </w:pPr>
-      <w:bookmarkStart w:id="5" w:name="_Toc508709820"/>
+      <w:bookmarkStart w:id="6" w:name="_Toc524617918"/>
       <w:r>
         <w:t xml:space="preserve">Configurar </w:t>
       </w:r>
       <w:r>
         <w:t>Wifi</w:t>
       </w:r>
-      <w:bookmarkEnd w:id="5"/>
+      <w:bookmarkEnd w:id="6"/>
     </w:p>
     <w:p>
       <w:r>
         <w:t xml:space="preserve">Explorar la SD y editar el archivo </w:t>
       </w:r>
-      <w:proofErr w:type="gramStart"/>
       <w:r>
         <w:rPr>
           <w:b/>
@@ -4033,7 +4177,6 @@
         </w:rPr>
         <w:t>ian.conf</w:t>
       </w:r>
-      <w:proofErr w:type="gramEnd"/>
       <w:r>
         <w:t xml:space="preserve"> configurando el </w:t>
       </w:r>
@@ -4057,12 +4200,12 @@
       <w:pPr>
         <w:pStyle w:val="Heading2"/>
       </w:pPr>
-      <w:bookmarkStart w:id="6" w:name="_Toc508709821"/>
+      <w:bookmarkStart w:id="7" w:name="_Toc524617919"/>
       <w:r>
         <w:lastRenderedPageBreak/>
         <w:t>Todo listo</w:t>
       </w:r>
-      <w:bookmarkEnd w:id="6"/>
+      <w:bookmarkEnd w:id="7"/>
     </w:p>
     <w:p>
       <w:r>
@@ -4090,14 +4233,14 @@
       <w:pPr>
         <w:pStyle w:val="Heading2"/>
       </w:pPr>
-      <w:bookmarkStart w:id="7" w:name="_Toc508709822"/>
+      <w:bookmarkStart w:id="8" w:name="_Toc524617920"/>
       <w:r>
         <w:t>Configuración</w:t>
       </w:r>
       <w:r>
         <w:t xml:space="preserve"> de sistema</w:t>
       </w:r>
-      <w:bookmarkEnd w:id="7"/>
+      <w:bookmarkEnd w:id="8"/>
     </w:p>
     <w:p>
       <w:r>
@@ -4147,14 +4290,14 @@
         <w:rPr>
           <w:rStyle w:val="HTMLCode"/>
           <w:rFonts w:ascii="Consolas" w:eastAsiaTheme="majorEastAsia" w:hAnsi="Consolas"/>
-          <w:lang w:val="en-US"/>
+          <w:lang w:val="es-AR"/>
         </w:rPr>
       </w:pPr>
       <w:r>
         <w:rPr>
           <w:rStyle w:val="HTMLCode"/>
           <w:rFonts w:ascii="Consolas" w:eastAsiaTheme="majorEastAsia" w:hAnsi="Consolas"/>
-          <w:lang w:val="en-US"/>
+          <w:lang w:val="es-AR"/>
         </w:rPr>
         <w:t xml:space="preserve">sudo </w:t>
       </w:r>
@@ -4162,7 +4305,7 @@
         <w:rPr>
           <w:rStyle w:val="HTMLCode"/>
           <w:rFonts w:ascii="Consolas" w:eastAsiaTheme="majorEastAsia" w:hAnsi="Consolas"/>
-          <w:lang w:val="en-US"/>
+          <w:lang w:val="es-AR"/>
         </w:rPr>
         <w:t>openhab</w:t>
       </w:r>
@@ -4170,7 +4313,7 @@
         <w:rPr>
           <w:rStyle w:val="HTMLCode"/>
           <w:rFonts w:ascii="Consolas" w:eastAsiaTheme="majorEastAsia" w:hAnsi="Consolas"/>
-          <w:lang w:val="en-US"/>
+          <w:lang w:val="es-AR"/>
         </w:rPr>
         <w:t>ian-config</w:t>
       </w:r>
@@ -4244,11 +4387,11 @@
       <w:pPr>
         <w:pStyle w:val="Heading2"/>
       </w:pPr>
-      <w:bookmarkStart w:id="8" w:name="_Toc508709823"/>
+      <w:bookmarkStart w:id="9" w:name="_Toc524617921"/>
       <w:r>
         <w:t>Cambio de password del sistema</w:t>
       </w:r>
-      <w:bookmarkEnd w:id="8"/>
+      <w:bookmarkEnd w:id="9"/>
     </w:p>
     <w:p>
       <w:r>
@@ -4292,14 +4435,14 @@
       <w:pPr>
         <w:pStyle w:val="Heading2"/>
       </w:pPr>
-      <w:bookmarkStart w:id="9" w:name="_Toc508709824"/>
+      <w:bookmarkStart w:id="10" w:name="_Toc524617922"/>
       <w:r>
         <w:t xml:space="preserve">Cambio de password Samba y </w:t>
       </w:r>
       <w:r>
         <w:t>OpenHab</w:t>
       </w:r>
-      <w:bookmarkEnd w:id="9"/>
+      <w:bookmarkEnd w:id="10"/>
     </w:p>
     <w:p>
       <w:r>
@@ -4473,18 +4616,18 @@
       <w:pPr>
         <w:pStyle w:val="Heading1"/>
       </w:pPr>
-      <w:bookmarkStart w:id="10" w:name="_Toc508709825"/>
+      <w:bookmarkStart w:id="11" w:name="_Toc524617923"/>
       <w:r>
         <w:lastRenderedPageBreak/>
         <w:t>Instalación de adicionales</w:t>
       </w:r>
-      <w:bookmarkEnd w:id="10"/>
+      <w:bookmarkEnd w:id="11"/>
     </w:p>
     <w:p>
       <w:pPr>
         <w:pStyle w:val="Heading2"/>
       </w:pPr>
-      <w:bookmarkStart w:id="11" w:name="_Toc508709826"/>
+      <w:bookmarkStart w:id="12" w:name="_Toc524617924"/>
       <w:r>
         <w:t>Servidor MQTT</w:t>
       </w:r>
@@ -4497,17 +4640,17 @@
       <w:r>
         <w:t>to)</w:t>
       </w:r>
-      <w:bookmarkEnd w:id="11"/>
+      <w:bookmarkEnd w:id="12"/>
     </w:p>
     <w:p>
       <w:pPr>
         <w:pStyle w:val="Heading3"/>
       </w:pPr>
-      <w:bookmarkStart w:id="12" w:name="_Toc508709827"/>
+      <w:bookmarkStart w:id="13" w:name="_Toc524617925"/>
       <w:r>
         <w:t>Instalación</w:t>
       </w:r>
-      <w:bookmarkEnd w:id="12"/>
+      <w:bookmarkEnd w:id="13"/>
     </w:p>
     <w:p>
       <w:pPr>
@@ -4603,8 +4746,16 @@
         <w:rPr>
           <w:b/>
         </w:rPr>
-        <w:t xml:space="preserve"> Components</w:t>
-      </w:r>
+        <w:t xml:space="preserve"> </w:t>
+      </w:r>
+      <w:proofErr w:type="spellStart"/>
+      <w:r>
+        <w:rPr>
+          <w:b/>
+        </w:rPr>
+        <w:t>Components</w:t>
+      </w:r>
+      <w:proofErr w:type="spellEnd"/>
       <w:r>
         <w:t>.</w:t>
       </w:r>
@@ -4679,13 +4830,13 @@
       <w:pPr>
         <w:pStyle w:val="Heading3"/>
       </w:pPr>
-      <w:bookmarkStart w:id="13" w:name="_Ref486537416"/>
-      <w:bookmarkStart w:id="14" w:name="_Toc508709828"/>
+      <w:bookmarkStart w:id="14" w:name="_Ref486537416"/>
+      <w:bookmarkStart w:id="15" w:name="_Toc524617926"/>
       <w:r>
         <w:t>Configuración</w:t>
       </w:r>
-      <w:bookmarkEnd w:id="13"/>
       <w:bookmarkEnd w:id="14"/>
+      <w:bookmarkEnd w:id="15"/>
     </w:p>
     <w:p>
       <w:r>
@@ -4695,7 +4846,6 @@
         <w:t xml:space="preserve">ditar </w:t>
       </w:r>
       <w:proofErr w:type="spellStart"/>
-      <w:proofErr w:type="gramStart"/>
       <w:r>
         <w:rPr>
           <w:b/>
@@ -4709,7 +4859,6 @@
         <w:t>.conf</w:t>
       </w:r>
       <w:proofErr w:type="spellEnd"/>
-      <w:proofErr w:type="gramEnd"/>
       <w:r>
         <w:t>:</w:t>
       </w:r>
@@ -4727,33 +4876,61 @@
         <w:rPr>
           <w:rStyle w:val="HTMLCode"/>
           <w:rFonts w:ascii="Consolas" w:eastAsiaTheme="majorEastAsia" w:hAnsi="Consolas"/>
-          <w:lang w:val="en-US"/>
+          <w:lang w:val="es-AR"/>
         </w:rPr>
       </w:pPr>
       <w:r>
         <w:rPr>
           <w:rStyle w:val="HTMLCode"/>
           <w:rFonts w:ascii="Consolas" w:eastAsiaTheme="majorEastAsia" w:hAnsi="Consolas"/>
-          <w:lang w:val="en-US"/>
-        </w:rPr>
-        <w:t xml:space="preserve"> sudo nano /etc/mosquit</w:t>
-      </w:r>
+          <w:lang w:val="es-AR"/>
+        </w:rPr>
+        <w:t xml:space="preserve"> sudo nano /</w:t>
+      </w:r>
+      <w:proofErr w:type="spellStart"/>
       <w:r>
         <w:rPr>
           <w:rStyle w:val="HTMLCode"/>
           <w:rFonts w:ascii="Consolas" w:eastAsiaTheme="majorEastAsia" w:hAnsi="Consolas"/>
-          <w:lang w:val="en-US"/>
-        </w:rPr>
-        <w:t>t</w:t>
-      </w:r>
+          <w:lang w:val="es-AR"/>
+        </w:rPr>
+        <w:t>etc</w:t>
+      </w:r>
+      <w:proofErr w:type="spellEnd"/>
       <w:r>
         <w:rPr>
           <w:rStyle w:val="HTMLCode"/>
           <w:rFonts w:ascii="Consolas" w:eastAsiaTheme="majorEastAsia" w:hAnsi="Consolas"/>
-          <w:lang w:val="en-US"/>
-        </w:rPr>
-        <w:t>o/mosquitto.conf</w:t>
-      </w:r>
+          <w:lang w:val="es-AR"/>
+        </w:rPr>
+        <w:t>/mosquit</w:t>
+      </w:r>
+      <w:r>
+        <w:rPr>
+          <w:rStyle w:val="HTMLCode"/>
+          <w:rFonts w:ascii="Consolas" w:eastAsiaTheme="majorEastAsia" w:hAnsi="Consolas"/>
+          <w:lang w:val="es-AR"/>
+        </w:rPr>
+        <w:t>t</w:t>
+      </w:r>
+      <w:r>
+        <w:rPr>
+          <w:rStyle w:val="HTMLCode"/>
+          <w:rFonts w:ascii="Consolas" w:eastAsiaTheme="majorEastAsia" w:hAnsi="Consolas"/>
+          <w:lang w:val="es-AR"/>
+        </w:rPr>
+        <w:t>o/</w:t>
+      </w:r>
+      <w:proofErr w:type="spellStart"/>
+      <w:r>
+        <w:rPr>
+          <w:rStyle w:val="HTMLCode"/>
+          <w:rFonts w:ascii="Consolas" w:eastAsiaTheme="majorEastAsia" w:hAnsi="Consolas"/>
+          <w:lang w:val="es-AR"/>
+        </w:rPr>
+        <w:t>mosquitto.conf</w:t>
+      </w:r>
+      <w:proofErr w:type="spellEnd"/>
     </w:p>
     <w:p>
       <w:r>
@@ -4778,11 +4955,11 @@
       <w:pPr>
         <w:pStyle w:val="Heading3"/>
       </w:pPr>
-      <w:bookmarkStart w:id="15" w:name="_Toc508709829"/>
+      <w:bookmarkStart w:id="16" w:name="_Toc524617927"/>
       <w:r>
         <w:t>Testing</w:t>
       </w:r>
-      <w:bookmarkEnd w:id="15"/>
+      <w:bookmarkEnd w:id="16"/>
     </w:p>
     <w:p>
       <w:r>
@@ -4870,11 +5047,11 @@
       <w:pPr>
         <w:pStyle w:val="Heading3"/>
       </w:pPr>
-      <w:bookmarkStart w:id="16" w:name="_Toc508709830"/>
+      <w:bookmarkStart w:id="17" w:name="_Toc524617928"/>
       <w:r>
         <w:t>Referencias</w:t>
       </w:r>
-      <w:bookmarkEnd w:id="16"/>
+      <w:bookmarkEnd w:id="17"/>
     </w:p>
     <w:p>
       <w:pPr>
@@ -4905,18 +5082,17 @@
       <w:pPr>
         <w:pStyle w:val="Heading2"/>
       </w:pPr>
-      <w:bookmarkStart w:id="17" w:name="_Toc508709831"/>
+      <w:bookmarkStart w:id="18" w:name="_Toc524617929"/>
       <w:r>
         <w:t>Instalación de Arping</w:t>
       </w:r>
-      <w:bookmarkEnd w:id="17"/>
+      <w:bookmarkEnd w:id="18"/>
     </w:p>
     <w:p>
       <w:pPr>
         <w:pStyle w:val="Heading3"/>
       </w:pPr>
-      <w:bookmarkStart w:id="18" w:name="_Toc508709832"/>
-      <w:bookmarkStart w:id="19" w:name="_GoBack"/>
+      <w:bookmarkStart w:id="19" w:name="_Toc524617930"/>
       <w:r>
         <w:t>¿Qué</w:t>
       </w:r>
@@ -4926,9 +5102,8 @@
       <w:r>
         <w:t>?</w:t>
       </w:r>
-      <w:bookmarkEnd w:id="18"/>
-    </w:p>
-    <w:bookmarkEnd w:id="19"/>
+      <w:bookmarkEnd w:id="19"/>
+    </w:p>
     <w:p>
       <w:r>
         <w:t>Arping es una herramienta que permite hacer pings ARP</w:t>
@@ -4971,7 +5146,7 @@
       <w:pPr>
         <w:pStyle w:val="Heading3"/>
       </w:pPr>
-      <w:bookmarkStart w:id="20" w:name="_Toc508709833"/>
+      <w:bookmarkStart w:id="20" w:name="_Toc524617931"/>
       <w:r>
         <w:t>¿</w:t>
       </w:r>
@@ -5195,17 +5370,19 @@
       <w:pPr>
         <w:pStyle w:val="Heading3"/>
         <w:rPr>
-          <w:lang w:val="es-ES"/>
-        </w:rPr>
-      </w:pPr>
-      <w:bookmarkStart w:id="21" w:name="_Toc508709834"/>
-      <w:r>
-        <w:rPr>
-          <w:lang w:val="es-ES"/>
+          <w:lang w:val="en-US"/>
+        </w:rPr>
+      </w:pPr>
+      <w:bookmarkStart w:id="21" w:name="_Toc524617932"/>
+      <w:proofErr w:type="spellStart"/>
+      <w:r>
+        <w:rPr>
+          <w:lang w:val="en-US"/>
         </w:rPr>
         <w:t>Instalación</w:t>
       </w:r>
       <w:bookmarkEnd w:id="21"/>
+      <w:proofErr w:type="spellEnd"/>
     </w:p>
     <w:p>
       <w:pPr>
@@ -5220,46 +5397,26 @@
         <w:rPr>
           <w:sz w:val="27"/>
           <w:szCs w:val="27"/>
-        </w:rPr>
-      </w:pPr>
+          <w:lang w:val="en-US"/>
+        </w:rPr>
+      </w:pPr>
+      <w:proofErr w:type="spellStart"/>
       <w:r>
         <w:rPr>
           <w:rStyle w:val="HTMLCode"/>
           <w:rFonts w:ascii="Consolas" w:eastAsiaTheme="majorEastAsia" w:hAnsi="Consolas"/>
-        </w:rPr>
-        <w:t xml:space="preserve">sudo </w:t>
-      </w:r>
-      <w:proofErr w:type="spellStart"/>
+          <w:lang w:val="en-US"/>
+        </w:rPr>
+        <w:t>sudo</w:t>
+      </w:r>
+      <w:proofErr w:type="spellEnd"/>
       <w:r>
         <w:rPr>
           <w:rStyle w:val="HTMLCode"/>
           <w:rFonts w:ascii="Consolas" w:eastAsiaTheme="majorEastAsia" w:hAnsi="Consolas"/>
-        </w:rPr>
-        <w:t>apt-get</w:t>
-      </w:r>
-      <w:proofErr w:type="spellEnd"/>
-      <w:r>
-        <w:rPr>
-          <w:rStyle w:val="HTMLCode"/>
-          <w:rFonts w:ascii="Consolas" w:eastAsiaTheme="majorEastAsia" w:hAnsi="Consolas"/>
-        </w:rPr>
-        <w:t xml:space="preserve"> </w:t>
-      </w:r>
-      <w:proofErr w:type="spellStart"/>
-      <w:r>
-        <w:rPr>
-          <w:rStyle w:val="HTMLCode"/>
-          <w:rFonts w:ascii="Consolas" w:eastAsiaTheme="majorEastAsia" w:hAnsi="Consolas"/>
-        </w:rPr>
-        <w:t>install</w:t>
-      </w:r>
-      <w:proofErr w:type="spellEnd"/>
-      <w:r>
-        <w:rPr>
-          <w:rStyle w:val="HTMLCode"/>
-          <w:rFonts w:ascii="Consolas" w:eastAsiaTheme="majorEastAsia" w:hAnsi="Consolas"/>
-        </w:rPr>
-        <w:t xml:space="preserve"> Arping</w:t>
+          <w:lang w:val="en-US"/>
+        </w:rPr>
+        <w:t xml:space="preserve"> apt-get install Arping</w:t>
       </w:r>
     </w:p>
     <w:p>
@@ -5419,7 +5576,7 @@
           <w:lang w:val="en-US"/>
         </w:rPr>
       </w:pPr>
-      <w:bookmarkStart w:id="22" w:name="_Toc508709835"/>
+      <w:bookmarkStart w:id="22" w:name="_Toc524617933"/>
       <w:proofErr w:type="spellStart"/>
       <w:r>
         <w:rPr>
@@ -5485,7 +5642,7 @@
       <w:pPr>
         <w:pStyle w:val="Heading1"/>
       </w:pPr>
-      <w:bookmarkStart w:id="23" w:name="_Toc508709836"/>
+      <w:bookmarkStart w:id="23" w:name="_Toc524617934"/>
       <w:r>
         <w:lastRenderedPageBreak/>
         <w:t xml:space="preserve">Configuración de </w:t>
@@ -5499,7 +5656,7 @@
       <w:pPr>
         <w:pStyle w:val="Heading2"/>
       </w:pPr>
-      <w:bookmarkStart w:id="24" w:name="_Toc508709837"/>
+      <w:bookmarkStart w:id="24" w:name="_Toc524617935"/>
       <w:r>
         <w:t>Primer acceso</w:t>
       </w:r>
@@ -5598,7 +5755,7 @@
         <w:pStyle w:val="Heading2"/>
       </w:pPr>
       <w:bookmarkStart w:id="25" w:name="_Ref486577479"/>
-      <w:bookmarkStart w:id="26" w:name="_Toc508709838"/>
+      <w:bookmarkStart w:id="26" w:name="_Toc524617936"/>
       <w:r>
         <w:t>Habilitar los add-ons 1.x</w:t>
       </w:r>
@@ -5710,7 +5867,7 @@
       <w:pPr>
         <w:pStyle w:val="Heading2"/>
       </w:pPr>
-      <w:bookmarkStart w:id="27" w:name="_Toc508709839"/>
+      <w:bookmarkStart w:id="27" w:name="_Toc524617937"/>
       <w:r>
         <w:t xml:space="preserve">Instalar </w:t>
       </w:r>
@@ -5762,7 +5919,7 @@
       <w:pPr>
         <w:pStyle w:val="Heading2"/>
       </w:pPr>
-      <w:bookmarkStart w:id="28" w:name="_Toc508709840"/>
+      <w:bookmarkStart w:id="28" w:name="_Toc524617938"/>
       <w:r>
         <w:t xml:space="preserve">Instalar </w:t>
       </w:r>
@@ -5821,7 +5978,7 @@
       <w:pPr>
         <w:pStyle w:val="Heading3"/>
       </w:pPr>
-      <w:bookmarkStart w:id="29" w:name="_Toc508709841"/>
+      <w:bookmarkStart w:id="29" w:name="_Toc524617939"/>
       <w:r>
         <w:t>Instalación</w:t>
       </w:r>
@@ -5862,7 +6019,7 @@
       <w:pPr>
         <w:pStyle w:val="Heading3"/>
       </w:pPr>
-      <w:bookmarkStart w:id="30" w:name="_Toc508709842"/>
+      <w:bookmarkStart w:id="30" w:name="_Toc524617940"/>
       <w:r>
         <w:lastRenderedPageBreak/>
         <w:t>Configuración</w:t>
@@ -6265,7 +6422,7 @@
       <w:pPr>
         <w:pStyle w:val="Heading3"/>
       </w:pPr>
-      <w:bookmarkStart w:id="31" w:name="_Toc508709843"/>
+      <w:bookmarkStart w:id="31" w:name="_Toc524617941"/>
       <w:r>
         <w:t>Configurar un MAP</w:t>
       </w:r>
@@ -6420,7 +6577,7 @@
       <w:pPr>
         <w:pStyle w:val="Heading3"/>
       </w:pPr>
-      <w:bookmarkStart w:id="33" w:name="_Toc508709844"/>
+      <w:bookmarkStart w:id="33" w:name="_Toc524617942"/>
       <w:r>
         <w:t>Agregar ítems MQTT</w:t>
       </w:r>
@@ -6465,12 +6622,14 @@
         <w:rPr>
           <w:rStyle w:val="HTMLCode"/>
           <w:rFonts w:ascii="Consolas" w:eastAsiaTheme="majorEastAsia" w:hAnsi="Consolas"/>
+          <w:lang w:val="en-US"/>
         </w:rPr>
       </w:pPr>
       <w:r>
         <w:rPr>
           <w:rStyle w:val="HTMLCode"/>
           <w:rFonts w:ascii="Consolas" w:eastAsiaTheme="majorEastAsia" w:hAnsi="Consolas"/>
+          <w:lang w:val="en-US"/>
         </w:rPr>
         <w:t>touch /</w:t>
       </w:r>
@@ -6479,6 +6638,7 @@
         <w:rPr>
           <w:rStyle w:val="HTMLCode"/>
           <w:rFonts w:ascii="Consolas" w:eastAsiaTheme="majorEastAsia" w:hAnsi="Consolas"/>
+          <w:lang w:val="en-US"/>
         </w:rPr>
         <w:t>etc</w:t>
       </w:r>
@@ -6487,6 +6647,7 @@
         <w:rPr>
           <w:rStyle w:val="HTMLCode"/>
           <w:rFonts w:ascii="Consolas" w:eastAsiaTheme="majorEastAsia" w:hAnsi="Consolas"/>
+          <w:lang w:val="en-US"/>
         </w:rPr>
         <w:t>/</w:t>
       </w:r>
@@ -6494,6 +6655,7 @@
         <w:rPr>
           <w:rStyle w:val="HTMLCode"/>
           <w:rFonts w:ascii="Consolas" w:eastAsiaTheme="majorEastAsia" w:hAnsi="Consolas"/>
+          <w:lang w:val="en-US"/>
         </w:rPr>
         <w:t>openhab</w:t>
       </w:r>
@@ -6501,6 +6663,7 @@
         <w:rPr>
           <w:rStyle w:val="HTMLCode"/>
           <w:rFonts w:ascii="Consolas" w:eastAsiaTheme="majorEastAsia" w:hAnsi="Consolas"/>
+          <w:lang w:val="en-US"/>
         </w:rPr>
         <w:t>2/items/</w:t>
       </w:r>
@@ -6509,6 +6672,7 @@
         <w:rPr>
           <w:rStyle w:val="HTMLCode"/>
           <w:rFonts w:ascii="Consolas" w:eastAsiaTheme="majorEastAsia" w:hAnsi="Consolas"/>
+          <w:lang w:val="en-US"/>
         </w:rPr>
         <w:t>mqtt.items</w:t>
       </w:r>
@@ -6542,6 +6706,7 @@
         <w:t xml:space="preserve"> </w:t>
       </w:r>
       <w:proofErr w:type="spellStart"/>
+      <w:proofErr w:type="gramStart"/>
       <w:r>
         <w:rPr>
           <w:rStyle w:val="ConsolasChar"/>
@@ -6550,6 +6715,7 @@
         <w:t>mqtt.items</w:t>
       </w:r>
       <w:proofErr w:type="spellEnd"/>
+      <w:proofErr w:type="gramEnd"/>
       <w:r>
         <w:rPr>
           <w:rStyle w:val="ConsolasChar"/>
@@ -6938,12 +7104,20 @@
     <w:p>
       <w:pPr>
         <w:pStyle w:val="Heading3"/>
-      </w:pPr>
-      <w:bookmarkStart w:id="34" w:name="_Toc508709845"/>
-      <w:r>
+        <w:rPr>
+          <w:lang w:val="en-US"/>
+        </w:rPr>
+      </w:pPr>
+      <w:bookmarkStart w:id="34" w:name="_Toc524617943"/>
+      <w:proofErr w:type="spellStart"/>
+      <w:r>
+        <w:rPr>
+          <w:lang w:val="en-US"/>
+        </w:rPr>
         <w:t>Referencias</w:t>
       </w:r>
       <w:bookmarkEnd w:id="34"/>
+      <w:proofErr w:type="spellEnd"/>
     </w:p>
     <w:p>
       <w:pPr>
@@ -6969,7 +7143,7 @@
           <w:lang w:val="en-US"/>
         </w:rPr>
       </w:pPr>
-      <w:bookmarkStart w:id="35" w:name="_Toc508709846"/>
+      <w:bookmarkStart w:id="35" w:name="_Toc524617944"/>
       <w:proofErr w:type="spellStart"/>
       <w:r>
         <w:rPr>
@@ -7073,19 +7247,7 @@
         <w:rPr>
           <w:lang w:val="es-ES"/>
         </w:rPr>
-        <w:t>Automac</w:t>
-      </w:r>
-      <w:r>
-        <w:rPr>
-          <w:lang w:val="es-ES"/>
-        </w:rPr>
-        <w:t>i</w:t>
-      </w:r>
-      <w:r>
-        <w:rPr>
-          <w:lang w:val="es-ES"/>
-        </w:rPr>
-        <w:t>ón por reglas</w:t>
+        <w:t>Automación por reglas</w:t>
       </w:r>
       <w:r>
         <w:rPr>
@@ -7103,55 +7265,42 @@
     <w:p>
       <w:pPr>
         <w:rPr>
-          <w:lang w:val="en-US"/>
-        </w:rPr>
-      </w:pPr>
+          <w:lang w:val="es-AR"/>
+        </w:rPr>
+      </w:pPr>
+      <w:r>
+        <w:rPr>
+          <w:lang w:val="es-AR"/>
+        </w:rPr>
+        <w:t xml:space="preserve">Instalar desde </w:t>
+      </w:r>
+      <w:r>
+        <w:rPr>
+          <w:b/>
+          <w:lang w:val="es-AR"/>
+        </w:rPr>
+        <w:t xml:space="preserve">Paper UI &gt; Add-ons &gt; </w:t>
+      </w:r>
       <w:proofErr w:type="spellStart"/>
       <w:r>
         <w:rPr>
-          <w:lang w:val="en-US"/>
-        </w:rPr>
-        <w:t>Instalar</w:t>
+          <w:b/>
+          <w:lang w:val="es-AR"/>
+        </w:rPr>
+        <w:t>Action</w:t>
+      </w:r>
+      <w:r>
+        <w:rPr>
+          <w:b/>
+          <w:lang w:val="es-AR"/>
+        </w:rPr>
+        <w:t>s</w:t>
       </w:r>
       <w:proofErr w:type="spellEnd"/>
       <w:r>
         <w:rPr>
-          <w:lang w:val="en-US"/>
-        </w:rPr>
-        <w:t xml:space="preserve"> </w:t>
-      </w:r>
-      <w:proofErr w:type="spellStart"/>
-      <w:r>
-        <w:rPr>
-          <w:lang w:val="en-US"/>
-        </w:rPr>
-        <w:t>desde</w:t>
-      </w:r>
-      <w:proofErr w:type="spellEnd"/>
-      <w:r>
-        <w:rPr>
-          <w:lang w:val="en-US"/>
-        </w:rPr>
-        <w:t xml:space="preserve"> </w:t>
-      </w:r>
-      <w:r>
-        <w:rPr>
           <w:b/>
-          <w:lang w:val="en-US"/>
-        </w:rPr>
-        <w:t>Paper UI &gt; Add-ons &gt; Action</w:t>
-      </w:r>
-      <w:r>
-        <w:rPr>
-          <w:b/>
-          <w:lang w:val="en-US"/>
-        </w:rPr>
-        <w:t>s</w:t>
-      </w:r>
-      <w:r>
-        <w:rPr>
-          <w:b/>
-          <w:lang w:val="en-US"/>
+          <w:lang w:val="es-AR"/>
         </w:rPr>
         <w:t xml:space="preserve"> &gt; MQTT Action</w:t>
       </w:r>
@@ -7163,7 +7312,7 @@
           <w:lang w:val="en-US"/>
         </w:rPr>
       </w:pPr>
-      <w:bookmarkStart w:id="36" w:name="_Toc508709847"/>
+      <w:bookmarkStart w:id="36" w:name="_Toc524617945"/>
       <w:proofErr w:type="spellStart"/>
       <w:r>
         <w:rPr>
@@ -7331,7 +7480,7 @@
           <w:lang w:val="es-ES"/>
         </w:rPr>
       </w:pPr>
-      <w:bookmarkStart w:id="37" w:name="_Toc508709848"/>
+      <w:bookmarkStart w:id="37" w:name="_Toc524617946"/>
       <w:r>
         <w:t xml:space="preserve">Instalar </w:t>
       </w:r>
@@ -7387,7 +7536,7 @@
           <w:lang w:val="es-ES"/>
         </w:rPr>
       </w:pPr>
-      <w:bookmarkStart w:id="38" w:name="_Toc508709849"/>
+      <w:bookmarkStart w:id="38" w:name="_Toc524617947"/>
       <w:r>
         <w:rPr>
           <w:lang w:val="es-ES"/>
@@ -7463,7 +7612,7 @@
           <w:lang w:val="es-ES"/>
         </w:rPr>
       </w:pPr>
-      <w:bookmarkStart w:id="39" w:name="_Toc508709850"/>
+      <w:bookmarkStart w:id="39" w:name="_Toc524617948"/>
       <w:r>
         <w:rPr>
           <w:lang w:val="es-ES"/>
@@ -8002,7 +8151,7 @@
           <w:lang w:val="en-US"/>
         </w:rPr>
       </w:pPr>
-      <w:bookmarkStart w:id="40" w:name="_Toc508709851"/>
+      <w:bookmarkStart w:id="40" w:name="_Toc524617949"/>
       <w:proofErr w:type="spellStart"/>
       <w:r>
         <w:rPr>
@@ -8034,25 +8183,25 @@
       <w:pPr>
         <w:pStyle w:val="Heading2"/>
         <w:rPr>
-          <w:lang w:val="es-ES"/>
-        </w:rPr>
-      </w:pPr>
-      <w:bookmarkStart w:id="41" w:name="_Toc508709852"/>
-      <w:r>
-        <w:rPr>
-          <w:lang w:val="es-ES"/>
-        </w:rPr>
-        <w:t xml:space="preserve">Instalar MapDB </w:t>
-      </w:r>
+          <w:lang w:val="en-US"/>
+        </w:rPr>
+      </w:pPr>
+      <w:bookmarkStart w:id="41" w:name="_Toc524617950"/>
       <w:proofErr w:type="spellStart"/>
       <w:r>
         <w:rPr>
-          <w:lang w:val="es-ES"/>
-        </w:rPr>
-        <w:t>Service</w:t>
+          <w:lang w:val="en-US"/>
+        </w:rPr>
+        <w:t>Instalar</w:t>
+      </w:r>
+      <w:proofErr w:type="spellEnd"/>
+      <w:r>
+        <w:rPr>
+          <w:lang w:val="en-US"/>
+        </w:rPr>
+        <w:t xml:space="preserve"> MapDB Service</w:t>
       </w:r>
       <w:bookmarkEnd w:id="41"/>
-      <w:proofErr w:type="spellEnd"/>
     </w:p>
     <w:p>
       <w:pPr>
@@ -8116,7 +8265,7 @@
           <w:lang w:val="es-ES"/>
         </w:rPr>
       </w:pPr>
-      <w:bookmarkStart w:id="42" w:name="_Toc508709853"/>
+      <w:bookmarkStart w:id="42" w:name="_Toc524617951"/>
       <w:r>
         <w:rPr>
           <w:lang w:val="es-ES"/>
@@ -8321,16 +8470,7 @@
           <w:szCs w:val="20"/>
           <w:lang w:val="es-ES" w:eastAsia="es-ES"/>
         </w:rPr>
-        <w:t xml:space="preserve">sudo nano </w:t>
-      </w:r>
-      <w:r>
-        <w:rPr>
-          <w:rFonts w:ascii="Consolas" w:eastAsia="Times New Roman" w:hAnsi="Consolas" w:cs="Courier New"/>
-          <w:sz w:val="20"/>
-          <w:szCs w:val="20"/>
-          <w:lang w:val="es-ES" w:eastAsia="es-ES"/>
-        </w:rPr>
-        <w:t>/</w:t>
+        <w:t>sudo nano /</w:t>
       </w:r>
       <w:proofErr w:type="spellStart"/>
       <w:r>
@@ -8581,7 +8721,7 @@
       <w:pPr>
         <w:ind w:left="360"/>
         <w:rPr>
-          <w:lang w:val="es-ES"/>
+          <w:noProof/>
         </w:rPr>
       </w:pPr>
       <w:r>
@@ -8605,13 +8745,21 @@
         </w:rPr>
         <w:br/>
       </w:r>
+    </w:p>
+    <w:p>
+      <w:pPr>
+        <w:ind w:left="360"/>
+        <w:rPr>
+          <w:lang w:val="es-ES"/>
+        </w:rPr>
+      </w:pPr>
       <w:r>
         <w:rPr>
           <w:noProof/>
         </w:rPr>
         <w:drawing>
           <wp:inline distT="0" distB="0" distL="0" distR="0" wp14:anchorId="21BEE8EA" wp14:editId="54C92623">
-            <wp:extent cx="4914900" cy="2143125"/>
+            <wp:extent cx="4914900" cy="1800225"/>
             <wp:effectExtent l="152400" t="152400" r="361950" b="371475"/>
             <wp:docPr id="6" name="Picture 6"/>
             <wp:cNvGraphicFramePr>
@@ -8624,8 +8772,624 @@
                     <pic:cNvPr id="1" name=""/>
                     <pic:cNvPicPr/>
                   </pic:nvPicPr>
+                  <pic:blipFill rotWithShape="1">
+                    <a:blip r:embed="rId25"/>
+                    <a:srcRect b="16000"/>
+                    <a:stretch/>
+                  </pic:blipFill>
+                  <pic:spPr bwMode="auto">
+                    <a:xfrm>
+                      <a:off x="0" y="0"/>
+                      <a:ext cx="4914900" cy="1800225"/>
+                    </a:xfrm>
+                    <a:prstGeom prst="rect">
+                      <a:avLst/>
+                    </a:prstGeom>
+                    <a:ln>
+                      <a:noFill/>
+                    </a:ln>
+                    <a:effectLst>
+                      <a:outerShdw blurRad="292100" dist="139700" dir="2700000" algn="tl" rotWithShape="0">
+                        <a:srgbClr val="333333">
+                          <a:alpha val="65000"/>
+                        </a:srgbClr>
+                      </a:outerShdw>
+                    </a:effectLst>
+                    <a:extLst>
+                      <a:ext uri="{53640926-AAD7-44D8-BBD7-CCE9431645EC}">
+                        <a14:shadowObscured xmlns:a14="http://schemas.microsoft.com/office/drawing/2010/main"/>
+                      </a:ext>
+                    </a:extLst>
+                  </pic:spPr>
+                </pic:pic>
+              </a:graphicData>
+            </a:graphic>
+          </wp:inline>
+        </w:drawing>
+      </w:r>
+      <w:r>
+        <w:rPr>
+          <w:lang w:val="es-ES"/>
+        </w:rPr>
+        <w:br/>
+      </w:r>
+    </w:p>
+    <w:p>
+      <w:pPr>
+        <w:pStyle w:val="Heading3"/>
+        <w:rPr>
+          <w:lang w:val="es-ES"/>
+        </w:rPr>
+      </w:pPr>
+      <w:bookmarkStart w:id="43" w:name="_Toc524617952"/>
+      <w:r>
+        <w:rPr>
+          <w:lang w:val="es-ES"/>
+        </w:rPr>
+        <w:lastRenderedPageBreak/>
+        <w:t>Logueo</w:t>
+      </w:r>
+      <w:bookmarkEnd w:id="43"/>
+    </w:p>
+    <w:p>
+      <w:pPr>
+        <w:rPr>
+          <w:lang w:val="es-ES"/>
+        </w:rPr>
+      </w:pPr>
+      <w:r>
+        <w:rPr>
+          <w:lang w:val="es-ES"/>
+        </w:rPr>
+        <w:t xml:space="preserve">Para configurar el logueo, desde la consola </w:t>
+      </w:r>
+      <w:r>
+        <w:rPr>
+          <w:lang w:val="es-ES"/>
+        </w:rPr>
+        <w:t>(</w:t>
+      </w:r>
+      <w:r>
+        <w:rPr>
+          <w:lang w:val="es-ES"/>
+        </w:rPr>
+        <w:fldChar w:fldCharType="begin"/>
+      </w:r>
+      <w:r>
+        <w:rPr>
+          <w:lang w:val="es-ES"/>
+        </w:rPr>
+        <w:instrText xml:space="preserve"> REF _Ref508708603 \h </w:instrText>
+      </w:r>
+      <w:r>
+        <w:rPr>
+          <w:lang w:val="es-ES"/>
+        </w:rPr>
+      </w:r>
+      <w:r>
+        <w:rPr>
+          <w:lang w:val="es-ES"/>
+        </w:rPr>
+        <w:fldChar w:fldCharType="separate"/>
+      </w:r>
+      <w:r>
+        <w:rPr>
+          <w:lang w:val="es-ES"/>
+        </w:rPr>
+        <w:t>Karaf)</w:t>
+      </w:r>
+      <w:r>
+        <w:rPr>
+          <w:lang w:val="es-ES"/>
+        </w:rPr>
+        <w:fldChar w:fldCharType="end"/>
+      </w:r>
+      <w:r>
+        <w:rPr>
+          <w:lang w:val="es-ES"/>
+        </w:rPr>
+        <w:t xml:space="preserve"> ingresar el siguiente comando:</w:t>
+      </w:r>
+    </w:p>
+    <w:p>
+      <w:pPr>
+        <w:pStyle w:val="HTMLPreformatted"/>
+        <w:pBdr>
+          <w:top w:val="single" w:sz="6" w:space="11" w:color="CCCCCC"/>
+          <w:left w:val="single" w:sz="6" w:space="11" w:color="CCCCCC"/>
+          <w:bottom w:val="single" w:sz="6" w:space="11" w:color="CCCCCC"/>
+          <w:right w:val="single" w:sz="6" w:space="11" w:color="CCCCCC"/>
+        </w:pBdr>
+        <w:shd w:val="clear" w:color="auto" w:fill="F8F8F8"/>
+        <w:rPr>
+          <w:sz w:val="27"/>
+          <w:szCs w:val="27"/>
+          <w:lang w:val="en-US"/>
+        </w:rPr>
+      </w:pPr>
+      <w:proofErr w:type="spellStart"/>
+      <w:proofErr w:type="gramStart"/>
+      <w:r>
+        <w:rPr>
+          <w:rStyle w:val="HTMLCode"/>
+          <w:rFonts w:ascii="Consolas" w:eastAsiaTheme="majorEastAsia" w:hAnsi="Consolas"/>
+          <w:lang w:val="en-US"/>
+        </w:rPr>
+        <w:t>log:set</w:t>
+      </w:r>
+      <w:proofErr w:type="spellEnd"/>
+      <w:proofErr w:type="gramEnd"/>
+      <w:r>
+        <w:rPr>
+          <w:rStyle w:val="HTMLCode"/>
+          <w:rFonts w:ascii="Consolas" w:eastAsiaTheme="majorEastAsia" w:hAnsi="Consolas"/>
+          <w:lang w:val="en-US"/>
+        </w:rPr>
+        <w:t xml:space="preserve"> </w:t>
+      </w:r>
+      <w:r>
+        <w:rPr>
+          <w:rStyle w:val="HTMLCode"/>
+          <w:rFonts w:ascii="Consolas" w:eastAsiaTheme="majorEastAsia" w:hAnsi="Consolas"/>
+          <w:lang w:val="en-US"/>
+        </w:rPr>
+        <w:t>LEVEL</w:t>
+      </w:r>
+      <w:r>
+        <w:rPr>
+          <w:rStyle w:val="HTMLCode"/>
+          <w:rFonts w:ascii="Consolas" w:eastAsiaTheme="majorEastAsia" w:hAnsi="Consolas"/>
+          <w:lang w:val="en-US"/>
+        </w:rPr>
+        <w:t xml:space="preserve"> </w:t>
+      </w:r>
+      <w:proofErr w:type="spellStart"/>
+      <w:r>
+        <w:rPr>
+          <w:rStyle w:val="HTMLCode"/>
+          <w:rFonts w:ascii="Consolas" w:eastAsiaTheme="majorEastAsia" w:hAnsi="Consolas"/>
+          <w:lang w:val="en-US"/>
+        </w:rPr>
+        <w:t>org.openhab.persistence.mapdb</w:t>
+      </w:r>
+      <w:proofErr w:type="spellEnd"/>
+    </w:p>
+    <w:p>
+      <w:pPr>
+        <w:rPr>
+          <w:lang w:val="es-ES"/>
+        </w:rPr>
+      </w:pPr>
+      <w:r>
+        <w:rPr>
+          <w:lang w:val="es-ES"/>
+        </w:rPr>
+        <w:t>Donde LEVEL puede ser c</w:t>
+      </w:r>
+      <w:r>
+        <w:rPr>
+          <w:lang w:val="es-ES"/>
+        </w:rPr>
+        <w:t xml:space="preserve">ualquier nivel de logueo que se desee. </w:t>
+      </w:r>
+    </w:p>
+    <w:p>
+      <w:pPr>
+        <w:pStyle w:val="Heading3"/>
+        <w:rPr>
+          <w:lang w:val="es-ES"/>
+        </w:rPr>
+      </w:pPr>
+      <w:bookmarkStart w:id="44" w:name="_Ref508707502"/>
+      <w:bookmarkStart w:id="45" w:name="_Toc524617953"/>
+      <w:r>
+        <w:rPr>
+          <w:lang w:val="es-ES"/>
+        </w:rPr>
+        <w:t>Referencias</w:t>
+      </w:r>
+      <w:bookmarkEnd w:id="45"/>
+    </w:p>
+    <w:p>
+      <w:pPr>
+        <w:rPr>
+          <w:lang w:val="es-ES"/>
+        </w:rPr>
+      </w:pPr>
+      <w:hyperlink r:id="rId26" w:history="1">
+        <w:r>
+          <w:rPr>
+            <w:rStyle w:val="Hyperlink"/>
+            <w:lang w:val="es-ES"/>
+          </w:rPr>
+          <w:t>Estrategias de persistencia</w:t>
+        </w:r>
+      </w:hyperlink>
+    </w:p>
+    <w:p>
+      <w:pPr>
+        <w:rPr>
+          <w:lang w:val="es-ES"/>
+        </w:rPr>
+      </w:pPr>
+      <w:hyperlink r:id="rId27" w:history="1">
+        <w:r>
+          <w:rPr>
+            <w:rStyle w:val="Hyperlink"/>
+            <w:lang w:val="es-ES"/>
+          </w:rPr>
+          <w:t>MapDB</w:t>
+        </w:r>
+      </w:hyperlink>
+    </w:p>
+    <w:p>
+      <w:pPr>
+        <w:rPr>
+          <w:lang w:val="es-ES"/>
+        </w:rPr>
+      </w:pPr>
+    </w:p>
+    <w:p>
+      <w:pPr>
+        <w:rPr>
+          <w:rFonts w:asciiTheme="majorHAnsi" w:eastAsiaTheme="majorEastAsia" w:hAnsiTheme="majorHAnsi" w:cstheme="majorBidi"/>
+          <w:b/>
+          <w:bCs/>
+          <w:color w:val="4F81BD" w:themeColor="accent1"/>
+          <w:sz w:val="26"/>
+          <w:szCs w:val="26"/>
+          <w:lang w:val="es-AR"/>
+        </w:rPr>
+      </w:pPr>
+      <w:r>
+        <w:rPr>
+          <w:lang w:val="es-AR"/>
+        </w:rPr>
+        <w:br w:type="page"/>
+      </w:r>
+    </w:p>
+    <w:p>
+      <w:pPr>
+        <w:pStyle w:val="Heading2"/>
+        <w:rPr>
+          <w:lang w:val="es-AR"/>
+        </w:rPr>
+      </w:pPr>
+      <w:bookmarkStart w:id="46" w:name="_Toc524617954"/>
+      <w:r>
+        <w:rPr>
+          <w:lang w:val="es-AR"/>
+        </w:rPr>
+        <w:lastRenderedPageBreak/>
+        <w:t>Backup de sistema con Amanda</w:t>
+      </w:r>
+      <w:bookmarkEnd w:id="46"/>
+    </w:p>
+    <w:p>
+      <w:pPr>
+        <w:rPr>
+          <w:lang w:val="es-AR"/>
+        </w:rPr>
+      </w:pPr>
+      <w:r>
+        <w:rPr>
+          <w:lang w:val="es-AR"/>
+        </w:rPr>
+        <w:t xml:space="preserve">Amanda permite hacer backups de todo el sistema, para que en caso de falla de la SD donde </w:t>
+      </w:r>
+      <w:proofErr w:type="spellStart"/>
+      <w:r>
+        <w:rPr>
+          <w:lang w:val="es-AR"/>
+        </w:rPr>
+        <w:t>esta</w:t>
+      </w:r>
+      <w:proofErr w:type="spellEnd"/>
+      <w:r>
+        <w:rPr>
+          <w:lang w:val="es-AR"/>
+        </w:rPr>
+        <w:t xml:space="preserve"> montado OpenHABian falle.</w:t>
+      </w:r>
+    </w:p>
+    <w:p>
+      <w:pPr>
+        <w:rPr>
+          <w:lang w:val="es-AR"/>
+        </w:rPr>
+      </w:pPr>
+      <w:r>
+        <w:rPr>
+          <w:lang w:val="es-AR"/>
+        </w:rPr>
+        <w:t>Se aconseja que el tamaño del dispositivo de respaldo sea al menos 2 o 3 veces mayor al del dispositivo de almacenamiento del sistema.</w:t>
+      </w:r>
+    </w:p>
+    <w:p>
+      <w:pPr>
+        <w:rPr>
+          <w:lang w:val="es-AR"/>
+        </w:rPr>
+      </w:pPr>
+      <w:r>
+        <w:rPr>
+          <w:lang w:val="es-AR"/>
+        </w:rPr>
+        <w:t xml:space="preserve">En este caso se utiliza un pendrive (USB </w:t>
+      </w:r>
+      <w:proofErr w:type="spellStart"/>
+      <w:r>
+        <w:rPr>
+          <w:lang w:val="es-AR"/>
+        </w:rPr>
+        <w:t>storage</w:t>
+      </w:r>
+      <w:proofErr w:type="spellEnd"/>
+      <w:r>
+        <w:rPr>
+          <w:lang w:val="es-AR"/>
+        </w:rPr>
+        <w:t xml:space="preserve">) de 32gb </w:t>
+      </w:r>
+      <w:r>
+        <w:rPr>
+          <w:lang w:val="es-AR"/>
+        </w:rPr>
+        <w:t>como dispositivo de respaldo para una SD de 8gb.</w:t>
+      </w:r>
+    </w:p>
+    <w:p>
+      <w:pPr>
+        <w:rPr>
+          <w:lang w:val="es-AR"/>
+        </w:rPr>
+      </w:pPr>
+      <w:r>
+        <w:rPr>
+          <w:lang w:val="es-AR"/>
+        </w:rPr>
+        <w:t>A continuación, se listan los pasos a seguir para configurar Amanda.</w:t>
+      </w:r>
+    </w:p>
+    <w:p>
+      <w:pPr>
+        <w:rPr>
+          <w:b/>
+          <w:lang w:val="es-AR"/>
+        </w:rPr>
+      </w:pPr>
+      <w:r>
+        <w:rPr>
+          <w:b/>
+          <w:lang w:val="es-AR"/>
+        </w:rPr>
+        <w:t>Insertar el pendrive</w:t>
+      </w:r>
+    </w:p>
+    <w:p>
+      <w:pPr>
+        <w:rPr>
+          <w:lang w:val="es-AR"/>
+        </w:rPr>
+      </w:pPr>
+      <w:r>
+        <w:rPr>
+          <w:lang w:val="es-AR"/>
+        </w:rPr>
+        <w:t>El pendrive deberá tener formato. Para formatear una unidad sin formato ver en las referencias.</w:t>
+      </w:r>
+    </w:p>
+    <w:p>
+      <w:pPr>
+        <w:rPr>
+          <w:b/>
+          <w:lang w:val="es-AR"/>
+        </w:rPr>
+      </w:pPr>
+      <w:r>
+        <w:rPr>
+          <w:b/>
+          <w:lang w:val="es-AR"/>
+        </w:rPr>
+        <w:t>Configurar montaje permanente del pendrive</w:t>
+      </w:r>
+    </w:p>
+    <w:p>
+      <w:pPr>
+        <w:rPr>
+          <w:lang w:val="es-AR"/>
+        </w:rPr>
+      </w:pPr>
+      <w:r>
+        <w:rPr>
+          <w:lang w:val="es-AR"/>
+        </w:rPr>
+        <w:t>Luego de insertar el USB buscarlo entre los dispositivos disponibles</w:t>
+      </w:r>
+      <w:r>
+        <w:rPr>
+          <w:lang w:val="es-AR"/>
+        </w:rPr>
+        <w:t>. Para listar los dispositivos:</w:t>
+      </w:r>
+    </w:p>
+    <w:p>
+      <w:pPr>
+        <w:pBdr>
+          <w:top w:val="single" w:sz="6" w:space="11" w:color="CCCCCC"/>
+          <w:left w:val="single" w:sz="6" w:space="11" w:color="CCCCCC"/>
+          <w:bottom w:val="single" w:sz="6" w:space="11" w:color="CCCCCC"/>
+          <w:right w:val="single" w:sz="6" w:space="11" w:color="CCCCCC"/>
+        </w:pBdr>
+        <w:shd w:val="clear" w:color="auto" w:fill="F8F8F8"/>
+        <w:tabs>
+          <w:tab w:val="left" w:pos="916"/>
+          <w:tab w:val="left" w:pos="1832"/>
+          <w:tab w:val="left" w:pos="2748"/>
+          <w:tab w:val="left" w:pos="3664"/>
+          <w:tab w:val="left" w:pos="4580"/>
+          <w:tab w:val="left" w:pos="5496"/>
+          <w:tab w:val="left" w:pos="6412"/>
+          <w:tab w:val="left" w:pos="7328"/>
+          <w:tab w:val="left" w:pos="8244"/>
+          <w:tab w:val="left" w:pos="9160"/>
+          <w:tab w:val="left" w:pos="10076"/>
+          <w:tab w:val="left" w:pos="10992"/>
+          <w:tab w:val="left" w:pos="11908"/>
+          <w:tab w:val="left" w:pos="12824"/>
+          <w:tab w:val="left" w:pos="13740"/>
+          <w:tab w:val="left" w:pos="14656"/>
+        </w:tabs>
+        <w:spacing w:after="0" w:line="240" w:lineRule="auto"/>
+        <w:rPr>
+          <w:rFonts w:ascii="Courier New" w:eastAsia="Times New Roman" w:hAnsi="Courier New" w:cs="Courier New"/>
+          <w:sz w:val="18"/>
+          <w:szCs w:val="27"/>
+          <w:lang w:val="en-US" w:eastAsia="es-AR"/>
+        </w:rPr>
+      </w:pPr>
+      <w:proofErr w:type="spellStart"/>
+      <w:r>
+        <w:rPr>
+          <w:rFonts w:ascii="Courier New" w:eastAsia="Times New Roman" w:hAnsi="Courier New" w:cs="Courier New"/>
+          <w:sz w:val="18"/>
+          <w:szCs w:val="27"/>
+          <w:lang w:val="en-US" w:eastAsia="es-AR"/>
+        </w:rPr>
+        <w:t>sudo</w:t>
+      </w:r>
+      <w:proofErr w:type="spellEnd"/>
+      <w:r>
+        <w:rPr>
+          <w:rFonts w:ascii="Courier New" w:eastAsia="Times New Roman" w:hAnsi="Courier New" w:cs="Courier New"/>
+          <w:sz w:val="18"/>
+          <w:szCs w:val="27"/>
+          <w:lang w:val="en-US" w:eastAsia="es-AR"/>
+        </w:rPr>
+        <w:t xml:space="preserve"> </w:t>
+      </w:r>
+      <w:proofErr w:type="spellStart"/>
+      <w:r>
+        <w:rPr>
+          <w:rFonts w:ascii="Courier New" w:eastAsia="Times New Roman" w:hAnsi="Courier New" w:cs="Courier New"/>
+          <w:sz w:val="18"/>
+          <w:szCs w:val="27"/>
+          <w:lang w:val="en-US" w:eastAsia="es-AR"/>
+        </w:rPr>
+        <w:t>fdisk</w:t>
+      </w:r>
+      <w:proofErr w:type="spellEnd"/>
+      <w:r>
+        <w:rPr>
+          <w:rFonts w:ascii="Courier New" w:eastAsia="Times New Roman" w:hAnsi="Courier New" w:cs="Courier New"/>
+          <w:sz w:val="18"/>
+          <w:szCs w:val="27"/>
+          <w:lang w:val="en-US" w:eastAsia="es-AR"/>
+        </w:rPr>
+        <w:t xml:space="preserve"> -l</w:t>
+      </w:r>
+    </w:p>
+    <w:p>
+      <w:pPr>
+        <w:rPr>
+          <w:lang w:val="en-US"/>
+        </w:rPr>
+      </w:pPr>
+      <w:r>
+        <w:rPr>
+          <w:noProof/>
+        </w:rPr>
+        <mc:AlternateContent>
+          <mc:Choice Requires="wps">
+            <w:drawing>
+              <wp:anchor distT="0" distB="0" distL="114300" distR="114300" simplePos="0" relativeHeight="251659264" behindDoc="0" locked="0" layoutInCell="1" allowOverlap="1" wp14:anchorId="66D98797" wp14:editId="4233A756">
+                <wp:simplePos x="0" y="0"/>
+                <wp:positionH relativeFrom="column">
+                  <wp:posOffset>-22860</wp:posOffset>
+                </wp:positionH>
+                <wp:positionV relativeFrom="paragraph">
+                  <wp:posOffset>1972310</wp:posOffset>
+                </wp:positionV>
+                <wp:extent cx="4686300" cy="495300"/>
+                <wp:effectExtent l="0" t="0" r="19050" b="19050"/>
+                <wp:wrapNone/>
+                <wp:docPr id="8" name="Rectangle 8"/>
+                <wp:cNvGraphicFramePr/>
+                <a:graphic xmlns:a="http://schemas.openxmlformats.org/drawingml/2006/main">
+                  <a:graphicData uri="http://schemas.microsoft.com/office/word/2010/wordprocessingShape">
+                    <wps:wsp>
+                      <wps:cNvSpPr/>
+                      <wps:spPr>
+                        <a:xfrm>
+                          <a:off x="0" y="0"/>
+                          <a:ext cx="4686300" cy="495300"/>
+                        </a:xfrm>
+                        <a:prstGeom prst="rect">
+                          <a:avLst/>
+                        </a:prstGeom>
+                        <a:noFill/>
+                        <a:ln>
+                          <a:solidFill>
+                            <a:srgbClr val="FF0000"/>
+                          </a:solidFill>
+                        </a:ln>
+                      </wps:spPr>
+                      <wps:style>
+                        <a:lnRef idx="2">
+                          <a:schemeClr val="accent1">
+                            <a:shade val="50000"/>
+                          </a:schemeClr>
+                        </a:lnRef>
+                        <a:fillRef idx="1">
+                          <a:schemeClr val="accent1"/>
+                        </a:fillRef>
+                        <a:effectRef idx="0">
+                          <a:schemeClr val="accent1"/>
+                        </a:effectRef>
+                        <a:fontRef idx="minor">
+                          <a:schemeClr val="lt1"/>
+                        </a:fontRef>
+                      </wps:style>
+                      <wps:bodyPr rot="0" spcFirstLastPara="0" vertOverflow="overflow" horzOverflow="overflow" vert="horz" wrap="square" lIns="91440" tIns="45720" rIns="91440" bIns="45720" numCol="1" spcCol="0" rtlCol="0" fromWordArt="0" anchor="ctr" anchorCtr="0" forceAA="0" compatLnSpc="1">
+                        <a:prstTxWarp prst="textNoShape">
+                          <a:avLst/>
+                        </a:prstTxWarp>
+                        <a:noAutofit/>
+                      </wps:bodyPr>
+                    </wps:wsp>
+                  </a:graphicData>
+                </a:graphic>
+              </wp:anchor>
+            </w:drawing>
+          </mc:Choice>
+          <mc:Fallback>
+            <w:pict>
+              <v:rect w14:anchorId="3F7430F7" id="Rectangle 8" o:spid="_x0000_s1026" style="position:absolute;margin-left:-1.8pt;margin-top:155.3pt;width:369pt;height:39pt;z-index:251659264;visibility:visible;mso-wrap-style:square;mso-wrap-distance-left:9pt;mso-wrap-distance-top:0;mso-wrap-distance-right:9pt;mso-wrap-distance-bottom:0;mso-position-horizontal:absolute;mso-position-horizontal-relative:text;mso-position-vertical:absolute;mso-position-vertical-relative:text;v-text-anchor:middle" o:gfxdata="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" filled="f" strokecolor="red" strokeweight="2pt"/>
+            </w:pict>
+          </mc:Fallback>
+        </mc:AlternateContent>
+      </w:r>
+      <w:r>
+        <w:rPr>
+          <w:noProof/>
+        </w:rPr>
+        <w:drawing>
+          <wp:inline distT="0" distB="0" distL="0" distR="0" wp14:anchorId="52A77545" wp14:editId="7D4AA889">
+            <wp:extent cx="5612130" cy="2280285"/>
+            <wp:effectExtent l="152400" t="152400" r="369570" b="367665"/>
+            <wp:docPr id="10" name="Picture 10"/>
+            <wp:cNvGraphicFramePr>
+              <a:graphicFrameLocks xmlns:a="http://schemas.openxmlformats.org/drawingml/2006/main" noChangeAspect="1"/>
+            </wp:cNvGraphicFramePr>
+            <a:graphic xmlns:a="http://schemas.openxmlformats.org/drawingml/2006/main">
+              <a:graphicData uri="http://schemas.openxmlformats.org/drawingml/2006/picture">
+                <pic:pic xmlns:pic="http://schemas.openxmlformats.org/drawingml/2006/picture">
+                  <pic:nvPicPr>
+                    <pic:cNvPr id="1" name=""/>
+                    <pic:cNvPicPr/>
+                  </pic:nvPicPr>
                   <pic:blipFill>
-                    <a:blip r:embed="rId25"/>
+                    <a:blip r:embed="rId28"/>
                     <a:stretch>
                       <a:fillRect/>
                     </a:stretch>
@@ -8633,7 +9397,7 @@
                   <pic:spPr>
                     <a:xfrm>
                       <a:off x="0" y="0"/>
-                      <a:ext cx="4914900" cy="2143125"/>
+                      <a:ext cx="5612130" cy="2280285"/>
                     </a:xfrm>
                     <a:prstGeom prst="rect">
                       <a:avLst/>
@@ -8655,105 +9419,22 @@
           </wp:inline>
         </w:drawing>
       </w:r>
-      <w:r>
-        <w:rPr>
-          <w:lang w:val="es-ES"/>
-        </w:rPr>
-        <w:br/>
-      </w:r>
-    </w:p>
-    <w:p>
-      <w:pPr>
-        <w:pStyle w:val="Heading3"/>
-        <w:rPr>
-          <w:lang w:val="es-ES"/>
-        </w:rPr>
-      </w:pPr>
-      <w:bookmarkStart w:id="43" w:name="_Toc508709854"/>
-      <w:r>
-        <w:rPr>
-          <w:lang w:val="es-ES"/>
-        </w:rPr>
-        <w:lastRenderedPageBreak/>
-        <w:t>Logueo</w:t>
-      </w:r>
-      <w:bookmarkEnd w:id="43"/>
-    </w:p>
-    <w:p>
-      <w:pPr>
-        <w:rPr>
-          <w:lang w:val="es-ES"/>
-        </w:rPr>
-      </w:pPr>
-      <w:r>
-        <w:rPr>
-          <w:lang w:val="es-ES"/>
-        </w:rPr>
-        <w:t xml:space="preserve">Para configurar el logueo, desde la consola </w:t>
-      </w:r>
-      <w:r>
-        <w:rPr>
-          <w:lang w:val="es-ES"/>
-        </w:rPr>
-        <w:t>(</w:t>
-      </w:r>
-      <w:r>
-        <w:rPr>
-          <w:lang w:val="es-ES"/>
-        </w:rPr>
-        <w:fldChar w:fldCharType="begin"/>
-      </w:r>
-      <w:r>
-        <w:rPr>
-          <w:lang w:val="es-ES"/>
-        </w:rPr>
-        <w:instrText xml:space="preserve"> REF _Ref508708603 \h </w:instrText>
-      </w:r>
-      <w:r>
-        <w:rPr>
-          <w:lang w:val="es-ES"/>
-        </w:rPr>
-      </w:r>
-      <w:r>
-        <w:rPr>
-          <w:lang w:val="es-ES"/>
-        </w:rPr>
-        <w:fldChar w:fldCharType="separate"/>
-      </w:r>
-      <w:r>
-        <w:rPr>
-          <w:lang w:val="es-ES"/>
-        </w:rPr>
-        <w:t>Ka</w:t>
-      </w:r>
-      <w:r>
-        <w:rPr>
-          <w:lang w:val="es-ES"/>
-        </w:rPr>
-        <w:t>r</w:t>
-      </w:r>
-      <w:r>
-        <w:rPr>
-          <w:lang w:val="es-ES"/>
-        </w:rPr>
-        <w:t>af)</w:t>
-      </w:r>
-      <w:r>
-        <w:rPr>
-          <w:lang w:val="es-ES"/>
-        </w:rPr>
-        <w:fldChar w:fldCharType="end"/>
-      </w:r>
-      <w:r>
-        <w:rPr>
-          <w:lang w:val="es-ES"/>
-        </w:rPr>
-        <w:t xml:space="preserve"> ingresar el siguiente comando:</w:t>
-      </w:r>
-    </w:p>
-    <w:p>
-      <w:pPr>
-        <w:pStyle w:val="HTMLPreformatted"/>
+    </w:p>
+    <w:p>
+      <w:pPr>
+        <w:rPr>
+          <w:lang w:val="es-AR"/>
+        </w:rPr>
+      </w:pPr>
+      <w:r>
+        <w:rPr>
+          <w:lang w:val="es-AR"/>
+        </w:rPr>
+        <w:t>Buscar el uuid del dispositivo para poder montarlo permanentemente:</w:t>
+      </w:r>
+    </w:p>
+    <w:p>
+      <w:pPr>
         <w:pBdr>
           <w:top w:val="single" w:sz="6" w:space="11" w:color="CCCCCC"/>
           <w:left w:val="single" w:sz="6" w:space="11" w:color="CCCCCC"/>
@@ -8761,44 +9442,672 @@
           <w:right w:val="single" w:sz="6" w:space="11" w:color="CCCCCC"/>
         </w:pBdr>
         <w:shd w:val="clear" w:color="auto" w:fill="F8F8F8"/>
-        <w:rPr>
-          <w:sz w:val="27"/>
+        <w:tabs>
+          <w:tab w:val="left" w:pos="916"/>
+          <w:tab w:val="left" w:pos="1832"/>
+          <w:tab w:val="left" w:pos="2748"/>
+          <w:tab w:val="left" w:pos="3664"/>
+          <w:tab w:val="left" w:pos="4580"/>
+          <w:tab w:val="left" w:pos="5496"/>
+          <w:tab w:val="left" w:pos="6412"/>
+          <w:tab w:val="left" w:pos="7328"/>
+          <w:tab w:val="left" w:pos="8244"/>
+          <w:tab w:val="left" w:pos="9160"/>
+          <w:tab w:val="left" w:pos="10076"/>
+          <w:tab w:val="left" w:pos="10992"/>
+          <w:tab w:val="left" w:pos="11908"/>
+          <w:tab w:val="left" w:pos="12824"/>
+          <w:tab w:val="left" w:pos="13740"/>
+          <w:tab w:val="left" w:pos="14656"/>
+        </w:tabs>
+        <w:spacing w:after="0" w:line="240" w:lineRule="auto"/>
+        <w:rPr>
+          <w:rFonts w:ascii="Courier New" w:eastAsia="Times New Roman" w:hAnsi="Courier New" w:cs="Courier New"/>
+          <w:sz w:val="18"/>
           <w:szCs w:val="27"/>
-          <w:lang w:val="en-US"/>
+          <w:lang w:val="en-US" w:eastAsia="es-AR"/>
+        </w:rPr>
+      </w:pPr>
+      <w:r>
+        <w:rPr>
+          <w:rFonts w:ascii="Courier New" w:eastAsia="Times New Roman" w:hAnsi="Courier New" w:cs="Courier New"/>
+          <w:sz w:val="18"/>
+          <w:szCs w:val="27"/>
+          <w:lang w:val="en-US" w:eastAsia="es-AR"/>
+        </w:rPr>
+        <w:t>ls -l /dev/disk/by-uuid/*</w:t>
+      </w:r>
+    </w:p>
+    <w:p>
+      <w:pPr>
+        <w:rPr>
+          <w:lang w:val="en-US"/>
+        </w:rPr>
+      </w:pPr>
+    </w:p>
+    <w:p>
+      <w:pPr>
+        <w:rPr>
+          <w:lang w:val="es-AR"/>
+        </w:rPr>
+      </w:pPr>
+      <w:r>
+        <w:rPr>
+          <w:noProof/>
+        </w:rPr>
+        <w:lastRenderedPageBreak/>
+        <mc:AlternateContent>
+          <mc:Choice Requires="wps">
+            <w:drawing>
+              <wp:anchor distT="0" distB="0" distL="114300" distR="114300" simplePos="0" relativeHeight="251660288" behindDoc="0" locked="0" layoutInCell="1" allowOverlap="1" wp14:anchorId="3430931F" wp14:editId="4688CFC6">
+                <wp:simplePos x="0" y="0"/>
+                <wp:positionH relativeFrom="page">
+                  <wp:posOffset>3068569</wp:posOffset>
+                </wp:positionH>
+                <wp:positionV relativeFrom="paragraph">
+                  <wp:posOffset>329020</wp:posOffset>
+                </wp:positionV>
+                <wp:extent cx="3248025" cy="280448"/>
+                <wp:effectExtent l="0" t="0" r="28575" b="24765"/>
+                <wp:wrapNone/>
+                <wp:docPr id="9" name="Rectangle 9"/>
+                <wp:cNvGraphicFramePr/>
+                <a:graphic xmlns:a="http://schemas.openxmlformats.org/drawingml/2006/main">
+                  <a:graphicData uri="http://schemas.microsoft.com/office/word/2010/wordprocessingShape">
+                    <wps:wsp>
+                      <wps:cNvSpPr/>
+                      <wps:spPr>
+                        <a:xfrm>
+                          <a:off x="0" y="0"/>
+                          <a:ext cx="3248025" cy="280448"/>
+                        </a:xfrm>
+                        <a:prstGeom prst="rect">
+                          <a:avLst/>
+                        </a:prstGeom>
+                        <a:noFill/>
+                        <a:ln>
+                          <a:solidFill>
+                            <a:srgbClr val="FF0000"/>
+                          </a:solidFill>
+                        </a:ln>
+                      </wps:spPr>
+                      <wps:style>
+                        <a:lnRef idx="2">
+                          <a:schemeClr val="accent1">
+                            <a:shade val="50000"/>
+                          </a:schemeClr>
+                        </a:lnRef>
+                        <a:fillRef idx="1">
+                          <a:schemeClr val="accent1"/>
+                        </a:fillRef>
+                        <a:effectRef idx="0">
+                          <a:schemeClr val="accent1"/>
+                        </a:effectRef>
+                        <a:fontRef idx="minor">
+                          <a:schemeClr val="lt1"/>
+                        </a:fontRef>
+                      </wps:style>
+                      <wps:bodyPr rot="0" spcFirstLastPara="0" vertOverflow="overflow" horzOverflow="overflow" vert="horz" wrap="square" lIns="91440" tIns="45720" rIns="91440" bIns="45720" numCol="1" spcCol="0" rtlCol="0" fromWordArt="0" anchor="ctr" anchorCtr="0" forceAA="0" compatLnSpc="1">
+                        <a:prstTxWarp prst="textNoShape">
+                          <a:avLst/>
+                        </a:prstTxWarp>
+                        <a:noAutofit/>
+                      </wps:bodyPr>
+                    </wps:wsp>
+                  </a:graphicData>
+                </a:graphic>
+                <wp14:sizeRelH relativeFrom="margin">
+                  <wp14:pctWidth>0</wp14:pctWidth>
+                </wp14:sizeRelH>
+                <wp14:sizeRelV relativeFrom="margin">
+                  <wp14:pctHeight>0</wp14:pctHeight>
+                </wp14:sizeRelV>
+              </wp:anchor>
+            </w:drawing>
+          </mc:Choice>
+          <mc:Fallback>
+            <w:pict>
+              <v:rect w14:anchorId="70EF931B" id="Rectangle 9" o:spid="_x0000_s1026" style="position:absolute;margin-left:241.6pt;margin-top:25.9pt;width:255.75pt;height:22.1pt;z-index:251660288;visibility:visible;mso-wrap-style:square;mso-width-percent:0;mso-height-percent:0;mso-wrap-distance-left:9pt;mso-wrap-distance-top:0;mso-wrap-distance-right:9pt;mso-wrap-distance-bottom:0;mso-position-horizontal:absolute;mso-position-horizontal-relative:page;mso-position-vertical:absolute;mso-position-vertical-relative:text;mso-width-percent:0;mso-height-percent:0;mso-width-relative:margin;mso-height-relative:margin;v-text-anchor:middle" o:gfxdata="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" filled="f" strokecolor="red" strokeweight="2pt">
+                <w10:wrap anchorx="page"/>
+              </v:rect>
+            </w:pict>
+          </mc:Fallback>
+        </mc:AlternateContent>
+      </w:r>
+      <w:r>
+        <w:rPr>
+          <w:noProof/>
+        </w:rPr>
+        <w:drawing>
+          <wp:inline distT="0" distB="0" distL="0" distR="0" wp14:anchorId="0997ABA9" wp14:editId="1AA125DF">
+            <wp:extent cx="5474309" cy="581025"/>
+            <wp:effectExtent l="152400" t="171450" r="355600" b="352425"/>
+            <wp:docPr id="7" name="Picture 7"/>
+            <wp:cNvGraphicFramePr>
+              <a:graphicFrameLocks xmlns:a="http://schemas.openxmlformats.org/drawingml/2006/main" noChangeAspect="1"/>
+            </wp:cNvGraphicFramePr>
+            <a:graphic xmlns:a="http://schemas.openxmlformats.org/drawingml/2006/main">
+              <a:graphicData uri="http://schemas.openxmlformats.org/drawingml/2006/picture">
+                <pic:pic xmlns:pic="http://schemas.openxmlformats.org/drawingml/2006/picture">
+                  <pic:nvPicPr>
+                    <pic:cNvPr id="1" name=""/>
+                    <pic:cNvPicPr/>
+                  </pic:nvPicPr>
+                  <pic:blipFill rotWithShape="1">
+                    <a:blip r:embed="rId29"/>
+                    <a:srcRect t="1932" r="19393" b="1"/>
+                    <a:stretch/>
+                  </pic:blipFill>
+                  <pic:spPr bwMode="auto">
+                    <a:xfrm>
+                      <a:off x="0" y="0"/>
+                      <a:ext cx="5551417" cy="589209"/>
+                    </a:xfrm>
+                    <a:prstGeom prst="rect">
+                      <a:avLst/>
+                    </a:prstGeom>
+                    <a:ln>
+                      <a:noFill/>
+                    </a:ln>
+                    <a:effectLst>
+                      <a:outerShdw blurRad="292100" dist="139700" dir="2700000" algn="tl" rotWithShape="0">
+                        <a:srgbClr val="333333">
+                          <a:alpha val="65000"/>
+                        </a:srgbClr>
+                      </a:outerShdw>
+                    </a:effectLst>
+                    <a:extLst>
+                      <a:ext uri="{53640926-AAD7-44D8-BBD7-CCE9431645EC}">
+                        <a14:shadowObscured xmlns:a14="http://schemas.microsoft.com/office/drawing/2010/main"/>
+                      </a:ext>
+                    </a:extLst>
+                  </pic:spPr>
+                </pic:pic>
+              </a:graphicData>
+            </a:graphic>
+          </wp:inline>
+        </w:drawing>
+      </w:r>
+    </w:p>
+    <w:p>
+      <w:pPr>
+        <w:rPr>
+          <w:lang w:val="es-AR"/>
+        </w:rPr>
+      </w:pPr>
+      <w:r>
+        <w:rPr>
+          <w:lang w:val="es-AR"/>
+        </w:rPr>
+        <w:t>Crear el directorio donde se va a montar la unidad elegida</w:t>
+      </w:r>
+    </w:p>
+    <w:p>
+      <w:pPr>
+        <w:pBdr>
+          <w:top w:val="single" w:sz="6" w:space="11" w:color="CCCCCC"/>
+          <w:left w:val="single" w:sz="6" w:space="11" w:color="CCCCCC"/>
+          <w:bottom w:val="single" w:sz="6" w:space="11" w:color="CCCCCC"/>
+          <w:right w:val="single" w:sz="6" w:space="11" w:color="CCCCCC"/>
+        </w:pBdr>
+        <w:shd w:val="clear" w:color="auto" w:fill="F8F8F8"/>
+        <w:tabs>
+          <w:tab w:val="left" w:pos="916"/>
+          <w:tab w:val="left" w:pos="1832"/>
+          <w:tab w:val="left" w:pos="2748"/>
+          <w:tab w:val="left" w:pos="3664"/>
+          <w:tab w:val="left" w:pos="4580"/>
+          <w:tab w:val="left" w:pos="5496"/>
+          <w:tab w:val="left" w:pos="6412"/>
+          <w:tab w:val="left" w:pos="7328"/>
+          <w:tab w:val="left" w:pos="8244"/>
+          <w:tab w:val="left" w:pos="9160"/>
+          <w:tab w:val="left" w:pos="10076"/>
+          <w:tab w:val="left" w:pos="10992"/>
+          <w:tab w:val="left" w:pos="11908"/>
+          <w:tab w:val="left" w:pos="12824"/>
+          <w:tab w:val="left" w:pos="13740"/>
+          <w:tab w:val="left" w:pos="14656"/>
+        </w:tabs>
+        <w:spacing w:after="0" w:line="240" w:lineRule="auto"/>
+        <w:rPr>
+          <w:rFonts w:ascii="Courier New" w:eastAsia="Times New Roman" w:hAnsi="Courier New" w:cs="Courier New"/>
+          <w:sz w:val="18"/>
+          <w:szCs w:val="27"/>
+          <w:lang w:val="en-US" w:eastAsia="es-AR"/>
         </w:rPr>
       </w:pPr>
       <w:proofErr w:type="spellStart"/>
-      <w:proofErr w:type="gramStart"/>
-      <w:r>
-        <w:rPr>
-          <w:rStyle w:val="HTMLCode"/>
-          <w:rFonts w:ascii="Consolas" w:eastAsiaTheme="majorEastAsia" w:hAnsi="Consolas"/>
-          <w:lang w:val="en-US"/>
-        </w:rPr>
-        <w:t>log:set</w:t>
+      <w:r>
+        <w:rPr>
+          <w:rFonts w:ascii="Courier New" w:eastAsia="Times New Roman" w:hAnsi="Courier New" w:cs="Courier New"/>
+          <w:sz w:val="18"/>
+          <w:szCs w:val="27"/>
+          <w:lang w:val="en-US" w:eastAsia="es-AR"/>
+        </w:rPr>
+        <w:t>mkdir</w:t>
       </w:r>
       <w:proofErr w:type="spellEnd"/>
-      <w:proofErr w:type="gramEnd"/>
-      <w:r>
-        <w:rPr>
-          <w:rStyle w:val="HTMLCode"/>
-          <w:rFonts w:ascii="Consolas" w:eastAsiaTheme="majorEastAsia" w:hAnsi="Consolas"/>
-          <w:lang w:val="en-US"/>
+      <w:r>
+        <w:rPr>
+          <w:rFonts w:ascii="Courier New" w:eastAsia="Times New Roman" w:hAnsi="Courier New" w:cs="Courier New"/>
+          <w:sz w:val="18"/>
+          <w:szCs w:val="27"/>
+          <w:lang w:val="en-US" w:eastAsia="es-AR"/>
         </w:rPr>
         <w:t xml:space="preserve"> </w:t>
       </w:r>
       <w:r>
         <w:rPr>
-          <w:rStyle w:val="HTMLCode"/>
-          <w:rFonts w:ascii="Consolas" w:eastAsiaTheme="majorEastAsia" w:hAnsi="Consolas"/>
-          <w:lang w:val="en-US"/>
-        </w:rPr>
-        <w:t>LEVEL</w:t>
-      </w:r>
-      <w:r>
-        <w:rPr>
-          <w:rStyle w:val="HTMLCode"/>
-          <w:rFonts w:ascii="Consolas" w:eastAsiaTheme="majorEastAsia" w:hAnsi="Consolas"/>
+          <w:rFonts w:ascii="Courier New" w:eastAsia="Times New Roman" w:hAnsi="Courier New" w:cs="Courier New"/>
+          <w:sz w:val="18"/>
+          <w:szCs w:val="27"/>
+          <w:lang w:val="en-US" w:eastAsia="es-AR"/>
+        </w:rPr>
+        <w:t>/media/</w:t>
+      </w:r>
+      <w:proofErr w:type="spellStart"/>
+      <w:r>
+        <w:rPr>
+          <w:rFonts w:ascii="Courier New" w:eastAsia="Times New Roman" w:hAnsi="Courier New" w:cs="Courier New"/>
+          <w:sz w:val="18"/>
+          <w:szCs w:val="27"/>
+          <w:lang w:val="en-US" w:eastAsia="es-AR"/>
+        </w:rPr>
+        <w:t>sysback</w:t>
+      </w:r>
+      <w:proofErr w:type="spellEnd"/>
+    </w:p>
+    <w:p>
+      <w:pPr>
+        <w:rPr>
+          <w:lang w:val="en-US"/>
+        </w:rPr>
+      </w:pPr>
+    </w:p>
+    <w:p>
+      <w:pPr>
+        <w:rPr>
+          <w:lang w:val="es-AR"/>
+        </w:rPr>
+      </w:pPr>
+      <w:r>
+        <w:rPr>
+          <w:lang w:val="es-AR"/>
+        </w:rPr>
+        <w:t>Editar el archivo /</w:t>
+      </w:r>
+      <w:proofErr w:type="spellStart"/>
+      <w:r>
+        <w:rPr>
+          <w:lang w:val="es-AR"/>
+        </w:rPr>
+        <w:t>etc</w:t>
+      </w:r>
+      <w:proofErr w:type="spellEnd"/>
+      <w:r>
+        <w:rPr>
+          <w:lang w:val="es-AR"/>
+        </w:rPr>
+        <w:t>/</w:t>
+      </w:r>
+      <w:proofErr w:type="spellStart"/>
+      <w:r>
+        <w:rPr>
+          <w:lang w:val="es-AR"/>
+        </w:rPr>
+        <w:t>fstab</w:t>
+      </w:r>
+      <w:proofErr w:type="spellEnd"/>
+      <w:r>
+        <w:rPr>
+          <w:lang w:val="es-AR"/>
+        </w:rPr>
+        <w:t xml:space="preserve"> ingresando la línea para especificar el montaje de la unidad </w:t>
+      </w:r>
+    </w:p>
+    <w:p>
+      <w:pPr>
+        <w:pBdr>
+          <w:top w:val="single" w:sz="6" w:space="11" w:color="CCCCCC"/>
+          <w:left w:val="single" w:sz="6" w:space="11" w:color="CCCCCC"/>
+          <w:bottom w:val="single" w:sz="6" w:space="11" w:color="CCCCCC"/>
+          <w:right w:val="single" w:sz="6" w:space="11" w:color="CCCCCC"/>
+        </w:pBdr>
+        <w:shd w:val="clear" w:color="auto" w:fill="F8F8F8"/>
+        <w:tabs>
+          <w:tab w:val="left" w:pos="916"/>
+          <w:tab w:val="left" w:pos="1832"/>
+          <w:tab w:val="left" w:pos="2748"/>
+          <w:tab w:val="left" w:pos="3664"/>
+          <w:tab w:val="left" w:pos="4580"/>
+          <w:tab w:val="left" w:pos="5496"/>
+          <w:tab w:val="left" w:pos="6412"/>
+          <w:tab w:val="left" w:pos="7328"/>
+          <w:tab w:val="left" w:pos="8244"/>
+          <w:tab w:val="left" w:pos="9160"/>
+          <w:tab w:val="left" w:pos="10076"/>
+          <w:tab w:val="left" w:pos="10992"/>
+          <w:tab w:val="left" w:pos="11908"/>
+          <w:tab w:val="left" w:pos="12824"/>
+          <w:tab w:val="left" w:pos="13740"/>
+          <w:tab w:val="left" w:pos="14656"/>
+        </w:tabs>
+        <w:spacing w:after="0" w:line="240" w:lineRule="auto"/>
+        <w:rPr>
+          <w:rFonts w:ascii="Courier New" w:eastAsia="Times New Roman" w:hAnsi="Courier New" w:cs="Courier New"/>
+          <w:sz w:val="18"/>
+          <w:szCs w:val="27"/>
+          <w:lang w:val="en-US" w:eastAsia="es-AR"/>
+        </w:rPr>
+      </w:pPr>
+      <w:proofErr w:type="spellStart"/>
+      <w:r>
+        <w:rPr>
+          <w:rFonts w:ascii="Courier New" w:eastAsia="Times New Roman" w:hAnsi="Courier New" w:cs="Courier New"/>
+          <w:sz w:val="18"/>
+          <w:szCs w:val="27"/>
+          <w:lang w:val="en-US" w:eastAsia="es-AR"/>
+        </w:rPr>
+        <w:t>nano</w:t>
+      </w:r>
+      <w:proofErr w:type="spellEnd"/>
+      <w:r>
+        <w:rPr>
+          <w:rFonts w:ascii="Courier New" w:eastAsia="Times New Roman" w:hAnsi="Courier New" w:cs="Courier New"/>
+          <w:sz w:val="18"/>
+          <w:szCs w:val="27"/>
+          <w:lang w:val="en-US" w:eastAsia="es-AR"/>
+        </w:rPr>
+        <w:t xml:space="preserve"> /</w:t>
+      </w:r>
+      <w:proofErr w:type="spellStart"/>
+      <w:r>
+        <w:rPr>
+          <w:rFonts w:ascii="Courier New" w:eastAsia="Times New Roman" w:hAnsi="Courier New" w:cs="Courier New"/>
+          <w:sz w:val="18"/>
+          <w:szCs w:val="27"/>
+          <w:lang w:val="en-US" w:eastAsia="es-AR"/>
+        </w:rPr>
+        <w:t>etc</w:t>
+      </w:r>
+      <w:proofErr w:type="spellEnd"/>
+      <w:r>
+        <w:rPr>
+          <w:rFonts w:ascii="Courier New" w:eastAsia="Times New Roman" w:hAnsi="Courier New" w:cs="Courier New"/>
+          <w:sz w:val="18"/>
+          <w:szCs w:val="27"/>
+          <w:lang w:val="en-US" w:eastAsia="es-AR"/>
+        </w:rPr>
+        <w:t>/</w:t>
+      </w:r>
+      <w:proofErr w:type="spellStart"/>
+      <w:r>
+        <w:rPr>
+          <w:rFonts w:ascii="Courier New" w:eastAsia="Times New Roman" w:hAnsi="Courier New" w:cs="Courier New"/>
+          <w:sz w:val="18"/>
+          <w:szCs w:val="27"/>
+          <w:lang w:val="en-US" w:eastAsia="es-AR"/>
+        </w:rPr>
+        <w:t>fstab</w:t>
+      </w:r>
+      <w:proofErr w:type="spellEnd"/>
+    </w:p>
+    <w:p>
+      <w:pPr>
+        <w:rPr>
+          <w:lang w:val="en-US"/>
+        </w:rPr>
+      </w:pPr>
+    </w:p>
+    <w:p>
+      <w:pPr>
+        <w:rPr>
+          <w:lang w:val="es-AR"/>
+        </w:rPr>
+      </w:pPr>
+      <w:r>
+        <w:rPr>
+          <w:lang w:val="es-AR"/>
+        </w:rPr>
+        <w:t xml:space="preserve">Agregar la siguiente línea </w:t>
+      </w:r>
+    </w:p>
+    <w:p>
+      <w:pPr>
+        <w:pBdr>
+          <w:top w:val="single" w:sz="6" w:space="11" w:color="CCCCCC"/>
+          <w:left w:val="single" w:sz="6" w:space="11" w:color="CCCCCC"/>
+          <w:bottom w:val="single" w:sz="6" w:space="11" w:color="CCCCCC"/>
+          <w:right w:val="single" w:sz="6" w:space="11" w:color="CCCCCC"/>
+        </w:pBdr>
+        <w:shd w:val="clear" w:color="auto" w:fill="F8F8F8"/>
+        <w:tabs>
+          <w:tab w:val="left" w:pos="916"/>
+          <w:tab w:val="left" w:pos="1832"/>
+          <w:tab w:val="left" w:pos="2748"/>
+          <w:tab w:val="left" w:pos="3664"/>
+          <w:tab w:val="left" w:pos="4580"/>
+          <w:tab w:val="left" w:pos="5496"/>
+          <w:tab w:val="left" w:pos="6412"/>
+          <w:tab w:val="left" w:pos="7328"/>
+          <w:tab w:val="left" w:pos="8244"/>
+          <w:tab w:val="left" w:pos="9160"/>
+          <w:tab w:val="left" w:pos="10076"/>
+          <w:tab w:val="left" w:pos="10992"/>
+          <w:tab w:val="left" w:pos="11908"/>
+          <w:tab w:val="left" w:pos="12824"/>
+          <w:tab w:val="left" w:pos="13740"/>
+          <w:tab w:val="left" w:pos="14656"/>
+        </w:tabs>
+        <w:spacing w:after="0" w:line="240" w:lineRule="auto"/>
+        <w:rPr>
+          <w:rFonts w:ascii="Courier New" w:eastAsia="Times New Roman" w:hAnsi="Courier New" w:cs="Courier New"/>
+          <w:sz w:val="18"/>
+          <w:szCs w:val="27"/>
+          <w:lang w:val="en-US" w:eastAsia="es-AR"/>
+        </w:rPr>
+      </w:pPr>
+      <w:r>
+        <w:rPr>
+          <w:rFonts w:ascii="Courier New" w:eastAsia="Times New Roman" w:hAnsi="Courier New" w:cs="Courier New"/>
+          <w:sz w:val="18"/>
+          <w:szCs w:val="27"/>
+          <w:lang w:val="en-US" w:eastAsia="es-AR"/>
+        </w:rPr>
+        <w:t>/dev/sd</w:t>
+      </w:r>
+      <w:r>
+        <w:rPr>
+          <w:rFonts w:ascii="Courier New" w:eastAsia="Times New Roman" w:hAnsi="Courier New" w:cs="Courier New"/>
+          <w:sz w:val="18"/>
+          <w:szCs w:val="27"/>
+          <w:lang w:val="en-US" w:eastAsia="es-AR"/>
+        </w:rPr>
+        <w:t>a</w:t>
+      </w:r>
+      <w:r>
+        <w:rPr>
+          <w:rFonts w:ascii="Courier New" w:eastAsia="Times New Roman" w:hAnsi="Courier New" w:cs="Courier New"/>
+          <w:sz w:val="18"/>
+          <w:szCs w:val="27"/>
+          <w:lang w:val="en-US" w:eastAsia="es-AR"/>
+        </w:rPr>
+        <w:t>1       /media/</w:t>
+      </w:r>
+      <w:proofErr w:type="spellStart"/>
+      <w:r>
+        <w:rPr>
+          <w:rFonts w:ascii="Courier New" w:eastAsia="Times New Roman" w:hAnsi="Courier New" w:cs="Courier New"/>
+          <w:sz w:val="18"/>
+          <w:szCs w:val="27"/>
+          <w:lang w:val="en-US" w:eastAsia="es-AR"/>
+        </w:rPr>
+        <w:t>sysback</w:t>
+      </w:r>
+      <w:proofErr w:type="spellEnd"/>
+      <w:r>
+        <w:rPr>
+          <w:rFonts w:ascii="Courier New" w:eastAsia="Times New Roman" w:hAnsi="Courier New" w:cs="Courier New"/>
+          <w:sz w:val="18"/>
+          <w:szCs w:val="27"/>
+          <w:lang w:val="en-US" w:eastAsia="es-AR"/>
+        </w:rPr>
+        <w:t xml:space="preserve">           </w:t>
+      </w:r>
+      <w:proofErr w:type="spellStart"/>
+      <w:r>
+        <w:rPr>
+          <w:rFonts w:ascii="Courier New" w:eastAsia="Times New Roman" w:hAnsi="Courier New" w:cs="Courier New"/>
+          <w:sz w:val="18"/>
+          <w:szCs w:val="27"/>
+          <w:lang w:val="en-US" w:eastAsia="es-AR"/>
+        </w:rPr>
+        <w:t>vfat</w:t>
+      </w:r>
+      <w:proofErr w:type="spellEnd"/>
+      <w:r>
+        <w:rPr>
+          <w:rFonts w:ascii="Courier New" w:eastAsia="Times New Roman" w:hAnsi="Courier New" w:cs="Courier New"/>
+          <w:sz w:val="18"/>
+          <w:szCs w:val="27"/>
+          <w:lang w:val="en-US" w:eastAsia="es-AR"/>
+        </w:rPr>
+        <w:t xml:space="preserve">    defaults        0       0</w:t>
+      </w:r>
+    </w:p>
+    <w:p>
+      <w:pPr>
+        <w:rPr>
+          <w:lang w:val="en-US"/>
+        </w:rPr>
+      </w:pPr>
+    </w:p>
+    <w:p>
+      <w:pPr>
+        <w:rPr>
+          <w:b/>
+          <w:lang w:val="es-AR"/>
+        </w:rPr>
+      </w:pPr>
+      <w:r>
+        <w:rPr>
+          <w:b/>
+          <w:lang w:val="es-AR"/>
+        </w:rPr>
+        <w:t>Instalar Amanda utilizando openhabian-config</w:t>
+      </w:r>
+    </w:p>
+    <w:p>
+      <w:pPr>
+        <w:pBdr>
+          <w:top w:val="single" w:sz="6" w:space="11" w:color="CCCCCC"/>
+          <w:left w:val="single" w:sz="6" w:space="11" w:color="CCCCCC"/>
+          <w:bottom w:val="single" w:sz="6" w:space="11" w:color="CCCCCC"/>
+          <w:right w:val="single" w:sz="6" w:space="11" w:color="CCCCCC"/>
+        </w:pBdr>
+        <w:shd w:val="clear" w:color="auto" w:fill="F8F8F8"/>
+        <w:tabs>
+          <w:tab w:val="left" w:pos="916"/>
+          <w:tab w:val="left" w:pos="1832"/>
+          <w:tab w:val="left" w:pos="2748"/>
+          <w:tab w:val="left" w:pos="3664"/>
+          <w:tab w:val="left" w:pos="4580"/>
+          <w:tab w:val="left" w:pos="5496"/>
+          <w:tab w:val="left" w:pos="6412"/>
+          <w:tab w:val="left" w:pos="7328"/>
+          <w:tab w:val="left" w:pos="8244"/>
+          <w:tab w:val="left" w:pos="9160"/>
+          <w:tab w:val="left" w:pos="10076"/>
+          <w:tab w:val="left" w:pos="10992"/>
+          <w:tab w:val="left" w:pos="11908"/>
+          <w:tab w:val="left" w:pos="12824"/>
+          <w:tab w:val="left" w:pos="13740"/>
+          <w:tab w:val="left" w:pos="14656"/>
+        </w:tabs>
+        <w:spacing w:after="0" w:line="240" w:lineRule="auto"/>
+        <w:rPr>
+          <w:rFonts w:ascii="Courier New" w:eastAsia="Times New Roman" w:hAnsi="Courier New" w:cs="Courier New"/>
+          <w:sz w:val="18"/>
+          <w:szCs w:val="27"/>
+          <w:lang w:val="en-US" w:eastAsia="es-AR"/>
+        </w:rPr>
+      </w:pPr>
+      <w:proofErr w:type="spellStart"/>
+      <w:r>
+        <w:rPr>
+          <w:rFonts w:ascii="Courier New" w:eastAsia="Times New Roman" w:hAnsi="Courier New" w:cs="Courier New"/>
+          <w:sz w:val="18"/>
+          <w:szCs w:val="27"/>
+          <w:lang w:val="en-US" w:eastAsia="es-AR"/>
+        </w:rPr>
+        <w:t>sudo</w:t>
+      </w:r>
+      <w:proofErr w:type="spellEnd"/>
+      <w:r>
+        <w:rPr>
+          <w:rFonts w:ascii="Courier New" w:eastAsia="Times New Roman" w:hAnsi="Courier New" w:cs="Courier New"/>
+          <w:sz w:val="18"/>
+          <w:szCs w:val="27"/>
+          <w:lang w:val="en-US" w:eastAsia="es-AR"/>
+        </w:rPr>
+        <w:t xml:space="preserve"> openhabian-config</w:t>
+      </w:r>
+    </w:p>
+    <w:p>
+      <w:pPr>
+        <w:rPr>
+          <w:lang w:val="en-US"/>
+        </w:rPr>
+      </w:pPr>
+    </w:p>
+    <w:p>
+      <w:pPr>
+        <w:rPr>
+          <w:rFonts w:ascii="Courier New" w:eastAsia="Times New Roman" w:hAnsi="Courier New" w:cs="Courier New"/>
+          <w:sz w:val="18"/>
+          <w:szCs w:val="27"/>
+          <w:lang w:val="en-US" w:eastAsia="es-AR"/>
+        </w:rPr>
+      </w:pPr>
+      <w:proofErr w:type="spellStart"/>
+      <w:r>
+        <w:rPr>
+          <w:lang w:val="en-US"/>
+        </w:rPr>
+        <w:t>Ingresar</w:t>
+      </w:r>
+      <w:proofErr w:type="spellEnd"/>
+      <w:r>
+        <w:rPr>
+          <w:lang w:val="en-US"/>
+        </w:rPr>
+        <w:t xml:space="preserve"> una </w:t>
+      </w:r>
+      <w:proofErr w:type="spellStart"/>
+      <w:r>
+        <w:rPr>
+          <w:lang w:val="en-US"/>
+        </w:rPr>
+        <w:t>contraseña</w:t>
+      </w:r>
+      <w:proofErr w:type="spellEnd"/>
+      <w:r>
+        <w:rPr>
+          <w:lang w:val="en-US"/>
+        </w:rPr>
+        <w:t xml:space="preserve">. Se </w:t>
+      </w:r>
+      <w:proofErr w:type="spellStart"/>
+      <w:r>
+        <w:rPr>
+          <w:lang w:val="en-US"/>
+        </w:rPr>
+        <w:t>sugiere</w:t>
+      </w:r>
+      <w:proofErr w:type="spellEnd"/>
+      <w:r>
+        <w:rPr>
           <w:lang w:val="en-US"/>
         </w:rPr>
         <w:t xml:space="preserve"> </w:t>
@@ -8806,86 +10115,321 @@
       <w:proofErr w:type="spellStart"/>
       <w:r>
         <w:rPr>
-          <w:rStyle w:val="HTMLCode"/>
-          <w:rFonts w:ascii="Consolas" w:eastAsiaTheme="majorEastAsia" w:hAnsi="Consolas"/>
-          <w:lang w:val="en-US"/>
-        </w:rPr>
-        <w:t>org.openhab.persistence.mapdb</w:t>
+          <w:lang w:val="en-US"/>
+        </w:rPr>
+        <w:t>utilizar</w:t>
       </w:r>
       <w:proofErr w:type="spellEnd"/>
-    </w:p>
-    <w:p>
-      <w:pPr>
-        <w:rPr>
-          <w:lang w:val="es-ES"/>
-        </w:rPr>
-      </w:pPr>
-      <w:r>
-        <w:rPr>
-          <w:lang w:val="es-ES"/>
-        </w:rPr>
-        <w:t>Donde LEVEL puede ser c</w:t>
-      </w:r>
-      <w:r>
-        <w:rPr>
-          <w:lang w:val="es-ES"/>
-        </w:rPr>
-        <w:t xml:space="preserve">ualquier nivel de logueo que se desee. </w:t>
-      </w:r>
-    </w:p>
-    <w:p>
-      <w:pPr>
-        <w:pStyle w:val="Heading3"/>
-        <w:rPr>
-          <w:lang w:val="es-ES"/>
-        </w:rPr>
-      </w:pPr>
-      <w:bookmarkStart w:id="44" w:name="_Ref508707502"/>
-      <w:bookmarkStart w:id="45" w:name="_Toc508709855"/>
-      <w:r>
-        <w:rPr>
-          <w:lang w:val="es-ES"/>
-        </w:rPr>
-        <w:t>Referencias</w:t>
-      </w:r>
-      <w:bookmarkEnd w:id="45"/>
-    </w:p>
-    <w:p>
-      <w:pPr>
-        <w:rPr>
-          <w:lang w:val="es-ES"/>
-        </w:rPr>
-      </w:pPr>
-      <w:hyperlink r:id="rId26" w:history="1">
-        <w:r>
-          <w:rPr>
-            <w:rStyle w:val="Hyperlink"/>
-            <w:lang w:val="es-ES"/>
-          </w:rPr>
-          <w:t>Estrategias de persistencia</w:t>
-        </w:r>
-      </w:hyperlink>
-    </w:p>
-    <w:p>
-      <w:pPr>
-        <w:rPr>
-          <w:lang w:val="es-ES"/>
-        </w:rPr>
-      </w:pPr>
-      <w:hyperlink r:id="rId27" w:history="1">
-        <w:r>
-          <w:rPr>
-            <w:rStyle w:val="Hyperlink"/>
-            <w:lang w:val="es-ES"/>
-          </w:rPr>
-          <w:t>MapDB</w:t>
-        </w:r>
-      </w:hyperlink>
-    </w:p>
-    <w:p>
-      <w:pPr>
-        <w:rPr>
-          <w:lang w:val="es-ES"/>
+      <w:r>
+        <w:rPr>
+          <w:lang w:val="en-US"/>
+        </w:rPr>
+        <w:t xml:space="preserve"> la </w:t>
+      </w:r>
+      <w:proofErr w:type="spellStart"/>
+      <w:r>
+        <w:rPr>
+          <w:lang w:val="en-US"/>
+        </w:rPr>
+        <w:t>misma</w:t>
+      </w:r>
+      <w:proofErr w:type="spellEnd"/>
+      <w:r>
+        <w:rPr>
+          <w:lang w:val="en-US"/>
+        </w:rPr>
+        <w:t xml:space="preserve"> que para el </w:t>
+      </w:r>
+      <w:proofErr w:type="spellStart"/>
+      <w:r>
+        <w:rPr>
+          <w:lang w:val="en-US"/>
+        </w:rPr>
+        <w:t>usuario</w:t>
+      </w:r>
+      <w:proofErr w:type="spellEnd"/>
+      <w:r>
+        <w:rPr>
+          <w:lang w:val="en-US"/>
+        </w:rPr>
+        <w:t xml:space="preserve"> del </w:t>
+      </w:r>
+      <w:proofErr w:type="spellStart"/>
+      <w:r>
+        <w:rPr>
+          <w:lang w:val="en-US"/>
+        </w:rPr>
+        <w:t>sistema</w:t>
+      </w:r>
+      <w:proofErr w:type="spellEnd"/>
+      <w:r>
+        <w:rPr>
+          <w:lang w:val="en-US"/>
+        </w:rPr>
+        <w:t xml:space="preserve"> (</w:t>
+      </w:r>
+      <w:proofErr w:type="spellStart"/>
+      <w:r>
+        <w:rPr>
+          <w:lang w:val="en-US"/>
+        </w:rPr>
+        <w:t>openhabian</w:t>
+      </w:r>
+      <w:proofErr w:type="spellEnd"/>
+      <w:r>
+        <w:rPr>
+          <w:lang w:val="en-US"/>
+        </w:rPr>
+        <w:t>).</w:t>
+      </w:r>
+    </w:p>
+    <w:p>
+      <w:pPr>
+        <w:pBdr>
+          <w:top w:val="single" w:sz="6" w:space="11" w:color="CCCCCC"/>
+          <w:left w:val="single" w:sz="6" w:space="11" w:color="CCCCCC"/>
+          <w:bottom w:val="single" w:sz="6" w:space="11" w:color="CCCCCC"/>
+          <w:right w:val="single" w:sz="6" w:space="11" w:color="CCCCCC"/>
+        </w:pBdr>
+        <w:shd w:val="clear" w:color="auto" w:fill="F8F8F8"/>
+        <w:tabs>
+          <w:tab w:val="left" w:pos="916"/>
+          <w:tab w:val="left" w:pos="1832"/>
+          <w:tab w:val="left" w:pos="2748"/>
+          <w:tab w:val="left" w:pos="3664"/>
+          <w:tab w:val="left" w:pos="4580"/>
+          <w:tab w:val="left" w:pos="5496"/>
+          <w:tab w:val="left" w:pos="6412"/>
+          <w:tab w:val="left" w:pos="7328"/>
+          <w:tab w:val="left" w:pos="8244"/>
+          <w:tab w:val="left" w:pos="9160"/>
+          <w:tab w:val="left" w:pos="10076"/>
+          <w:tab w:val="left" w:pos="10992"/>
+          <w:tab w:val="left" w:pos="11908"/>
+          <w:tab w:val="left" w:pos="12824"/>
+          <w:tab w:val="left" w:pos="13740"/>
+          <w:tab w:val="left" w:pos="14656"/>
+        </w:tabs>
+        <w:spacing w:after="0" w:line="240" w:lineRule="auto"/>
+        <w:rPr>
+          <w:rFonts w:ascii="Courier New" w:eastAsia="Times New Roman" w:hAnsi="Courier New" w:cs="Courier New"/>
+          <w:sz w:val="18"/>
+          <w:szCs w:val="27"/>
+          <w:lang w:val="en-US" w:eastAsia="es-AR"/>
+        </w:rPr>
+      </w:pPr>
+      <w:proofErr w:type="spellStart"/>
+      <w:r>
+        <w:rPr>
+          <w:rFonts w:ascii="Courier New" w:eastAsia="Times New Roman" w:hAnsi="Courier New" w:cs="Courier New"/>
+          <w:sz w:val="18"/>
+          <w:szCs w:val="27"/>
+          <w:lang w:val="en-US" w:eastAsia="es-AR"/>
+        </w:rPr>
+        <w:t>mypass</w:t>
+      </w:r>
+      <w:proofErr w:type="spellEnd"/>
+    </w:p>
+    <w:p>
+      <w:pPr>
+        <w:rPr>
+          <w:lang w:val="en-US"/>
+        </w:rPr>
+      </w:pPr>
+    </w:p>
+    <w:p>
+      <w:pPr>
+        <w:rPr>
+          <w:lang w:val="en-US"/>
+        </w:rPr>
+      </w:pPr>
+      <w:proofErr w:type="spellStart"/>
+      <w:r>
+        <w:rPr>
+          <w:lang w:val="en-US"/>
+        </w:rPr>
+        <w:t>Ingresar</w:t>
+      </w:r>
+      <w:proofErr w:type="spellEnd"/>
+      <w:r>
+        <w:rPr>
+          <w:lang w:val="en-US"/>
+        </w:rPr>
+        <w:t xml:space="preserve"> el </w:t>
+      </w:r>
+      <w:proofErr w:type="spellStart"/>
+      <w:r>
+        <w:rPr>
+          <w:lang w:val="en-US"/>
+        </w:rPr>
+        <w:t>directorio</w:t>
+      </w:r>
+      <w:proofErr w:type="spellEnd"/>
+      <w:r>
+        <w:rPr>
+          <w:lang w:val="en-US"/>
+        </w:rPr>
+        <w:t xml:space="preserve"> </w:t>
+      </w:r>
+      <w:proofErr w:type="spellStart"/>
+      <w:r>
+        <w:rPr>
+          <w:lang w:val="en-US"/>
+        </w:rPr>
+        <w:t>destino</w:t>
+      </w:r>
+      <w:proofErr w:type="spellEnd"/>
+      <w:r>
+        <w:rPr>
+          <w:lang w:val="en-US"/>
+        </w:rPr>
+        <w:t xml:space="preserve">. Este </w:t>
+      </w:r>
+      <w:proofErr w:type="spellStart"/>
+      <w:r>
+        <w:rPr>
+          <w:lang w:val="en-US"/>
+        </w:rPr>
+        <w:t>directorio</w:t>
+      </w:r>
+      <w:proofErr w:type="spellEnd"/>
+      <w:r>
+        <w:rPr>
+          <w:lang w:val="en-US"/>
+        </w:rPr>
+        <w:t xml:space="preserve"> es </w:t>
+      </w:r>
+      <w:proofErr w:type="spellStart"/>
+      <w:r>
+        <w:rPr>
+          <w:lang w:val="en-US"/>
+        </w:rPr>
+        <w:t>en</w:t>
+      </w:r>
+      <w:proofErr w:type="spellEnd"/>
+      <w:r>
+        <w:rPr>
+          <w:lang w:val="en-US"/>
+        </w:rPr>
+        <w:t xml:space="preserve"> </w:t>
+      </w:r>
+      <w:proofErr w:type="spellStart"/>
+      <w:r>
+        <w:rPr>
+          <w:lang w:val="en-US"/>
+        </w:rPr>
+        <w:t>donde</w:t>
+      </w:r>
+      <w:proofErr w:type="spellEnd"/>
+      <w:r>
+        <w:rPr>
+          <w:lang w:val="en-US"/>
+        </w:rPr>
+        <w:t xml:space="preserve"> se </w:t>
+      </w:r>
+      <w:proofErr w:type="spellStart"/>
+      <w:r>
+        <w:rPr>
+          <w:lang w:val="en-US"/>
+        </w:rPr>
+        <w:t>monto</w:t>
+      </w:r>
+      <w:proofErr w:type="spellEnd"/>
+      <w:r>
+        <w:rPr>
+          <w:lang w:val="en-US"/>
+        </w:rPr>
+        <w:t xml:space="preserve"> la </w:t>
+      </w:r>
+      <w:proofErr w:type="spellStart"/>
+      <w:r>
+        <w:rPr>
+          <w:lang w:val="en-US"/>
+        </w:rPr>
+        <w:t>unidad</w:t>
+      </w:r>
+      <w:proofErr w:type="spellEnd"/>
+      <w:r>
+        <w:rPr>
+          <w:lang w:val="en-US"/>
+        </w:rPr>
+        <w:t xml:space="preserve"> de </w:t>
+      </w:r>
+      <w:proofErr w:type="spellStart"/>
+      <w:r>
+        <w:rPr>
+          <w:lang w:val="en-US"/>
+        </w:rPr>
+        <w:t>respaldo</w:t>
+      </w:r>
+      <w:proofErr w:type="spellEnd"/>
+      <w:r>
+        <w:rPr>
+          <w:lang w:val="en-US"/>
+        </w:rPr>
+        <w:t>.</w:t>
+      </w:r>
+    </w:p>
+    <w:p>
+      <w:pPr>
+        <w:pBdr>
+          <w:top w:val="single" w:sz="6" w:space="11" w:color="CCCCCC"/>
+          <w:left w:val="single" w:sz="6" w:space="11" w:color="CCCCCC"/>
+          <w:bottom w:val="single" w:sz="6" w:space="11" w:color="CCCCCC"/>
+          <w:right w:val="single" w:sz="6" w:space="11" w:color="CCCCCC"/>
+        </w:pBdr>
+        <w:shd w:val="clear" w:color="auto" w:fill="F8F8F8"/>
+        <w:tabs>
+          <w:tab w:val="left" w:pos="916"/>
+          <w:tab w:val="left" w:pos="1832"/>
+          <w:tab w:val="left" w:pos="2748"/>
+          <w:tab w:val="left" w:pos="3664"/>
+          <w:tab w:val="left" w:pos="4580"/>
+          <w:tab w:val="left" w:pos="5496"/>
+          <w:tab w:val="left" w:pos="6412"/>
+          <w:tab w:val="left" w:pos="7328"/>
+          <w:tab w:val="left" w:pos="8244"/>
+          <w:tab w:val="left" w:pos="9160"/>
+          <w:tab w:val="left" w:pos="10076"/>
+          <w:tab w:val="left" w:pos="10992"/>
+          <w:tab w:val="left" w:pos="11908"/>
+          <w:tab w:val="left" w:pos="12824"/>
+          <w:tab w:val="left" w:pos="13740"/>
+          <w:tab w:val="left" w:pos="14656"/>
+        </w:tabs>
+        <w:spacing w:after="0" w:line="240" w:lineRule="auto"/>
+        <w:rPr>
+          <w:rFonts w:ascii="Courier New" w:eastAsia="Times New Roman" w:hAnsi="Courier New" w:cs="Courier New"/>
+          <w:sz w:val="18"/>
+          <w:szCs w:val="27"/>
+          <w:lang w:val="en-US" w:eastAsia="es-AR"/>
+        </w:rPr>
+      </w:pPr>
+      <w:r>
+        <w:rPr>
+          <w:rFonts w:ascii="Courier New" w:eastAsia="Times New Roman" w:hAnsi="Courier New" w:cs="Courier New"/>
+          <w:sz w:val="18"/>
+          <w:szCs w:val="27"/>
+          <w:lang w:val="en-US" w:eastAsia="es-AR"/>
+        </w:rPr>
+        <w:t>/media/</w:t>
+      </w:r>
+      <w:proofErr w:type="spellStart"/>
+      <w:r>
+        <w:rPr>
+          <w:rFonts w:ascii="Courier New" w:eastAsia="Times New Roman" w:hAnsi="Courier New" w:cs="Courier New"/>
+          <w:sz w:val="18"/>
+          <w:szCs w:val="27"/>
+          <w:lang w:val="en-US" w:eastAsia="es-AR"/>
+        </w:rPr>
+        <w:t>sysback</w:t>
+      </w:r>
+      <w:proofErr w:type="spellEnd"/>
+    </w:p>
+    <w:p>
+      <w:pPr>
+        <w:rPr>
+          <w:lang w:val="en-US"/>
         </w:rPr>
       </w:pPr>
     </w:p>
@@ -8910,17 +10454,99 @@
     </w:p>
     <w:p>
       <w:pPr>
+        <w:pStyle w:val="Heading3"/>
+        <w:rPr>
+          <w:lang w:val="es-ES"/>
+        </w:rPr>
+      </w:pPr>
+      <w:bookmarkStart w:id="47" w:name="_Toc524617955"/>
+      <w:r>
+        <w:rPr>
+          <w:lang w:val="es-ES"/>
+        </w:rPr>
+        <w:lastRenderedPageBreak/>
+        <w:t>Referencias</w:t>
+      </w:r>
+      <w:bookmarkEnd w:id="47"/>
+    </w:p>
+    <w:p>
+      <w:pPr>
+        <w:spacing w:after="0"/>
+        <w:rPr>
+          <w:lang w:val="es-ES"/>
+        </w:rPr>
+      </w:pPr>
+      <w:proofErr w:type="spellStart"/>
+      <w:r>
+        <w:rPr>
+          <w:lang w:val="es-ES"/>
+        </w:rPr>
+        <w:t>Github</w:t>
+      </w:r>
+      <w:proofErr w:type="spellEnd"/>
+      <w:r>
+        <w:rPr>
+          <w:lang w:val="es-ES"/>
+        </w:rPr>
+        <w:t xml:space="preserve"> </w:t>
+      </w:r>
+      <w:proofErr w:type="spellStart"/>
+      <w:r>
+        <w:rPr>
+          <w:lang w:val="es-ES"/>
+        </w:rPr>
+        <w:t>amanda</w:t>
+      </w:r>
+      <w:proofErr w:type="spellEnd"/>
+    </w:p>
+    <w:p>
+      <w:pPr>
+        <w:spacing w:after="0"/>
+        <w:rPr>
+          <w:lang w:val="es-ES"/>
+        </w:rPr>
+      </w:pPr>
+      <w:r>
+        <w:rPr>
+          <w:lang w:val="es-ES"/>
+        </w:rPr>
+        <w:t xml:space="preserve">Montar unidad </w:t>
+      </w:r>
+    </w:p>
+    <w:p>
+      <w:pPr>
+        <w:spacing w:after="0"/>
+        <w:rPr>
+          <w:lang w:val="es-ES"/>
+        </w:rPr>
+      </w:pPr>
+      <w:r>
+        <w:rPr>
+          <w:lang w:val="es-ES"/>
+        </w:rPr>
+        <w:t>Formatear unidad</w:t>
+      </w:r>
+    </w:p>
+    <w:p>
+      <w:pPr>
+        <w:spacing w:after="0"/>
+        <w:rPr>
+          <w:lang w:val="es-ES"/>
+        </w:rPr>
+      </w:pPr>
+    </w:p>
+    <w:p>
+      <w:pPr>
         <w:pStyle w:val="Heading2"/>
         <w:rPr>
           <w:lang w:val="es-ES"/>
         </w:rPr>
       </w:pPr>
-      <w:bookmarkStart w:id="46" w:name="_Toc508709856"/>
-      <w:r>
-        <w:rPr>
-          <w:lang w:val="es-ES"/>
-        </w:rPr>
-        <w:lastRenderedPageBreak/>
+      <w:bookmarkStart w:id="48" w:name="_Toc524617956"/>
+      <w:r>
+        <w:rPr>
+          <w:lang w:val="es-ES"/>
+        </w:rPr>
         <w:t>Automación</w:t>
       </w:r>
       <w:r>
@@ -8936,7 +10562,7 @@
         <w:t>reglas</w:t>
       </w:r>
       <w:bookmarkEnd w:id="44"/>
-      <w:bookmarkEnd w:id="46"/>
+      <w:bookmarkEnd w:id="48"/>
     </w:p>
     <w:p>
       <w:pPr>
@@ -8945,14 +10571,14 @@
           <w:lang w:val="es-ES"/>
         </w:rPr>
       </w:pPr>
-      <w:bookmarkStart w:id="47" w:name="_Toc508709857"/>
+      <w:bookmarkStart w:id="49" w:name="_Toc524617957"/>
       <w:r>
         <w:rPr>
           <w:lang w:val="es-ES"/>
         </w:rPr>
         <w:t>Introducción</w:t>
       </w:r>
-      <w:bookmarkEnd w:id="47"/>
+      <w:bookmarkEnd w:id="49"/>
     </w:p>
     <w:p>
       <w:pPr>
@@ -9105,14 +10731,14 @@
       <w:pPr>
         <w:pStyle w:val="Heading3"/>
       </w:pPr>
-      <w:bookmarkStart w:id="48" w:name="_Toc508709858"/>
+      <w:bookmarkStart w:id="50" w:name="_Toc524617958"/>
       <w:r>
         <w:rPr>
           <w:lang w:val="es-ES"/>
         </w:rPr>
         <w:t>Crear una regla</w:t>
       </w:r>
-      <w:bookmarkEnd w:id="48"/>
+      <w:bookmarkEnd w:id="50"/>
     </w:p>
     <w:p>
       <w:pPr>
@@ -9321,14 +10947,14 @@
           <w:lang w:val="es-ES"/>
         </w:rPr>
       </w:pPr>
-      <w:bookmarkStart w:id="49" w:name="_Toc508709859"/>
+      <w:bookmarkStart w:id="51" w:name="_Toc524617959"/>
       <w:r>
         <w:rPr>
           <w:lang w:val="es-ES"/>
         </w:rPr>
         <w:t>Ejemplo de regla</w:t>
       </w:r>
-      <w:bookmarkEnd w:id="49"/>
+      <w:bookmarkEnd w:id="51"/>
     </w:p>
     <w:p>
       <w:pPr>
@@ -9523,7 +11149,7 @@
           <w:lang w:val="en-US"/>
         </w:rPr>
       </w:pPr>
-      <w:bookmarkStart w:id="50" w:name="_Toc508709860"/>
+      <w:bookmarkStart w:id="52" w:name="_Toc524617960"/>
       <w:proofErr w:type="spellStart"/>
       <w:r>
         <w:rPr>
@@ -9531,7 +11157,7 @@
         </w:rPr>
         <w:t>Referencias</w:t>
       </w:r>
-      <w:bookmarkEnd w:id="50"/>
+      <w:bookmarkEnd w:id="52"/>
       <w:proofErr w:type="spellEnd"/>
     </w:p>
     <w:p>
@@ -9558,7 +11184,7 @@
           <w:lang w:val="en-US"/>
         </w:rPr>
       </w:pPr>
-      <w:hyperlink r:id="rId28" w:history="1">
+      <w:hyperlink r:id="rId30" w:history="1">
         <w:r>
           <w:rPr>
             <w:rStyle w:val="Hyperlink"/>
@@ -9625,7 +11251,7 @@
           <w:lang w:val="en-US"/>
         </w:rPr>
       </w:pPr>
-      <w:hyperlink r:id="rId29" w:history="1">
+      <w:hyperlink r:id="rId31" w:history="1">
         <w:r>
           <w:rPr>
             <w:rStyle w:val="Hyperlink"/>
@@ -9716,7 +11342,7 @@
           <w:lang w:val="en-US"/>
         </w:rPr>
       </w:pPr>
-      <w:hyperlink r:id="rId30" w:anchor="create-log-entries-in-rules" w:history="1">
+      <w:hyperlink r:id="rId32" w:anchor="create-log-entries-in-rules" w:history="1">
         <w:r>
           <w:rPr>
             <w:rStyle w:val="Hyperlink"/>
@@ -9750,7 +11376,7 @@
           <w:lang w:val="en-US"/>
         </w:rPr>
       </w:pPr>
-      <w:hyperlink r:id="rId31" w:history="1">
+      <w:hyperlink r:id="rId33" w:history="1">
         <w:r>
           <w:rPr>
             <w:rStyle w:val="Hyperlink"/>
@@ -9767,12 +11393,13 @@
           <w:lang w:val="es-ES"/>
         </w:rPr>
       </w:pPr>
-      <w:bookmarkStart w:id="51" w:name="_Ref508708603"/>
-      <w:bookmarkStart w:id="52" w:name="_Toc508709861"/>
-      <w:r>
-        <w:rPr>
-          <w:lang w:val="es-ES"/>
-        </w:rPr>
+      <w:bookmarkStart w:id="53" w:name="_Ref508708603"/>
+      <w:bookmarkStart w:id="54" w:name="_Toc524617961"/>
+      <w:r>
+        <w:rPr>
+          <w:lang w:val="es-ES"/>
+        </w:rPr>
+        <w:lastRenderedPageBreak/>
         <w:t xml:space="preserve">Consola </w:t>
       </w:r>
       <w:r>
@@ -9787,8 +11414,8 @@
         </w:rPr>
         <w:t xml:space="preserve"> (Karaf)</w:t>
       </w:r>
-      <w:bookmarkEnd w:id="51"/>
-      <w:bookmarkEnd w:id="52"/>
+      <w:bookmarkEnd w:id="53"/>
+      <w:bookmarkEnd w:id="54"/>
     </w:p>
     <w:p>
       <w:pPr>
@@ -9875,6 +11502,11 @@
       </w:pPr>
       <w:r>
         <w:t>Password: habopen</w:t>
+      </w:r>
+    </w:p>
+    <w:p>
+      <w:r>
+        <w:t>Para poder veo los logs de la aplicación.</w:t>
       </w:r>
     </w:p>
     <w:p/>
@@ -10473,7 +12105,7 @@
   <w:abstractNum w:abstractNumId="6" w15:restartNumberingAfterBreak="0">
     <w:nsid w:val="307E15E3"/>
     <w:multiLevelType w:val="hybridMultilevel"/>
-    <w:tmpl w:val="CE88AF02"/>
+    <w:tmpl w:val="17CC7340"/>
     <w:lvl w:ilvl="0" w:tplc="2C0A000F">
       <w:start w:val="1"/>
       <w:numFmt w:val="decimal"/>
@@ -12054,6 +13686,95 @@
     </w:lvl>
   </w:abstractNum>
   <w:abstractNum w:abstractNumId="23" w15:restartNumberingAfterBreak="0">
+    <w:nsid w:val="777B732D"/>
+    <w:multiLevelType w:val="hybridMultilevel"/>
+    <w:tmpl w:val="17CC7340"/>
+    <w:lvl w:ilvl="0" w:tplc="2C0A000F">
+      <w:start w:val="1"/>
+      <w:numFmt w:val="decimal"/>
+      <w:lvlText w:val="%1."/>
+      <w:lvlJc w:val="left"/>
+      <w:pPr>
+        <w:ind w:left="720" w:hanging="360"/>
+      </w:pPr>
+      <w:rPr>
+        <w:rFonts w:hint="default"/>
+      </w:rPr>
+    </w:lvl>
+    <w:lvl w:ilvl="1" w:tplc="2C0A0019" w:tentative="1">
+      <w:start w:val="1"/>
+      <w:numFmt w:val="lowerLetter"/>
+      <w:lvlText w:val="%2."/>
+      <w:lvlJc w:val="left"/>
+      <w:pPr>
+        <w:ind w:left="1440" w:hanging="360"/>
+      </w:pPr>
+    </w:lvl>
+    <w:lvl w:ilvl="2" w:tplc="2C0A001B" w:tentative="1">
+      <w:start w:val="1"/>
+      <w:numFmt w:val="lowerRoman"/>
+      <w:lvlText w:val="%3."/>
+      <w:lvlJc w:val="right"/>
+      <w:pPr>
+        <w:ind w:left="2160" w:hanging="180"/>
+      </w:pPr>
+    </w:lvl>
+    <w:lvl w:ilvl="3" w:tplc="2C0A000F" w:tentative="1">
+      <w:start w:val="1"/>
+      <w:numFmt w:val="decimal"/>
+      <w:lvlText w:val="%4."/>
+      <w:lvlJc w:val="left"/>
+      <w:pPr>
+        <w:ind w:left="2880" w:hanging="360"/>
+      </w:pPr>
+    </w:lvl>
+    <w:lvl w:ilvl="4" w:tplc="2C0A0019" w:tentative="1">
+      <w:start w:val="1"/>
+      <w:numFmt w:val="lowerLetter"/>
+      <w:lvlText w:val="%5."/>
+      <w:lvlJc w:val="left"/>
+      <w:pPr>
+        <w:ind w:left="3600" w:hanging="360"/>
+      </w:pPr>
+    </w:lvl>
+    <w:lvl w:ilvl="5" w:tplc="2C0A001B" w:tentative="1">
+      <w:start w:val="1"/>
+      <w:numFmt w:val="lowerRoman"/>
+      <w:lvlText w:val="%6."/>
+      <w:lvlJc w:val="right"/>
+      <w:pPr>
+        <w:ind w:left="4320" w:hanging="180"/>
+      </w:pPr>
+    </w:lvl>
+    <w:lvl w:ilvl="6" w:tplc="2C0A000F" w:tentative="1">
+      <w:start w:val="1"/>
+      <w:numFmt w:val="decimal"/>
+      <w:lvlText w:val="%7."/>
+      <w:lvlJc w:val="left"/>
+      <w:pPr>
+        <w:ind w:left="5040" w:hanging="360"/>
+      </w:pPr>
+    </w:lvl>
+    <w:lvl w:ilvl="7" w:tplc="2C0A0019" w:tentative="1">
+      <w:start w:val="1"/>
+      <w:numFmt w:val="lowerLetter"/>
+      <w:lvlText w:val="%8."/>
+      <w:lvlJc w:val="left"/>
+      <w:pPr>
+        <w:ind w:left="5760" w:hanging="360"/>
+      </w:pPr>
+    </w:lvl>
+    <w:lvl w:ilvl="8" w:tplc="2C0A001B" w:tentative="1">
+      <w:start w:val="1"/>
+      <w:numFmt w:val="lowerRoman"/>
+      <w:lvlText w:val="%9."/>
+      <w:lvlJc w:val="right"/>
+      <w:pPr>
+        <w:ind w:left="6480" w:hanging="180"/>
+      </w:pPr>
+    </w:lvl>
+  </w:abstractNum>
+  <w:abstractNum w:abstractNumId="24" w15:restartNumberingAfterBreak="0">
     <w:nsid w:val="78D149EB"/>
     <w:multiLevelType w:val="hybridMultilevel"/>
     <w:tmpl w:val="A45E366A"/>
@@ -12166,7 +13887,7 @@
       </w:rPr>
     </w:lvl>
   </w:abstractNum>
-  <w:abstractNum w:abstractNumId="24" w15:restartNumberingAfterBreak="0">
+  <w:abstractNum w:abstractNumId="25" w15:restartNumberingAfterBreak="0">
     <w:nsid w:val="7F646204"/>
     <w:multiLevelType w:val="hybridMultilevel"/>
     <w:tmpl w:val="7A629912"/>
@@ -12307,10 +14028,10 @@
     <w:abstractNumId w:val="5"/>
   </w:num>
   <w:num w:numId="18">
-    <w:abstractNumId w:val="24"/>
+    <w:abstractNumId w:val="25"/>
   </w:num>
   <w:num w:numId="19">
-    <w:abstractNumId w:val="23"/>
+    <w:abstractNumId w:val="24"/>
   </w:num>
   <w:num w:numId="20">
     <w:abstractNumId w:val="9"/>
@@ -12329,6 +14050,9 @@
   </w:num>
   <w:num w:numId="25">
     <w:abstractNumId w:val="12"/>
+  </w:num>
+  <w:num w:numId="26">
+    <w:abstractNumId w:val="23"/>
   </w:num>
 </w:numbering>
 </file>
@@ -12830,7 +14554,6 @@
   <w:style w:type="character" w:default="1" w:styleId="DefaultParagraphFont">
     <w:name w:val="Default Paragraph Font"/>
     <w:uiPriority w:val="1"/>
-    <w:semiHidden/>
     <w:unhideWhenUsed/>
   </w:style>
   <w:style w:type="table" w:default="1" w:styleId="TableNormal">
@@ -13500,7 +15223,7 @@
 </file>
 
 <file path=customXml/itemProps1.xml><?xml version="1.0" encoding="utf-8"?>
-<ds:datastoreItem xmlns:ds="http://schemas.openxmlformats.org/officeDocument/2006/customXml" ds:itemID="{A0E8C23C-57FA-4240-804F-C318925E7E7E}">
+<ds:datastoreItem xmlns:ds="http://schemas.openxmlformats.org/officeDocument/2006/customXml" ds:itemID="{B98EF0D9-A16C-46C8-9D42-CED31D2CB3CC}">
   <ds:schemaRefs>
     <ds:schemaRef ds:uri="http://schemas.openxmlformats.org/officeDocument/2006/bibliography"/>
   </ds:schemaRefs>

</xml_diff>

<commit_message>
! OH instalation doc updated \n - useless doc deleted
</commit_message>
<xml_diff>
--- a/docs/1. Instalacion de OpenHab en RaspberryPi3.docx
+++ b/docs/1. Instalacion de OpenHab en RaspberryPi3.docx
@@ -3556,9 +3556,7 @@
         <w:lastRenderedPageBreak/>
         <w:t>Introducción</w:t>
       </w:r>
-      <w:bookmarkStart w:id="1" w:name="_GoBack"/>
       <w:bookmarkEnd w:id="0"/>
-      <w:bookmarkEnd w:id="1"/>
     </w:p>
     <w:p>
       <w:r>
@@ -3836,7 +3834,7 @@
       <w:pPr>
         <w:pStyle w:val="Heading1"/>
       </w:pPr>
-      <w:bookmarkStart w:id="2" w:name="_Toc524617914"/>
+      <w:bookmarkStart w:id="1" w:name="_Toc524617914"/>
       <w:r>
         <w:t>I</w:t>
       </w:r>
@@ -3852,29 +3850,29 @@
       <w:r>
         <w:t>ian</w:t>
       </w:r>
+      <w:bookmarkEnd w:id="1"/>
+    </w:p>
+    <w:p>
+      <w:pPr>
+        <w:pStyle w:val="Heading2"/>
+      </w:pPr>
+      <w:bookmarkStart w:id="2" w:name="_Toc524617915"/>
+      <w:r>
+        <w:t xml:space="preserve">Descargar la </w:t>
+      </w:r>
+      <w:r>
+        <w:t xml:space="preserve">última versión de la </w:t>
+      </w:r>
+      <w:r>
+        <w:t xml:space="preserve">imagen de </w:t>
+      </w:r>
+      <w:r>
+        <w:t>OpenHab</w:t>
+      </w:r>
+      <w:r>
+        <w:t>ian</w:t>
+      </w:r>
       <w:bookmarkEnd w:id="2"/>
-    </w:p>
-    <w:p>
-      <w:pPr>
-        <w:pStyle w:val="Heading2"/>
-      </w:pPr>
-      <w:bookmarkStart w:id="3" w:name="_Toc524617915"/>
-      <w:r>
-        <w:t xml:space="preserve">Descargar la </w:t>
-      </w:r>
-      <w:r>
-        <w:t xml:space="preserve">última versión de la </w:t>
-      </w:r>
-      <w:r>
-        <w:t xml:space="preserve">imagen de </w:t>
-      </w:r>
-      <w:r>
-        <w:t>OpenHab</w:t>
-      </w:r>
-      <w:r>
-        <w:t>ian</w:t>
-      </w:r>
-      <w:bookmarkEnd w:id="3"/>
     </w:p>
     <w:p>
       <w:hyperlink r:id="rId6" w:history="1">
@@ -3943,7 +3941,7 @@
       <w:pPr>
         <w:pStyle w:val="Heading2"/>
       </w:pPr>
-      <w:bookmarkStart w:id="4" w:name="_Toc524617916"/>
+      <w:bookmarkStart w:id="3" w:name="_Toc524617916"/>
       <w:r>
         <w:t>Format</w:t>
       </w:r>
@@ -3956,7 +3954,7 @@
       <w:r>
         <w:t>SDFormatter</w:t>
       </w:r>
-      <w:bookmarkEnd w:id="4"/>
+      <w:bookmarkEnd w:id="3"/>
       <w:r>
         <w:t xml:space="preserve"> </w:t>
       </w:r>
@@ -4040,7 +4038,7 @@
       <w:pPr>
         <w:pStyle w:val="Heading2"/>
       </w:pPr>
-      <w:bookmarkStart w:id="5" w:name="_Toc524617917"/>
+      <w:bookmarkStart w:id="4" w:name="_Toc524617917"/>
       <w:r>
         <w:t xml:space="preserve">Grabar la </w:t>
       </w:r>
@@ -4050,7 +4048,7 @@
       <w:r>
         <w:t xml:space="preserve"> en una SD de 8Gb</w:t>
       </w:r>
-      <w:bookmarkEnd w:id="5"/>
+      <w:bookmarkEnd w:id="4"/>
     </w:p>
     <w:p>
       <w:r>
@@ -4152,14 +4150,14 @@
       <w:pPr>
         <w:pStyle w:val="Heading2"/>
       </w:pPr>
-      <w:bookmarkStart w:id="6" w:name="_Toc524617918"/>
+      <w:bookmarkStart w:id="5" w:name="_Toc524617918"/>
       <w:r>
         <w:t xml:space="preserve">Configurar </w:t>
       </w:r>
       <w:r>
         <w:t>Wifi</w:t>
       </w:r>
-      <w:bookmarkEnd w:id="6"/>
+      <w:bookmarkEnd w:id="5"/>
     </w:p>
     <w:p>
       <w:r>
@@ -4200,47 +4198,47 @@
       <w:pPr>
         <w:pStyle w:val="Heading2"/>
       </w:pPr>
-      <w:bookmarkStart w:id="7" w:name="_Toc524617919"/>
+      <w:bookmarkStart w:id="6" w:name="_Toc524617919"/>
       <w:r>
         <w:lastRenderedPageBreak/>
         <w:t>Todo listo</w:t>
       </w:r>
+      <w:bookmarkEnd w:id="6"/>
+    </w:p>
+    <w:p>
+      <w:r>
+        <w:t>Colocar la SD en el Raspberry y encenderlo.</w:t>
+      </w:r>
+    </w:p>
+    <w:p>
+      <w:r>
+        <w:t>El primer boot demora varios minutos</w:t>
+      </w:r>
+      <w:r>
+        <w:t xml:space="preserve"> (dependiendo de la velo</w:t>
+      </w:r>
+      <w:r>
+        <w:t xml:space="preserve">cidad de conexión entre 5 </w:t>
+      </w:r>
+      <w:r>
+        <w:t>y 60)</w:t>
+      </w:r>
+      <w:r>
+        <w:t>.</w:t>
+      </w:r>
+    </w:p>
+    <w:p>
+      <w:pPr>
+        <w:pStyle w:val="Heading2"/>
+      </w:pPr>
+      <w:bookmarkStart w:id="7" w:name="_Toc524617920"/>
+      <w:r>
+        <w:t>Configuración</w:t>
+      </w:r>
+      <w:r>
+        <w:t xml:space="preserve"> de sistema</w:t>
+      </w:r>
       <w:bookmarkEnd w:id="7"/>
-    </w:p>
-    <w:p>
-      <w:r>
-        <w:t>Colocar la SD en el Raspberry y encenderlo.</w:t>
-      </w:r>
-    </w:p>
-    <w:p>
-      <w:r>
-        <w:t>El primer boot demora varios minutos</w:t>
-      </w:r>
-      <w:r>
-        <w:t xml:space="preserve"> (dependiendo de la velo</w:t>
-      </w:r>
-      <w:r>
-        <w:t xml:space="preserve">cidad de conexión entre 5 </w:t>
-      </w:r>
-      <w:r>
-        <w:t>y 60)</w:t>
-      </w:r>
-      <w:r>
-        <w:t>.</w:t>
-      </w:r>
-    </w:p>
-    <w:p>
-      <w:pPr>
-        <w:pStyle w:val="Heading2"/>
-      </w:pPr>
-      <w:bookmarkStart w:id="8" w:name="_Toc524617920"/>
-      <w:r>
-        <w:t>Configuración</w:t>
-      </w:r>
-      <w:r>
-        <w:t xml:space="preserve"> de sistema</w:t>
-      </w:r>
-      <w:bookmarkEnd w:id="8"/>
     </w:p>
     <w:p>
       <w:r>
@@ -4387,11 +4385,11 @@
       <w:pPr>
         <w:pStyle w:val="Heading2"/>
       </w:pPr>
-      <w:bookmarkStart w:id="9" w:name="_Toc524617921"/>
+      <w:bookmarkStart w:id="8" w:name="_Toc524617921"/>
       <w:r>
         <w:t>Cambio de password del sistema</w:t>
       </w:r>
-      <w:bookmarkEnd w:id="9"/>
+      <w:bookmarkEnd w:id="8"/>
     </w:p>
     <w:p>
       <w:r>
@@ -4435,14 +4433,14 @@
       <w:pPr>
         <w:pStyle w:val="Heading2"/>
       </w:pPr>
-      <w:bookmarkStart w:id="10" w:name="_Toc524617922"/>
+      <w:bookmarkStart w:id="9" w:name="_Toc524617922"/>
       <w:r>
         <w:t xml:space="preserve">Cambio de password Samba y </w:t>
       </w:r>
       <w:r>
         <w:t>OpenHab</w:t>
       </w:r>
-      <w:bookmarkEnd w:id="10"/>
+      <w:bookmarkEnd w:id="9"/>
     </w:p>
     <w:p>
       <w:r>
@@ -4616,41 +4614,41 @@
       <w:pPr>
         <w:pStyle w:val="Heading1"/>
       </w:pPr>
-      <w:bookmarkStart w:id="11" w:name="_Toc524617923"/>
+      <w:bookmarkStart w:id="10" w:name="_Toc524617923"/>
       <w:r>
         <w:lastRenderedPageBreak/>
         <w:t>Instalación de adicionales</w:t>
       </w:r>
+      <w:bookmarkEnd w:id="10"/>
+    </w:p>
+    <w:p>
+      <w:pPr>
+        <w:pStyle w:val="Heading2"/>
+      </w:pPr>
+      <w:bookmarkStart w:id="11" w:name="_Toc524617924"/>
+      <w:r>
+        <w:t>Servidor MQTT</w:t>
+      </w:r>
+      <w:r>
+        <w:t xml:space="preserve"> (Eclipse Mosqui</w:t>
+      </w:r>
+      <w:r>
+        <w:t>t</w:t>
+      </w:r>
+      <w:r>
+        <w:t>to)</w:t>
+      </w:r>
       <w:bookmarkEnd w:id="11"/>
     </w:p>
     <w:p>
       <w:pPr>
-        <w:pStyle w:val="Heading2"/>
-      </w:pPr>
-      <w:bookmarkStart w:id="12" w:name="_Toc524617924"/>
-      <w:r>
-        <w:t>Servidor MQTT</w:t>
-      </w:r>
-      <w:r>
-        <w:t xml:space="preserve"> (Eclipse Mosqui</w:t>
-      </w:r>
-      <w:r>
-        <w:t>t</w:t>
-      </w:r>
-      <w:r>
-        <w:t>to)</w:t>
+        <w:pStyle w:val="Heading3"/>
+      </w:pPr>
+      <w:bookmarkStart w:id="12" w:name="_Toc524617925"/>
+      <w:r>
+        <w:t>Instalación</w:t>
       </w:r>
       <w:bookmarkEnd w:id="12"/>
-    </w:p>
-    <w:p>
-      <w:pPr>
-        <w:pStyle w:val="Heading3"/>
-      </w:pPr>
-      <w:bookmarkStart w:id="13" w:name="_Toc524617925"/>
-      <w:r>
-        <w:t>Instalación</w:t>
-      </w:r>
-      <w:bookmarkEnd w:id="13"/>
     </w:p>
     <w:p>
       <w:pPr>
@@ -4830,13 +4828,13 @@
       <w:pPr>
         <w:pStyle w:val="Heading3"/>
       </w:pPr>
-      <w:bookmarkStart w:id="14" w:name="_Ref486537416"/>
-      <w:bookmarkStart w:id="15" w:name="_Toc524617926"/>
+      <w:bookmarkStart w:id="13" w:name="_Ref486537416"/>
+      <w:bookmarkStart w:id="14" w:name="_Toc524617926"/>
       <w:r>
         <w:t>Configuración</w:t>
       </w:r>
+      <w:bookmarkEnd w:id="13"/>
       <w:bookmarkEnd w:id="14"/>
-      <w:bookmarkEnd w:id="15"/>
     </w:p>
     <w:p>
       <w:r>
@@ -4955,11 +4953,11 @@
       <w:pPr>
         <w:pStyle w:val="Heading3"/>
       </w:pPr>
-      <w:bookmarkStart w:id="16" w:name="_Toc524617927"/>
+      <w:bookmarkStart w:id="15" w:name="_Toc524617927"/>
       <w:r>
         <w:t>Testing</w:t>
       </w:r>
-      <w:bookmarkEnd w:id="16"/>
+      <w:bookmarkEnd w:id="15"/>
     </w:p>
     <w:p>
       <w:r>
@@ -5047,11 +5045,11 @@
       <w:pPr>
         <w:pStyle w:val="Heading3"/>
       </w:pPr>
-      <w:bookmarkStart w:id="17" w:name="_Toc524617928"/>
+      <w:bookmarkStart w:id="16" w:name="_Toc524617928"/>
       <w:r>
         <w:t>Referencias</w:t>
       </w:r>
-      <w:bookmarkEnd w:id="17"/>
+      <w:bookmarkEnd w:id="16"/>
     </w:p>
     <w:p>
       <w:pPr>
@@ -5082,87 +5080,87 @@
       <w:pPr>
         <w:pStyle w:val="Heading2"/>
       </w:pPr>
-      <w:bookmarkStart w:id="18" w:name="_Toc524617929"/>
+      <w:bookmarkStart w:id="17" w:name="_Toc524617929"/>
       <w:r>
         <w:t>Instalación de Arping</w:t>
       </w:r>
+      <w:bookmarkEnd w:id="17"/>
+    </w:p>
+    <w:p>
+      <w:pPr>
+        <w:pStyle w:val="Heading3"/>
+      </w:pPr>
+      <w:bookmarkStart w:id="18" w:name="_Toc524617930"/>
+      <w:r>
+        <w:t>¿Qué</w:t>
+      </w:r>
+      <w:r>
+        <w:t xml:space="preserve"> es Arping</w:t>
+      </w:r>
+      <w:r>
+        <w:t>?</w:t>
+      </w:r>
       <w:bookmarkEnd w:id="18"/>
     </w:p>
     <w:p>
+      <w:r>
+        <w:t>Arping es una herramienta que permite hacer pings ARP</w:t>
+      </w:r>
+      <w:r>
+        <w:t xml:space="preserve"> (</w:t>
+      </w:r>
+      <w:proofErr w:type="spellStart"/>
+      <w:r>
+        <w:t>address</w:t>
+      </w:r>
+      <w:proofErr w:type="spellEnd"/>
+      <w:r>
+        <w:t xml:space="preserve"> </w:t>
+      </w:r>
+      <w:proofErr w:type="spellStart"/>
+      <w:r>
+        <w:t>resolution</w:t>
+      </w:r>
+      <w:proofErr w:type="spellEnd"/>
+      <w:r>
+        <w:t xml:space="preserve"> </w:t>
+      </w:r>
+      <w:proofErr w:type="spellStart"/>
+      <w:r>
+        <w:t>protocol</w:t>
+      </w:r>
+      <w:proofErr w:type="spellEnd"/>
+      <w:r>
+        <w:t xml:space="preserve">). Es un protocolo no ruteado (sirve solo entre dispositivos conectados a una misma subred) </w:t>
+      </w:r>
+      <w:r>
+        <w:t>utilizado</w:t>
+      </w:r>
+      <w:r>
+        <w:t xml:space="preserve"> para resolver la asociación entre direcciones físicas (MAC) y direcciones IP.</w:t>
+      </w:r>
+    </w:p>
+    <w:p>
       <w:pPr>
         <w:pStyle w:val="Heading3"/>
       </w:pPr>
-      <w:bookmarkStart w:id="19" w:name="_Toc524617930"/>
-      <w:r>
-        <w:t>¿Qué</w:t>
-      </w:r>
-      <w:r>
-        <w:t xml:space="preserve"> es Arping</w:t>
+      <w:bookmarkStart w:id="19" w:name="_Toc524617931"/>
+      <w:r>
+        <w:t>¿</w:t>
+      </w:r>
+      <w:r>
+        <w:t xml:space="preserve">Para </w:t>
+      </w:r>
+      <w:r>
+        <w:t>qué</w:t>
+      </w:r>
+      <w:r>
+        <w:t xml:space="preserve"> sirve</w:t>
       </w:r>
       <w:r>
         <w:t>?</w:t>
       </w:r>
       <w:bookmarkEnd w:id="19"/>
-    </w:p>
-    <w:p>
-      <w:r>
-        <w:t>Arping es una herramienta que permite hacer pings ARP</w:t>
-      </w:r>
-      <w:r>
-        <w:t xml:space="preserve"> (</w:t>
-      </w:r>
-      <w:proofErr w:type="spellStart"/>
-      <w:r>
-        <w:t>address</w:t>
-      </w:r>
-      <w:proofErr w:type="spellEnd"/>
-      <w:r>
-        <w:t xml:space="preserve"> </w:t>
-      </w:r>
-      <w:proofErr w:type="spellStart"/>
-      <w:r>
-        <w:t>resolution</w:t>
-      </w:r>
-      <w:proofErr w:type="spellEnd"/>
-      <w:r>
-        <w:t xml:space="preserve"> </w:t>
-      </w:r>
-      <w:proofErr w:type="spellStart"/>
-      <w:r>
-        <w:t>protocol</w:t>
-      </w:r>
-      <w:proofErr w:type="spellEnd"/>
-      <w:r>
-        <w:t xml:space="preserve">). Es un protocolo no ruteado (sirve solo entre dispositivos conectados a una misma subred) </w:t>
-      </w:r>
-      <w:r>
-        <w:t>utilizado</w:t>
-      </w:r>
-      <w:r>
-        <w:t xml:space="preserve"> para resolver la asociación entre direcciones físicas (MAC) y direcciones IP.</w:t>
-      </w:r>
-    </w:p>
-    <w:p>
-      <w:pPr>
-        <w:pStyle w:val="Heading3"/>
-      </w:pPr>
-      <w:bookmarkStart w:id="20" w:name="_Toc524617931"/>
-      <w:r>
-        <w:t>¿</w:t>
-      </w:r>
-      <w:r>
-        <w:t xml:space="preserve">Para </w:t>
-      </w:r>
-      <w:r>
-        <w:t>qué</w:t>
-      </w:r>
-      <w:r>
-        <w:t xml:space="preserve"> sirve</w:t>
-      </w:r>
-      <w:r>
-        <w:t>?</w:t>
-      </w:r>
-      <w:bookmarkEnd w:id="20"/>
     </w:p>
     <w:p>
       <w:pPr>
@@ -5373,7 +5371,7 @@
           <w:lang w:val="en-US"/>
         </w:rPr>
       </w:pPr>
-      <w:bookmarkStart w:id="21" w:name="_Toc524617932"/>
+      <w:bookmarkStart w:id="20" w:name="_Toc524617932"/>
       <w:proofErr w:type="spellStart"/>
       <w:r>
         <w:rPr>
@@ -5381,7 +5379,7 @@
         </w:rPr>
         <w:t>Instalación</w:t>
       </w:r>
-      <w:bookmarkEnd w:id="21"/>
+      <w:bookmarkEnd w:id="20"/>
       <w:proofErr w:type="spellEnd"/>
     </w:p>
     <w:p>
@@ -5576,7 +5574,7 @@
           <w:lang w:val="en-US"/>
         </w:rPr>
       </w:pPr>
-      <w:bookmarkStart w:id="22" w:name="_Toc524617933"/>
+      <w:bookmarkStart w:id="21" w:name="_Toc524617933"/>
       <w:proofErr w:type="spellStart"/>
       <w:r>
         <w:rPr>
@@ -5584,7 +5582,7 @@
         </w:rPr>
         <w:t>Referencias</w:t>
       </w:r>
-      <w:bookmarkEnd w:id="22"/>
+      <w:bookmarkEnd w:id="21"/>
       <w:proofErr w:type="spellEnd"/>
     </w:p>
     <w:p>
@@ -5642,7 +5640,7 @@
       <w:pPr>
         <w:pStyle w:val="Heading1"/>
       </w:pPr>
-      <w:bookmarkStart w:id="23" w:name="_Toc524617934"/>
+      <w:bookmarkStart w:id="22" w:name="_Toc524617934"/>
       <w:r>
         <w:lastRenderedPageBreak/>
         <w:t xml:space="preserve">Configuración de </w:t>
@@ -5650,17 +5648,17 @@
       <w:r>
         <w:t>OpenHab</w:t>
       </w:r>
+      <w:bookmarkEnd w:id="22"/>
+    </w:p>
+    <w:p>
+      <w:pPr>
+        <w:pStyle w:val="Heading2"/>
+      </w:pPr>
+      <w:bookmarkStart w:id="23" w:name="_Toc524617935"/>
+      <w:r>
+        <w:t>Primer acceso</w:t>
+      </w:r>
       <w:bookmarkEnd w:id="23"/>
-    </w:p>
-    <w:p>
-      <w:pPr>
-        <w:pStyle w:val="Heading2"/>
-      </w:pPr>
-      <w:bookmarkStart w:id="24" w:name="_Toc524617935"/>
-      <w:r>
-        <w:t>Primer acceso</w:t>
-      </w:r>
-      <w:bookmarkEnd w:id="24"/>
     </w:p>
     <w:p>
       <w:r>
@@ -5754,13 +5752,13 @@
       <w:pPr>
         <w:pStyle w:val="Heading2"/>
       </w:pPr>
-      <w:bookmarkStart w:id="25" w:name="_Ref486577479"/>
-      <w:bookmarkStart w:id="26" w:name="_Toc524617936"/>
+      <w:bookmarkStart w:id="24" w:name="_Ref486577479"/>
+      <w:bookmarkStart w:id="25" w:name="_Toc524617936"/>
       <w:r>
         <w:t>Habilitar los add-ons 1.x</w:t>
       </w:r>
+      <w:bookmarkEnd w:id="24"/>
       <w:bookmarkEnd w:id="25"/>
-      <w:bookmarkEnd w:id="26"/>
     </w:p>
     <w:p>
       <w:r>
@@ -5867,7 +5865,7 @@
       <w:pPr>
         <w:pStyle w:val="Heading2"/>
       </w:pPr>
-      <w:bookmarkStart w:id="27" w:name="_Toc524617937"/>
+      <w:bookmarkStart w:id="26" w:name="_Toc524617937"/>
       <w:r>
         <w:t xml:space="preserve">Instalar </w:t>
       </w:r>
@@ -5881,7 +5879,7 @@
         </w:rPr>
         <w:t>Transform</w:t>
       </w:r>
-      <w:bookmarkEnd w:id="27"/>
+      <w:bookmarkEnd w:id="26"/>
       <w:proofErr w:type="spellEnd"/>
       <w:r>
         <w:t xml:space="preserve"> </w:t>
@@ -5919,70 +5917,70 @@
       <w:pPr>
         <w:pStyle w:val="Heading2"/>
       </w:pPr>
-      <w:bookmarkStart w:id="28" w:name="_Toc524617938"/>
+      <w:bookmarkStart w:id="27" w:name="_Toc524617938"/>
       <w:r>
         <w:t xml:space="preserve">Instalar </w:t>
       </w:r>
       <w:r>
         <w:t>MQTT Bind</w:t>
       </w:r>
+      <w:bookmarkEnd w:id="27"/>
+    </w:p>
+    <w:p>
+      <w:r>
+        <w:t xml:space="preserve">Para que este add-on pueda instalarse, es necesario el paso </w:t>
+      </w:r>
+      <w:r>
+        <w:rPr>
+          <w:u w:val="single"/>
+        </w:rPr>
+        <w:fldChar w:fldCharType="begin"/>
+      </w:r>
+      <w:r>
+        <w:rPr>
+          <w:u w:val="single"/>
+        </w:rPr>
+        <w:instrText xml:space="preserve"> REF _Ref486577479 \h </w:instrText>
+      </w:r>
+      <w:r>
+        <w:rPr>
+          <w:u w:val="single"/>
+        </w:rPr>
+        <w:instrText xml:space="preserve"> \* MERGEFORMAT </w:instrText>
+      </w:r>
+      <w:r>
+        <w:rPr>
+          <w:u w:val="single"/>
+        </w:rPr>
+      </w:r>
+      <w:r>
+        <w:rPr>
+          <w:u w:val="single"/>
+        </w:rPr>
+        <w:fldChar w:fldCharType="separate"/>
+      </w:r>
+      <w:r>
+        <w:rPr>
+          <w:u w:val="single"/>
+        </w:rPr>
+        <w:t>de habilitar los add-ons 1.x</w:t>
+      </w:r>
+      <w:r>
+        <w:rPr>
+          <w:u w:val="single"/>
+        </w:rPr>
+        <w:fldChar w:fldCharType="end"/>
+      </w:r>
+    </w:p>
+    <w:p>
+      <w:pPr>
+        <w:pStyle w:val="Heading3"/>
+      </w:pPr>
+      <w:bookmarkStart w:id="28" w:name="_Toc524617939"/>
+      <w:r>
+        <w:t>Instalación</w:t>
+      </w:r>
       <w:bookmarkEnd w:id="28"/>
-    </w:p>
-    <w:p>
-      <w:r>
-        <w:t xml:space="preserve">Para que este add-on pueda instalarse, es necesario el paso </w:t>
-      </w:r>
-      <w:r>
-        <w:rPr>
-          <w:u w:val="single"/>
-        </w:rPr>
-        <w:fldChar w:fldCharType="begin"/>
-      </w:r>
-      <w:r>
-        <w:rPr>
-          <w:u w:val="single"/>
-        </w:rPr>
-        <w:instrText xml:space="preserve"> REF _Ref486577479 \h </w:instrText>
-      </w:r>
-      <w:r>
-        <w:rPr>
-          <w:u w:val="single"/>
-        </w:rPr>
-        <w:instrText xml:space="preserve"> \* MERGEFORMAT </w:instrText>
-      </w:r>
-      <w:r>
-        <w:rPr>
-          <w:u w:val="single"/>
-        </w:rPr>
-      </w:r>
-      <w:r>
-        <w:rPr>
-          <w:u w:val="single"/>
-        </w:rPr>
-        <w:fldChar w:fldCharType="separate"/>
-      </w:r>
-      <w:r>
-        <w:rPr>
-          <w:u w:val="single"/>
-        </w:rPr>
-        <w:t>de habilitar los add-ons 1.x</w:t>
-      </w:r>
-      <w:r>
-        <w:rPr>
-          <w:u w:val="single"/>
-        </w:rPr>
-        <w:fldChar w:fldCharType="end"/>
-      </w:r>
-    </w:p>
-    <w:p>
-      <w:pPr>
-        <w:pStyle w:val="Heading3"/>
-      </w:pPr>
-      <w:bookmarkStart w:id="29" w:name="_Toc524617939"/>
-      <w:r>
-        <w:t>Instalación</w:t>
-      </w:r>
-      <w:bookmarkEnd w:id="29"/>
       <w:r>
         <w:t xml:space="preserve"> </w:t>
       </w:r>
@@ -6019,12 +6017,12 @@
       <w:pPr>
         <w:pStyle w:val="Heading3"/>
       </w:pPr>
-      <w:bookmarkStart w:id="30" w:name="_Toc524617940"/>
+      <w:bookmarkStart w:id="29" w:name="_Toc524617940"/>
       <w:r>
         <w:lastRenderedPageBreak/>
         <w:t>Configuración</w:t>
       </w:r>
-      <w:bookmarkEnd w:id="30"/>
+      <w:bookmarkEnd w:id="29"/>
     </w:p>
     <w:p>
       <w:r>
@@ -6422,11 +6420,11 @@
       <w:pPr>
         <w:pStyle w:val="Heading3"/>
       </w:pPr>
-      <w:bookmarkStart w:id="31" w:name="_Toc524617941"/>
+      <w:bookmarkStart w:id="30" w:name="_Toc524617941"/>
       <w:r>
         <w:t>Configurar un MAP</w:t>
       </w:r>
-      <w:bookmarkEnd w:id="31"/>
+      <w:bookmarkEnd w:id="30"/>
     </w:p>
     <w:p>
       <w:r>
@@ -6465,7 +6463,7 @@
           <w:numId w:val="8"/>
         </w:numPr>
       </w:pPr>
-      <w:bookmarkStart w:id="32" w:name="_Ref508707466"/>
+      <w:bookmarkStart w:id="31" w:name="_Ref508707466"/>
       <w:r>
         <w:t xml:space="preserve">Ingresar </w:t>
       </w:r>
@@ -6537,7 +6535,7 @@
         </w:rPr>
         <w:t>onoff.map</w:t>
       </w:r>
-      <w:bookmarkEnd w:id="32"/>
+      <w:bookmarkEnd w:id="31"/>
       <w:proofErr w:type="spellEnd"/>
     </w:p>
     <w:p>
@@ -6577,11 +6575,11 @@
       <w:pPr>
         <w:pStyle w:val="Heading3"/>
       </w:pPr>
-      <w:bookmarkStart w:id="33" w:name="_Toc524617942"/>
+      <w:bookmarkStart w:id="32" w:name="_Toc524617942"/>
       <w:r>
         <w:t>Agregar ítems MQTT</w:t>
       </w:r>
-      <w:bookmarkEnd w:id="33"/>
+      <w:bookmarkEnd w:id="32"/>
     </w:p>
     <w:p>
       <w:pPr>
@@ -7108,7 +7106,7 @@
           <w:lang w:val="en-US"/>
         </w:rPr>
       </w:pPr>
-      <w:bookmarkStart w:id="34" w:name="_Toc524617943"/>
+      <w:bookmarkStart w:id="33" w:name="_Toc524617943"/>
       <w:proofErr w:type="spellStart"/>
       <w:r>
         <w:rPr>
@@ -7116,7 +7114,7 @@
         </w:rPr>
         <w:t>Referencias</w:t>
       </w:r>
-      <w:bookmarkEnd w:id="34"/>
+      <w:bookmarkEnd w:id="33"/>
       <w:proofErr w:type="spellEnd"/>
     </w:p>
     <w:p>
@@ -7143,7 +7141,7 @@
           <w:lang w:val="en-US"/>
         </w:rPr>
       </w:pPr>
-      <w:bookmarkStart w:id="35" w:name="_Toc524617944"/>
+      <w:bookmarkStart w:id="34" w:name="_Toc524617944"/>
       <w:proofErr w:type="spellStart"/>
       <w:r>
         <w:rPr>
@@ -7158,7 +7156,7 @@
         </w:rPr>
         <w:t xml:space="preserve"> MQTT Action</w:t>
       </w:r>
-      <w:bookmarkEnd w:id="35"/>
+      <w:bookmarkEnd w:id="34"/>
     </w:p>
     <w:p>
       <w:pPr>
@@ -7312,7 +7310,7 @@
           <w:lang w:val="en-US"/>
         </w:rPr>
       </w:pPr>
-      <w:bookmarkStart w:id="36" w:name="_Toc524617945"/>
+      <w:bookmarkStart w:id="35" w:name="_Toc524617945"/>
       <w:proofErr w:type="spellStart"/>
       <w:r>
         <w:rPr>
@@ -7327,7 +7325,7 @@
         </w:rPr>
         <w:t xml:space="preserve"> Notify my Android Action</w:t>
       </w:r>
-      <w:bookmarkEnd w:id="36"/>
+      <w:bookmarkEnd w:id="35"/>
     </w:p>
     <w:p>
       <w:pPr>
@@ -7480,7 +7478,7 @@
           <w:lang w:val="es-ES"/>
         </w:rPr>
       </w:pPr>
-      <w:bookmarkStart w:id="37" w:name="_Toc524617946"/>
+      <w:bookmarkStart w:id="36" w:name="_Toc524617946"/>
       <w:r>
         <w:t xml:space="preserve">Instalar </w:t>
       </w:r>
@@ -7490,136 +7488,136 @@
         </w:rPr>
         <w:t>HABmin</w:t>
       </w:r>
+      <w:bookmarkEnd w:id="36"/>
+    </w:p>
+    <w:p>
+      <w:pPr>
+        <w:rPr>
+          <w:b/>
+          <w:lang w:val="es-ES"/>
+        </w:rPr>
+      </w:pPr>
+      <w:r>
+        <w:rPr>
+          <w:lang w:val="es-ES"/>
+        </w:rPr>
+        <w:t xml:space="preserve">Instalar desde </w:t>
+      </w:r>
+      <w:r>
+        <w:rPr>
+          <w:b/>
+          <w:lang w:val="es-ES"/>
+        </w:rPr>
+        <w:t xml:space="preserve">Paper UI &gt; Add-ons &gt; </w:t>
+      </w:r>
+      <w:proofErr w:type="spellStart"/>
+      <w:r>
+        <w:rPr>
+          <w:b/>
+          <w:lang w:val="es-ES"/>
+        </w:rPr>
+        <w:t>User</w:t>
+      </w:r>
+      <w:proofErr w:type="spellEnd"/>
+      <w:r>
+        <w:rPr>
+          <w:b/>
+          <w:lang w:val="es-ES"/>
+        </w:rPr>
+        <w:t xml:space="preserve"> Interfaces &gt; HABmin</w:t>
+      </w:r>
+    </w:p>
+    <w:p>
+      <w:pPr>
+        <w:pStyle w:val="Heading2"/>
+        <w:rPr>
+          <w:lang w:val="es-ES"/>
+        </w:rPr>
+      </w:pPr>
+      <w:bookmarkStart w:id="37" w:name="_Toc524617947"/>
+      <w:r>
+        <w:rPr>
+          <w:lang w:val="es-ES"/>
+        </w:rPr>
+        <w:t xml:space="preserve">Instalar Network </w:t>
+      </w:r>
+      <w:proofErr w:type="spellStart"/>
+      <w:r>
+        <w:rPr>
+          <w:lang w:val="es-ES"/>
+        </w:rPr>
+        <w:t>Binding</w:t>
+      </w:r>
       <w:bookmarkEnd w:id="37"/>
-    </w:p>
-    <w:p>
-      <w:pPr>
-        <w:rPr>
-          <w:b/>
-          <w:lang w:val="es-ES"/>
-        </w:rPr>
-      </w:pPr>
-      <w:r>
-        <w:rPr>
-          <w:lang w:val="es-ES"/>
-        </w:rPr>
-        <w:t xml:space="preserve">Instalar desde </w:t>
-      </w:r>
-      <w:r>
-        <w:rPr>
-          <w:b/>
-          <w:lang w:val="es-ES"/>
-        </w:rPr>
-        <w:t xml:space="preserve">Paper UI &gt; Add-ons &gt; </w:t>
+      <w:proofErr w:type="spellEnd"/>
+    </w:p>
+    <w:p>
+      <w:pPr>
+        <w:rPr>
+          <w:lang w:val="es-ES"/>
+        </w:rPr>
+      </w:pPr>
+      <w:r>
+        <w:rPr>
+          <w:lang w:val="es-ES"/>
+        </w:rPr>
+        <w:t xml:space="preserve">Permite </w:t>
+      </w:r>
+      <w:r>
+        <w:rPr>
+          <w:lang w:val="es-ES"/>
+        </w:rPr>
+        <w:t>detectar los d</w:t>
+      </w:r>
+      <w:r>
+        <w:rPr>
+          <w:lang w:val="es-ES"/>
+        </w:rPr>
+        <w:t>ispositivos “</w:t>
       </w:r>
       <w:proofErr w:type="spellStart"/>
       <w:r>
         <w:rPr>
-          <w:b/>
-          <w:lang w:val="es-ES"/>
-        </w:rPr>
-        <w:t>User</w:t>
+          <w:lang w:val="es-ES"/>
+        </w:rPr>
+        <w:t>pingueables</w:t>
       </w:r>
       <w:proofErr w:type="spellEnd"/>
       <w:r>
         <w:rPr>
-          <w:b/>
-          <w:lang w:val="es-ES"/>
-        </w:rPr>
-        <w:t xml:space="preserve"> Interfaces &gt; HABmin</w:t>
-      </w:r>
-    </w:p>
-    <w:p>
-      <w:pPr>
-        <w:pStyle w:val="Heading2"/>
-        <w:rPr>
-          <w:lang w:val="es-ES"/>
-        </w:rPr>
-      </w:pPr>
-      <w:bookmarkStart w:id="38" w:name="_Toc524617947"/>
-      <w:r>
-        <w:rPr>
-          <w:lang w:val="es-ES"/>
-        </w:rPr>
-        <w:t xml:space="preserve">Instalar Network </w:t>
-      </w:r>
-      <w:proofErr w:type="spellStart"/>
-      <w:r>
-        <w:rPr>
-          <w:lang w:val="es-ES"/>
-        </w:rPr>
-        <w:t>Binding</w:t>
+          <w:lang w:val="es-ES"/>
+        </w:rPr>
+        <w:t xml:space="preserve">” dentro de la red. </w:t>
+      </w:r>
+    </w:p>
+    <w:p>
+      <w:pPr>
+        <w:rPr>
+          <w:lang w:val="es-ES"/>
+        </w:rPr>
+      </w:pPr>
+      <w:r>
+        <w:rPr>
+          <w:lang w:val="es-ES"/>
+        </w:rPr>
+        <w:t>Sirve para detectar presencia (cuando un dispositivo se presenta en la red) o verificar la salud de la red (si un dispositivo esta activo).</w:t>
+      </w:r>
+    </w:p>
+    <w:p>
+      <w:pPr>
+        <w:pStyle w:val="Heading3"/>
+        <w:rPr>
+          <w:lang w:val="es-ES"/>
+        </w:rPr>
+      </w:pPr>
+      <w:bookmarkStart w:id="38" w:name="_Toc524617948"/>
+      <w:r>
+        <w:rPr>
+          <w:lang w:val="es-ES"/>
+        </w:rPr>
+        <w:t>Configuración</w:t>
       </w:r>
       <w:bookmarkEnd w:id="38"/>
-      <w:proofErr w:type="spellEnd"/>
-    </w:p>
-    <w:p>
-      <w:pPr>
-        <w:rPr>
-          <w:lang w:val="es-ES"/>
-        </w:rPr>
-      </w:pPr>
-      <w:r>
-        <w:rPr>
-          <w:lang w:val="es-ES"/>
-        </w:rPr>
-        <w:t xml:space="preserve">Permite </w:t>
-      </w:r>
-      <w:r>
-        <w:rPr>
-          <w:lang w:val="es-ES"/>
-        </w:rPr>
-        <w:t>detectar los d</w:t>
-      </w:r>
-      <w:r>
-        <w:rPr>
-          <w:lang w:val="es-ES"/>
-        </w:rPr>
-        <w:t>ispositivos “</w:t>
-      </w:r>
-      <w:proofErr w:type="spellStart"/>
-      <w:r>
-        <w:rPr>
-          <w:lang w:val="es-ES"/>
-        </w:rPr>
-        <w:t>pingueables</w:t>
-      </w:r>
-      <w:proofErr w:type="spellEnd"/>
-      <w:r>
-        <w:rPr>
-          <w:lang w:val="es-ES"/>
-        </w:rPr>
-        <w:t xml:space="preserve">” dentro de la red. </w:t>
-      </w:r>
-    </w:p>
-    <w:p>
-      <w:pPr>
-        <w:rPr>
-          <w:lang w:val="es-ES"/>
-        </w:rPr>
-      </w:pPr>
-      <w:r>
-        <w:rPr>
-          <w:lang w:val="es-ES"/>
-        </w:rPr>
-        <w:t>Sirve para detectar presencia (cuando un dispositivo se presenta en la red) o verificar la salud de la red (si un dispositivo esta activo).</w:t>
-      </w:r>
-    </w:p>
-    <w:p>
-      <w:pPr>
-        <w:pStyle w:val="Heading3"/>
-        <w:rPr>
-          <w:lang w:val="es-ES"/>
-        </w:rPr>
-      </w:pPr>
-      <w:bookmarkStart w:id="39" w:name="_Toc524617948"/>
-      <w:r>
-        <w:rPr>
-          <w:lang w:val="es-ES"/>
-        </w:rPr>
-        <w:t>Configuración</w:t>
-      </w:r>
-      <w:bookmarkEnd w:id="39"/>
     </w:p>
     <w:p>
       <w:pPr>
@@ -8151,7 +8149,7 @@
           <w:lang w:val="en-US"/>
         </w:rPr>
       </w:pPr>
-      <w:bookmarkStart w:id="40" w:name="_Toc524617949"/>
+      <w:bookmarkStart w:id="39" w:name="_Toc524617949"/>
       <w:proofErr w:type="spellStart"/>
       <w:r>
         <w:rPr>
@@ -8160,7 +8158,7 @@
         <w:lastRenderedPageBreak/>
         <w:t>Referencias</w:t>
       </w:r>
-      <w:bookmarkEnd w:id="40"/>
+      <w:bookmarkEnd w:id="39"/>
       <w:proofErr w:type="spellEnd"/>
     </w:p>
     <w:p>
@@ -8186,7 +8184,7 @@
           <w:lang w:val="en-US"/>
         </w:rPr>
       </w:pPr>
-      <w:bookmarkStart w:id="41" w:name="_Toc524617950"/>
+      <w:bookmarkStart w:id="40" w:name="_Toc524617950"/>
       <w:proofErr w:type="spellStart"/>
       <w:r>
         <w:rPr>
@@ -8201,78 +8199,78 @@
         </w:rPr>
         <w:t xml:space="preserve"> MapDB Service</w:t>
       </w:r>
+      <w:bookmarkEnd w:id="40"/>
+    </w:p>
+    <w:p>
+      <w:pPr>
+        <w:rPr>
+          <w:lang w:val="es-ES"/>
+        </w:rPr>
+      </w:pPr>
+      <w:r>
+        <w:rPr>
+          <w:lang w:val="es-ES"/>
+        </w:rPr>
+        <w:t>MapDB es un servicio de persistencia que guarda el ultimo valor de un ítem. Es particularmente útil para poder recuperar el ultimo estado de un ítem luego de una baja de alimentación.</w:t>
+      </w:r>
+    </w:p>
+    <w:p>
+      <w:pPr>
+        <w:rPr>
+          <w:b/>
+          <w:lang w:val="es-ES"/>
+        </w:rPr>
+      </w:pPr>
+      <w:r>
+        <w:rPr>
+          <w:lang w:val="es-ES"/>
+        </w:rPr>
+        <w:t xml:space="preserve">Instalar desde </w:t>
+      </w:r>
+      <w:r>
+        <w:rPr>
+          <w:b/>
+          <w:lang w:val="es-ES"/>
+        </w:rPr>
+        <w:t xml:space="preserve">Paper UI &gt; Add-ons &gt; </w:t>
+      </w:r>
+      <w:r>
+        <w:rPr>
+          <w:b/>
+          <w:lang w:val="es-ES"/>
+        </w:rPr>
+        <w:t>Persistence</w:t>
+      </w:r>
+      <w:r>
+        <w:rPr>
+          <w:b/>
+          <w:lang w:val="es-ES"/>
+        </w:rPr>
+        <w:t xml:space="preserve"> &gt; </w:t>
+      </w:r>
+      <w:r>
+        <w:rPr>
+          <w:b/>
+          <w:lang w:val="es-ES"/>
+        </w:rPr>
+        <w:t>MapDB</w:t>
+      </w:r>
+    </w:p>
+    <w:p>
+      <w:pPr>
+        <w:pStyle w:val="Heading3"/>
+        <w:rPr>
+          <w:lang w:val="es-ES"/>
+        </w:rPr>
+      </w:pPr>
+      <w:bookmarkStart w:id="41" w:name="_Toc524617951"/>
+      <w:r>
+        <w:rPr>
+          <w:lang w:val="es-ES"/>
+        </w:rPr>
+        <w:t>Configuración</w:t>
+      </w:r>
       <w:bookmarkEnd w:id="41"/>
-    </w:p>
-    <w:p>
-      <w:pPr>
-        <w:rPr>
-          <w:lang w:val="es-ES"/>
-        </w:rPr>
-      </w:pPr>
-      <w:r>
-        <w:rPr>
-          <w:lang w:val="es-ES"/>
-        </w:rPr>
-        <w:t>MapDB es un servicio de persistencia que guarda el ultimo valor de un ítem. Es particularmente útil para poder recuperar el ultimo estado de un ítem luego de una baja de alimentación.</w:t>
-      </w:r>
-    </w:p>
-    <w:p>
-      <w:pPr>
-        <w:rPr>
-          <w:b/>
-          <w:lang w:val="es-ES"/>
-        </w:rPr>
-      </w:pPr>
-      <w:r>
-        <w:rPr>
-          <w:lang w:val="es-ES"/>
-        </w:rPr>
-        <w:t xml:space="preserve">Instalar desde </w:t>
-      </w:r>
-      <w:r>
-        <w:rPr>
-          <w:b/>
-          <w:lang w:val="es-ES"/>
-        </w:rPr>
-        <w:t xml:space="preserve">Paper UI &gt; Add-ons &gt; </w:t>
-      </w:r>
-      <w:r>
-        <w:rPr>
-          <w:b/>
-          <w:lang w:val="es-ES"/>
-        </w:rPr>
-        <w:t>Persistence</w:t>
-      </w:r>
-      <w:r>
-        <w:rPr>
-          <w:b/>
-          <w:lang w:val="es-ES"/>
-        </w:rPr>
-        <w:t xml:space="preserve"> &gt; </w:t>
-      </w:r>
-      <w:r>
-        <w:rPr>
-          <w:b/>
-          <w:lang w:val="es-ES"/>
-        </w:rPr>
-        <w:t>MapDB</w:t>
-      </w:r>
-    </w:p>
-    <w:p>
-      <w:pPr>
-        <w:pStyle w:val="Heading3"/>
-        <w:rPr>
-          <w:lang w:val="es-ES"/>
-        </w:rPr>
-      </w:pPr>
-      <w:bookmarkStart w:id="42" w:name="_Toc524617951"/>
-      <w:r>
-        <w:rPr>
-          <w:lang w:val="es-ES"/>
-        </w:rPr>
-        <w:t>Configuración</w:t>
-      </w:r>
-      <w:bookmarkEnd w:id="42"/>
     </w:p>
     <w:p>
       <w:pPr>
@@ -8541,7 +8539,7 @@
         <w:rPr>
           <w:lang w:val="es-ES"/>
         </w:rPr>
-        <w:t>tópicos</w:t>
+        <w:t>puntos</w:t>
       </w:r>
       <w:r>
         <w:rPr>
@@ -8813,83 +8811,79 @@
         </w:rPr>
         <w:br/>
       </w:r>
-    </w:p>
-    <w:p>
-      <w:pPr>
-        <w:pStyle w:val="Heading3"/>
-        <w:rPr>
-          <w:lang w:val="es-ES"/>
-        </w:rPr>
-      </w:pPr>
-      <w:bookmarkStart w:id="43" w:name="_Toc524617952"/>
-      <w:r>
-        <w:rPr>
-          <w:lang w:val="es-ES"/>
-        </w:rPr>
-        <w:lastRenderedPageBreak/>
-        <w:t>Logueo</w:t>
-      </w:r>
-      <w:bookmarkEnd w:id="43"/>
-    </w:p>
-    <w:p>
-      <w:pPr>
-        <w:rPr>
-          <w:lang w:val="es-ES"/>
-        </w:rPr>
-      </w:pPr>
-      <w:r>
-        <w:rPr>
-          <w:lang w:val="es-ES"/>
-        </w:rPr>
-        <w:t xml:space="preserve">Para configurar el logueo, desde la consola </w:t>
-      </w:r>
-      <w:r>
-        <w:rPr>
-          <w:lang w:val="es-ES"/>
-        </w:rPr>
-        <w:t>(</w:t>
-      </w:r>
-      <w:r>
-        <w:rPr>
-          <w:lang w:val="es-ES"/>
-        </w:rPr>
-        <w:fldChar w:fldCharType="begin"/>
-      </w:r>
-      <w:r>
-        <w:rPr>
-          <w:lang w:val="es-ES"/>
-        </w:rPr>
-        <w:instrText xml:space="preserve"> REF _Ref508708603 \h </w:instrText>
-      </w:r>
-      <w:r>
-        <w:rPr>
-          <w:lang w:val="es-ES"/>
-        </w:rPr>
-      </w:r>
-      <w:r>
-        <w:rPr>
-          <w:lang w:val="es-ES"/>
-        </w:rPr>
-        <w:fldChar w:fldCharType="separate"/>
-      </w:r>
-      <w:r>
-        <w:rPr>
-          <w:lang w:val="es-ES"/>
-        </w:rPr>
-        <w:t>Karaf)</w:t>
-      </w:r>
-      <w:r>
-        <w:rPr>
-          <w:lang w:val="es-ES"/>
-        </w:rPr>
-        <w:fldChar w:fldCharType="end"/>
-      </w:r>
-      <w:r>
-        <w:rPr>
-          <w:lang w:val="es-ES"/>
-        </w:rPr>
-        <w:t xml:space="preserve"> ingresar el siguiente comando:</w:t>
-      </w:r>
+      <w:r>
+        <w:rPr>
+          <w:lang w:val="es-ES"/>
+        </w:rPr>
+        <w:t xml:space="preserve">Para </w:t>
+      </w:r>
+      <w:r>
+        <w:rPr>
+          <w:lang w:val="es-ES"/>
+        </w:rPr>
+        <w:t>establecer</w:t>
+      </w:r>
+      <w:r>
+        <w:rPr>
+          <w:lang w:val="es-ES"/>
+        </w:rPr>
+        <w:t xml:space="preserve"> </w:t>
+      </w:r>
+      <w:r>
+        <w:rPr>
+          <w:lang w:val="es-ES"/>
+        </w:rPr>
+        <w:t>M</w:t>
+      </w:r>
+      <w:r>
+        <w:rPr>
+          <w:lang w:val="es-ES"/>
+        </w:rPr>
+        <w:t>ap</w:t>
+      </w:r>
+      <w:r>
+        <w:rPr>
+          <w:lang w:val="es-ES"/>
+        </w:rPr>
+        <w:t>DB</w:t>
+      </w:r>
+      <w:r>
+        <w:rPr>
+          <w:lang w:val="es-ES"/>
+        </w:rPr>
+        <w:t xml:space="preserve"> como </w:t>
+      </w:r>
+      <w:r>
+        <w:rPr>
+          <w:lang w:val="es-ES"/>
+        </w:rPr>
+        <w:t xml:space="preserve">el mecanismo default de persistencia para OH2, agregar o modificar la siguiente línea dentro del archivo </w:t>
+      </w:r>
+      <w:proofErr w:type="spellStart"/>
+      <w:r>
+        <w:rPr>
+          <w:b/>
+          <w:lang w:val="es-ES"/>
+        </w:rPr>
+        <w:t>services</w:t>
+      </w:r>
+      <w:proofErr w:type="spellEnd"/>
+      <w:r>
+        <w:rPr>
+          <w:b/>
+          <w:lang w:val="es-ES"/>
+        </w:rPr>
+        <w:t>/</w:t>
+      </w:r>
+      <w:proofErr w:type="spellStart"/>
+      <w:r>
+        <w:rPr>
+          <w:b/>
+          <w:lang w:val="es-ES"/>
+        </w:rPr>
+        <w:t>runtime.cfg</w:t>
+      </w:r>
+      <w:proofErr w:type="spellEnd"/>
     </w:p>
     <w:p>
       <w:pPr>
@@ -8915,6 +8909,182 @@
           <w:rFonts w:ascii="Consolas" w:eastAsiaTheme="majorEastAsia" w:hAnsi="Consolas"/>
           <w:lang w:val="en-US"/>
         </w:rPr>
+        <w:lastRenderedPageBreak/>
+        <w:t>org.eclipse</w:t>
+      </w:r>
+      <w:proofErr w:type="gramEnd"/>
+      <w:r>
+        <w:rPr>
+          <w:rStyle w:val="HTMLCode"/>
+          <w:rFonts w:ascii="Consolas" w:eastAsiaTheme="majorEastAsia" w:hAnsi="Consolas"/>
+          <w:lang w:val="en-US"/>
+        </w:rPr>
+        <w:t>.smarthome.persistence:default</w:t>
+      </w:r>
+      <w:proofErr w:type="spellEnd"/>
+      <w:r>
+        <w:rPr>
+          <w:rStyle w:val="HTMLCode"/>
+          <w:rFonts w:ascii="Consolas" w:eastAsiaTheme="majorEastAsia" w:hAnsi="Consolas"/>
+          <w:lang w:val="en-US"/>
+        </w:rPr>
+        <w:t>=</w:t>
+      </w:r>
+      <w:proofErr w:type="spellStart"/>
+      <w:r>
+        <w:rPr>
+          <w:rStyle w:val="HTMLCode"/>
+          <w:rFonts w:ascii="Consolas" w:eastAsiaTheme="majorEastAsia" w:hAnsi="Consolas"/>
+          <w:lang w:val="en-US"/>
+        </w:rPr>
+        <w:t>mapdb</w:t>
+      </w:r>
+      <w:proofErr w:type="spellEnd"/>
+    </w:p>
+    <w:p>
+      <w:pPr>
+        <w:rPr>
+          <w:lang w:val="es-ES"/>
+        </w:rPr>
+      </w:pPr>
+    </w:p>
+    <w:p>
+      <w:pPr>
+        <w:pStyle w:val="Heading3"/>
+        <w:rPr>
+          <w:lang w:val="es-ES"/>
+        </w:rPr>
+      </w:pPr>
+      <w:bookmarkStart w:id="42" w:name="_Toc524617952"/>
+      <w:r>
+        <w:rPr>
+          <w:lang w:val="es-ES"/>
+        </w:rPr>
+        <w:t>Logueo</w:t>
+      </w:r>
+      <w:bookmarkEnd w:id="42"/>
+    </w:p>
+    <w:p>
+      <w:pPr>
+        <w:rPr>
+          <w:lang w:val="es-ES"/>
+        </w:rPr>
+      </w:pPr>
+      <w:r>
+        <w:rPr>
+          <w:lang w:val="es-ES"/>
+        </w:rPr>
+        <w:t xml:space="preserve">Para configurar el logueo, desde </w:t>
+      </w:r>
+      <w:r>
+        <w:rPr>
+          <w:b/>
+          <w:lang w:val="es-ES"/>
+        </w:rPr>
+        <w:fldChar w:fldCharType="begin"/>
+      </w:r>
+      <w:r>
+        <w:rPr>
+          <w:b/>
+          <w:lang w:val="es-ES"/>
+        </w:rPr>
+        <w:instrText xml:space="preserve"> REF _Ref508708603 \h </w:instrText>
+      </w:r>
+      <w:r>
+        <w:rPr>
+          <w:b/>
+          <w:lang w:val="es-ES"/>
+        </w:rPr>
+      </w:r>
+      <w:r>
+        <w:rPr>
+          <w:b/>
+          <w:lang w:val="es-ES"/>
+        </w:rPr>
+        <w:instrText xml:space="preserve"> \* MERGEFORMAT </w:instrText>
+      </w:r>
+      <w:r>
+        <w:rPr>
+          <w:b/>
+          <w:lang w:val="es-ES"/>
+        </w:rPr>
+        <w:fldChar w:fldCharType="separate"/>
+      </w:r>
+      <w:r>
+        <w:rPr>
+          <w:b/>
+          <w:lang w:val="es-ES"/>
+        </w:rPr>
+        <w:t xml:space="preserve">Karaf </w:t>
+      </w:r>
+      <w:proofErr w:type="spellStart"/>
+      <w:r>
+        <w:rPr>
+          <w:b/>
+          <w:lang w:val="es-ES"/>
+        </w:rPr>
+        <w:t>con</w:t>
+      </w:r>
+      <w:r>
+        <w:rPr>
+          <w:b/>
+          <w:lang w:val="es-ES"/>
+        </w:rPr>
+        <w:t>s</w:t>
+      </w:r>
+      <w:r>
+        <w:rPr>
+          <w:b/>
+          <w:lang w:val="es-ES"/>
+        </w:rPr>
+        <w:t>ole</w:t>
+      </w:r>
+      <w:proofErr w:type="spellEnd"/>
+      <w:r>
+        <w:rPr>
+          <w:b/>
+          <w:lang w:val="es-ES"/>
+        </w:rPr>
+        <w:fldChar w:fldCharType="end"/>
+      </w:r>
+      <w:r>
+        <w:rPr>
+          <w:b/>
+          <w:lang w:val="es-ES"/>
+        </w:rPr>
+        <w:t xml:space="preserve"> </w:t>
+      </w:r>
+      <w:r>
+        <w:rPr>
+          <w:lang w:val="es-ES"/>
+        </w:rPr>
+        <w:t>ingresar el siguiente comando:</w:t>
+      </w:r>
+    </w:p>
+    <w:p>
+      <w:pPr>
+        <w:pStyle w:val="HTMLPreformatted"/>
+        <w:pBdr>
+          <w:top w:val="single" w:sz="6" w:space="11" w:color="CCCCCC"/>
+          <w:left w:val="single" w:sz="6" w:space="11" w:color="CCCCCC"/>
+          <w:bottom w:val="single" w:sz="6" w:space="11" w:color="CCCCCC"/>
+          <w:right w:val="single" w:sz="6" w:space="11" w:color="CCCCCC"/>
+        </w:pBdr>
+        <w:shd w:val="clear" w:color="auto" w:fill="F8F8F8"/>
+        <w:rPr>
+          <w:sz w:val="27"/>
+          <w:szCs w:val="27"/>
+          <w:lang w:val="en-US"/>
+        </w:rPr>
+      </w:pPr>
+      <w:proofErr w:type="spellStart"/>
+      <w:proofErr w:type="gramStart"/>
+      <w:r>
+        <w:rPr>
+          <w:rStyle w:val="HTMLCode"/>
+          <w:rFonts w:ascii="Consolas" w:eastAsiaTheme="majorEastAsia" w:hAnsi="Consolas"/>
+          <w:lang w:val="en-US"/>
+        </w:rPr>
         <w:t>log:set</w:t>
       </w:r>
       <w:proofErr w:type="spellEnd"/>
@@ -8956,6 +9126,7 @@
     </w:p>
     <w:p>
       <w:pPr>
+        <w:spacing w:before="240"/>
         <w:rPr>
           <w:lang w:val="es-ES"/>
         </w:rPr>
@@ -8975,28 +9146,333 @@
     </w:p>
     <w:p>
       <w:pPr>
+        <w:rPr>
+          <w:lang w:val="es-ES"/>
+        </w:rPr>
+      </w:pPr>
+      <w:r>
+        <w:rPr>
+          <w:lang w:val="es-ES"/>
+        </w:rPr>
+        <w:t xml:space="preserve">Desde </w:t>
+      </w:r>
+      <w:r>
+        <w:rPr>
+          <w:b/>
+          <w:lang w:val="es-ES"/>
+        </w:rPr>
+        <w:fldChar w:fldCharType="begin"/>
+      </w:r>
+      <w:r>
+        <w:rPr>
+          <w:b/>
+          <w:lang w:val="es-ES"/>
+        </w:rPr>
+        <w:instrText xml:space="preserve"> REF _Ref508708603 \h </w:instrText>
+      </w:r>
+      <w:r>
+        <w:rPr>
+          <w:b/>
+          <w:lang w:val="es-ES"/>
+        </w:rPr>
+      </w:r>
+      <w:r>
+        <w:rPr>
+          <w:b/>
+          <w:lang w:val="es-ES"/>
+        </w:rPr>
+        <w:instrText xml:space="preserve"> \* MERGEFORMAT </w:instrText>
+      </w:r>
+      <w:r>
+        <w:rPr>
+          <w:b/>
+          <w:lang w:val="es-ES"/>
+        </w:rPr>
+        <w:fldChar w:fldCharType="separate"/>
+      </w:r>
+      <w:r>
+        <w:rPr>
+          <w:b/>
+          <w:lang w:val="es-ES"/>
+        </w:rPr>
+        <w:t xml:space="preserve">Karaf </w:t>
+      </w:r>
+      <w:proofErr w:type="spellStart"/>
+      <w:r>
+        <w:rPr>
+          <w:b/>
+          <w:lang w:val="es-ES"/>
+        </w:rPr>
+        <w:t>console</w:t>
+      </w:r>
+      <w:proofErr w:type="spellEnd"/>
+      <w:r>
+        <w:rPr>
+          <w:b/>
+          <w:lang w:val="es-ES"/>
+        </w:rPr>
+        <w:fldChar w:fldCharType="end"/>
+      </w:r>
+      <w:r>
+        <w:rPr>
+          <w:lang w:val="es-ES"/>
+        </w:rPr>
+        <w:t xml:space="preserve"> ingresando el comando</w:t>
+      </w:r>
+    </w:p>
+    <w:p>
+      <w:pPr>
+        <w:pStyle w:val="HTMLPreformatted"/>
+        <w:pBdr>
+          <w:top w:val="single" w:sz="6" w:space="11" w:color="CCCCCC"/>
+          <w:left w:val="single" w:sz="6" w:space="11" w:color="CCCCCC"/>
+          <w:bottom w:val="single" w:sz="6" w:space="11" w:color="CCCCCC"/>
+          <w:right w:val="single" w:sz="6" w:space="11" w:color="CCCCCC"/>
+        </w:pBdr>
+        <w:shd w:val="clear" w:color="auto" w:fill="F8F8F8"/>
+        <w:rPr>
+          <w:sz w:val="27"/>
+          <w:szCs w:val="27"/>
+          <w:lang w:val="en-US"/>
+        </w:rPr>
+      </w:pPr>
+      <w:proofErr w:type="spellStart"/>
+      <w:proofErr w:type="gramStart"/>
+      <w:r>
+        <w:rPr>
+          <w:rStyle w:val="HTMLCode"/>
+          <w:rFonts w:ascii="Consolas" w:eastAsiaTheme="majorEastAsia" w:hAnsi="Consolas"/>
+          <w:lang w:val="en-US"/>
+        </w:rPr>
+        <w:t>log:</w:t>
+      </w:r>
+      <w:r>
+        <w:rPr>
+          <w:rStyle w:val="HTMLCode"/>
+          <w:rFonts w:ascii="Consolas" w:eastAsiaTheme="majorEastAsia" w:hAnsi="Consolas"/>
+          <w:lang w:val="en-US"/>
+        </w:rPr>
+        <w:t>tail</w:t>
+      </w:r>
+      <w:proofErr w:type="spellEnd"/>
+      <w:proofErr w:type="gramEnd"/>
+    </w:p>
+    <w:p>
+      <w:pPr>
+        <w:rPr>
+          <w:lang w:val="es-ES"/>
+        </w:rPr>
+      </w:pPr>
+      <w:r>
+        <w:rPr>
+          <w:lang w:val="es-ES"/>
+        </w:rPr>
+        <w:t>Se puede observar el log.</w:t>
+      </w:r>
+    </w:p>
+    <w:p>
+      <w:pPr>
+        <w:rPr>
+          <w:lang w:val="es-ES"/>
+        </w:rPr>
+      </w:pPr>
+      <w:r>
+        <w:rPr>
+          <w:noProof/>
+        </w:rPr>
+        <mc:AlternateContent>
+          <mc:Choice Requires="wps">
+            <w:drawing>
+              <wp:anchor distT="0" distB="0" distL="114300" distR="114300" simplePos="0" relativeHeight="251662336" behindDoc="0" locked="0" layoutInCell="1" allowOverlap="1">
+                <wp:simplePos x="0" y="0"/>
+                <wp:positionH relativeFrom="column">
+                  <wp:posOffset>-518161</wp:posOffset>
+                </wp:positionH>
+                <wp:positionV relativeFrom="paragraph">
+                  <wp:posOffset>212725</wp:posOffset>
+                </wp:positionV>
+                <wp:extent cx="6791325" cy="371475"/>
+                <wp:effectExtent l="0" t="0" r="28575" b="28575"/>
+                <wp:wrapNone/>
+                <wp:docPr id="12" name="Rectangle 12"/>
+                <wp:cNvGraphicFramePr/>
+                <a:graphic xmlns:a="http://schemas.openxmlformats.org/drawingml/2006/main">
+                  <a:graphicData uri="http://schemas.microsoft.com/office/word/2010/wordprocessingShape">
+                    <wps:wsp>
+                      <wps:cNvSpPr/>
+                      <wps:spPr>
+                        <a:xfrm>
+                          <a:off x="0" y="0"/>
+                          <a:ext cx="6791325" cy="371475"/>
+                        </a:xfrm>
+                        <a:prstGeom prst="rect">
+                          <a:avLst/>
+                        </a:prstGeom>
+                        <a:noFill/>
+                        <a:ln>
+                          <a:solidFill>
+                            <a:srgbClr val="FF0000"/>
+                          </a:solidFill>
+                        </a:ln>
+                      </wps:spPr>
+                      <wps:style>
+                        <a:lnRef idx="2">
+                          <a:schemeClr val="accent1">
+                            <a:shade val="50000"/>
+                          </a:schemeClr>
+                        </a:lnRef>
+                        <a:fillRef idx="1">
+                          <a:schemeClr val="accent1"/>
+                        </a:fillRef>
+                        <a:effectRef idx="0">
+                          <a:schemeClr val="accent1"/>
+                        </a:effectRef>
+                        <a:fontRef idx="minor">
+                          <a:schemeClr val="lt1"/>
+                        </a:fontRef>
+                      </wps:style>
+                      <wps:bodyPr rot="0" spcFirstLastPara="0" vertOverflow="overflow" horzOverflow="overflow" vert="horz" wrap="square" lIns="91440" tIns="45720" rIns="91440" bIns="45720" numCol="1" spcCol="0" rtlCol="0" fromWordArt="0" anchor="ctr" anchorCtr="0" forceAA="0" compatLnSpc="1">
+                        <a:prstTxWarp prst="textNoShape">
+                          <a:avLst/>
+                        </a:prstTxWarp>
+                        <a:noAutofit/>
+                      </wps:bodyPr>
+                    </wps:wsp>
+                  </a:graphicData>
+                </a:graphic>
+                <wp14:sizeRelH relativeFrom="margin">
+                  <wp14:pctWidth>0</wp14:pctWidth>
+                </wp14:sizeRelH>
+              </wp:anchor>
+            </w:drawing>
+          </mc:Choice>
+          <mc:Fallback>
+            <w:pict>
+              <v:rect w14:anchorId="0746ADBC" id="Rectangle 12" o:spid="_x0000_s1026" style="position:absolute;margin-left:-40.8pt;margin-top:16.75pt;width:534.75pt;height:29.25pt;z-index:251662336;visibility:visible;mso-wrap-style:square;mso-width-percent:0;mso-wrap-distance-left:9pt;mso-wrap-distance-top:0;mso-wrap-distance-right:9pt;mso-wrap-distance-bottom:0;mso-position-horizontal:absolute;mso-position-horizontal-relative:text;mso-position-vertical:absolute;mso-position-vertical-relative:text;mso-width-percent:0;mso-width-relative:margin;v-text-anchor:middle" o:gfxdata="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" filled="f" strokecolor="red" strokeweight="2pt"/>
+            </w:pict>
+          </mc:Fallback>
+        </mc:AlternateContent>
+      </w:r>
+      <w:r>
+        <w:rPr>
+          <w:noProof/>
+        </w:rPr>
+        <w:drawing>
+          <wp:anchor distT="0" distB="0" distL="114300" distR="114300" simplePos="0" relativeHeight="251661312" behindDoc="0" locked="0" layoutInCell="1" allowOverlap="1" wp14:anchorId="7AD3B43C">
+            <wp:simplePos x="0" y="0"/>
+            <wp:positionH relativeFrom="page">
+              <wp:align>right</wp:align>
+            </wp:positionH>
+            <wp:positionV relativeFrom="paragraph">
+              <wp:posOffset>136525</wp:posOffset>
+            </wp:positionV>
+            <wp:extent cx="6959600" cy="590550"/>
+            <wp:effectExtent l="152400" t="152400" r="355600" b="361950"/>
+            <wp:wrapNone/>
+            <wp:docPr id="11" name="Picture 11"/>
+            <wp:cNvGraphicFramePr>
+              <a:graphicFrameLocks xmlns:a="http://schemas.openxmlformats.org/drawingml/2006/main" noChangeAspect="1"/>
+            </wp:cNvGraphicFramePr>
+            <a:graphic xmlns:a="http://schemas.openxmlformats.org/drawingml/2006/main">
+              <a:graphicData uri="http://schemas.openxmlformats.org/drawingml/2006/picture">
+                <pic:pic xmlns:pic="http://schemas.openxmlformats.org/drawingml/2006/picture">
+                  <pic:nvPicPr>
+                    <pic:cNvPr id="1" name=""/>
+                    <pic:cNvPicPr/>
+                  </pic:nvPicPr>
+                  <pic:blipFill>
+                    <a:blip r:embed="rId26">
+                      <a:extLst>
+                        <a:ext uri="{28A0092B-C50C-407E-A947-70E740481C1C}">
+                          <a14:useLocalDpi xmlns:a14="http://schemas.microsoft.com/office/drawing/2010/main" val="0"/>
+                        </a:ext>
+                      </a:extLst>
+                    </a:blip>
+                    <a:stretch>
+                      <a:fillRect/>
+                    </a:stretch>
+                  </pic:blipFill>
+                  <pic:spPr>
+                    <a:xfrm>
+                      <a:off x="0" y="0"/>
+                      <a:ext cx="6959600" cy="590550"/>
+                    </a:xfrm>
+                    <a:prstGeom prst="rect">
+                      <a:avLst/>
+                    </a:prstGeom>
+                    <a:ln>
+                      <a:noFill/>
+                    </a:ln>
+                    <a:effectLst>
+                      <a:outerShdw blurRad="292100" dist="139700" dir="2700000" algn="tl" rotWithShape="0">
+                        <a:srgbClr val="333333">
+                          <a:alpha val="65000"/>
+                        </a:srgbClr>
+                      </a:outerShdw>
+                    </a:effectLst>
+                  </pic:spPr>
+                </pic:pic>
+              </a:graphicData>
+            </a:graphic>
+            <wp14:sizeRelH relativeFrom="page">
+              <wp14:pctWidth>0</wp14:pctWidth>
+            </wp14:sizeRelH>
+            <wp14:sizeRelV relativeFrom="page">
+              <wp14:pctHeight>0</wp14:pctHeight>
+            </wp14:sizeRelV>
+          </wp:anchor>
+        </w:drawing>
+      </w:r>
+    </w:p>
+    <w:p>
+      <w:pPr>
+        <w:rPr>
+          <w:lang w:val="es-ES"/>
+        </w:rPr>
+      </w:pPr>
+    </w:p>
+    <w:p>
+      <w:pPr>
         <w:pStyle w:val="Heading3"/>
         <w:rPr>
           <w:lang w:val="es-ES"/>
         </w:rPr>
       </w:pPr>
+      <w:bookmarkStart w:id="43" w:name="_Toc524617953"/>
       <w:bookmarkStart w:id="44" w:name="_Ref508707502"/>
-      <w:bookmarkStart w:id="45" w:name="_Toc524617953"/>
+    </w:p>
+    <w:p>
+      <w:pPr>
+        <w:pStyle w:val="Heading3"/>
+        <w:rPr>
+          <w:lang w:val="es-ES"/>
+        </w:rPr>
+      </w:pPr>
+      <w:bookmarkStart w:id="45" w:name="_GoBack"/>
+    </w:p>
+    <w:bookmarkEnd w:id="45"/>
+    <w:p>
+      <w:pPr>
+        <w:pStyle w:val="Heading3"/>
+        <w:rPr>
+          <w:lang w:val="es-ES"/>
+        </w:rPr>
+      </w:pPr>
       <w:r>
         <w:rPr>
           <w:lang w:val="es-ES"/>
         </w:rPr>
         <w:t>Referencias</w:t>
       </w:r>
-      <w:bookmarkEnd w:id="45"/>
-    </w:p>
-    <w:p>
-      <w:pPr>
-        <w:rPr>
-          <w:lang w:val="es-ES"/>
-        </w:rPr>
-      </w:pPr>
-      <w:hyperlink r:id="rId26" w:history="1">
+      <w:bookmarkEnd w:id="43"/>
+    </w:p>
+    <w:p>
+      <w:pPr>
+        <w:rPr>
+          <w:lang w:val="es-ES"/>
+        </w:rPr>
+      </w:pPr>
+      <w:hyperlink r:id="rId27" w:history="1">
         <w:r>
           <w:rPr>
             <w:rStyle w:val="Hyperlink"/>
@@ -9012,13 +9488,27 @@
           <w:lang w:val="es-ES"/>
         </w:rPr>
       </w:pPr>
-      <w:hyperlink r:id="rId27" w:history="1">
+      <w:hyperlink r:id="rId28" w:history="1">
         <w:r>
           <w:rPr>
             <w:rStyle w:val="Hyperlink"/>
             <w:lang w:val="es-ES"/>
           </w:rPr>
-          <w:t>MapDB</w:t>
+          <w:t>Map</w:t>
+        </w:r>
+        <w:r>
+          <w:rPr>
+            <w:rStyle w:val="Hyperlink"/>
+            <w:lang w:val="es-ES"/>
+          </w:rPr>
+          <w:t>D</w:t>
+        </w:r>
+        <w:r>
+          <w:rPr>
+            <w:rStyle w:val="Hyperlink"/>
+            <w:lang w:val="es-ES"/>
+          </w:rPr>
+          <w:t>B</w:t>
         </w:r>
       </w:hyperlink>
     </w:p>
@@ -9389,7 +9879,7 @@
                     <pic:cNvPicPr/>
                   </pic:nvPicPr>
                   <pic:blipFill>
-                    <a:blip r:embed="rId28"/>
+                    <a:blip r:embed="rId29"/>
                     <a:stretch>
                       <a:fillRect/>
                     </a:stretch>
@@ -9594,7 +10084,7 @@
                     <pic:cNvPicPr/>
                   </pic:nvPicPr>
                   <pic:blipFill rotWithShape="1">
-                    <a:blip r:embed="rId29"/>
+                    <a:blip r:embed="rId30"/>
                     <a:srcRect t="1932" r="19393" b="1"/>
                     <a:stretch/>
                   </pic:blipFill>
@@ -11184,7 +11674,7 @@
           <w:lang w:val="en-US"/>
         </w:rPr>
       </w:pPr>
-      <w:hyperlink r:id="rId30" w:history="1">
+      <w:hyperlink r:id="rId31" w:history="1">
         <w:r>
           <w:rPr>
             <w:rStyle w:val="Hyperlink"/>
@@ -11251,7 +11741,7 @@
           <w:lang w:val="en-US"/>
         </w:rPr>
       </w:pPr>
-      <w:hyperlink r:id="rId31" w:history="1">
+      <w:hyperlink r:id="rId32" w:history="1">
         <w:r>
           <w:rPr>
             <w:rStyle w:val="Hyperlink"/>
@@ -11342,7 +11832,7 @@
           <w:lang w:val="en-US"/>
         </w:rPr>
       </w:pPr>
-      <w:hyperlink r:id="rId32" w:anchor="create-log-entries-in-rules" w:history="1">
+      <w:hyperlink r:id="rId33" w:anchor="create-log-entries-in-rules" w:history="1">
         <w:r>
           <w:rPr>
             <w:rStyle w:val="Hyperlink"/>
@@ -11376,7 +11866,7 @@
           <w:lang w:val="en-US"/>
         </w:rPr>
       </w:pPr>
-      <w:hyperlink r:id="rId33" w:history="1">
+      <w:hyperlink r:id="rId34" w:history="1">
         <w:r>
           <w:rPr>
             <w:rStyle w:val="Hyperlink"/>
@@ -14554,6 +15044,7 @@
   <w:style w:type="character" w:default="1" w:styleId="DefaultParagraphFont">
     <w:name w:val="Default Paragraph Font"/>
     <w:uiPriority w:val="1"/>
+    <w:semiHidden/>
     <w:unhideWhenUsed/>
   </w:style>
   <w:style w:type="table" w:default="1" w:styleId="TableNormal">
@@ -15223,7 +15714,7 @@
 </file>
 
 <file path=customXml/itemProps1.xml><?xml version="1.0" encoding="utf-8"?>
-<ds:datastoreItem xmlns:ds="http://schemas.openxmlformats.org/officeDocument/2006/customXml" ds:itemID="{B98EF0D9-A16C-46C8-9D42-CED31D2CB3CC}">
+<ds:datastoreItem xmlns:ds="http://schemas.openxmlformats.org/officeDocument/2006/customXml" ds:itemID="{FF4AC957-C666-4E6D-BE2B-3FDCAA576699}">
   <ds:schemaRefs>
     <ds:schemaRef ds:uri="http://schemas.openxmlformats.org/officeDocument/2006/bibliography"/>
   </ds:schemaRefs>

</xml_diff>